<commit_message>
feat: continue doing parser
</commit_message>
<xml_diff>
--- a/docs/мое.docx
+++ b/docs/мое.docx
@@ -1,6 +1,6 @@
 
 <file path=word/document.xml><?xml version="1.0" encoding="utf-8"?>
-<w:document xmlns:wpc="http://schemas.microsoft.com/office/word/2010/wordprocessingCanvas" xmlns:cx="http://schemas.microsoft.com/office/drawing/2014/chartex" xmlns:cx1="http://schemas.microsoft.com/office/drawing/2015/9/8/chartex" xmlns:cx2="http://schemas.microsoft.com/office/drawing/2015/10/21/chartex" xmlns:cx3="http://schemas.microsoft.com/office/drawing/2016/5/9/chartex" xmlns:cx4="http://schemas.microsoft.com/office/drawing/2016/5/10/chartex" xmlns:cx5="http://schemas.microsoft.com/office/drawing/2016/5/11/chartex" xmlns:cx6="http://schemas.microsoft.com/office/drawing/2016/5/12/chartex" xmlns:cx7="http://schemas.microsoft.com/office/drawing/2016/5/13/chartex" xmlns:cx8="http://schemas.microsoft.com/office/drawing/2016/5/14/chartex" xmlns:mc="http://schemas.openxmlformats.org/markup-compatibility/2006" xmlns:aink="http://schemas.microsoft.com/office/drawing/2016/ink" xmlns:am3d="http://schemas.microsoft.com/office/drawing/2017/model3d" xmlns:o="urn:schemas-microsoft-com:office:office" xmlns:r="http://schemas.openxmlformats.org/officeDocument/2006/relationships" xmlns:m="http://schemas.openxmlformats.org/officeDocument/2006/math" xmlns:v="urn:schemas-microsoft-com:vml" xmlns:wp14="http://schemas.microsoft.com/office/word/2010/wordprocessingDrawing" xmlns:wp="http://schemas.openxmlformats.org/drawingml/2006/wordprocessingDrawing" xmlns:w10="urn:schemas-microsoft-com:office:word" xmlns:w="http://schemas.openxmlformats.org/wordprocessingml/2006/main" xmlns:w14="http://schemas.microsoft.com/office/word/2010/wordml" xmlns:w15="http://schemas.microsoft.com/office/word/2012/wordml" xmlns:w16cex="http://schemas.microsoft.com/office/word/2018/wordml/cex" xmlns:w16cid="http://schemas.microsoft.com/office/word/2016/wordml/cid" xmlns:w16="http://schemas.microsoft.com/office/word/2018/wordml" xmlns:w16se="http://schemas.microsoft.com/office/word/2015/wordml/symex" xmlns:wpg="http://schemas.microsoft.com/office/word/2010/wordprocessingGroup" xmlns:wpi="http://schemas.microsoft.com/office/word/2010/wordprocessingInk" xmlns:wne="http://schemas.microsoft.com/office/word/2006/wordml" xmlns:wps="http://schemas.microsoft.com/office/word/2010/wordprocessingShape" mc:Ignorable="w14 w15 w16se w16cid w16 w16cex wp14">
+<w:document xmlns:wpc="http://schemas.microsoft.com/office/word/2010/wordprocessingCanvas" xmlns:cx="http://schemas.microsoft.com/office/drawing/2014/chartex" xmlns:cx1="http://schemas.microsoft.com/office/drawing/2015/9/8/chartex" xmlns:cx2="http://schemas.microsoft.com/office/drawing/2015/10/21/chartex" xmlns:cx3="http://schemas.microsoft.com/office/drawing/2016/5/9/chartex" xmlns:cx4="http://schemas.microsoft.com/office/drawing/2016/5/10/chartex" xmlns:cx5="http://schemas.microsoft.com/office/drawing/2016/5/11/chartex" xmlns:cx6="http://schemas.microsoft.com/office/drawing/2016/5/12/chartex" xmlns:cx7="http://schemas.microsoft.com/office/drawing/2016/5/13/chartex" xmlns:cx8="http://schemas.microsoft.com/office/drawing/2016/5/14/chartex" xmlns:mc="http://schemas.openxmlformats.org/markup-compatibility/2006" xmlns:aink="http://schemas.microsoft.com/office/drawing/2016/ink" xmlns:am3d="http://schemas.microsoft.com/office/drawing/2017/model3d" xmlns:o="urn:schemas-microsoft-com:office:office" xmlns:r="http://schemas.openxmlformats.org/officeDocument/2006/relationships" xmlns:m="http://schemas.openxmlformats.org/officeDocument/2006/math" xmlns:v="urn:schemas-microsoft-com:vml" xmlns:wp14="http://schemas.microsoft.com/office/word/2010/wordprocessingDrawing" xmlns:wp="http://schemas.openxmlformats.org/drawingml/2006/wordprocessingDrawing" xmlns:w10="urn:schemas-microsoft-com:office:word" xmlns:w="http://schemas.openxmlformats.org/wordprocessingml/2006/main" xmlns:w14="http://schemas.microsoft.com/office/word/2010/wordml" xmlns:w15="http://schemas.microsoft.com/office/word/2012/wordml" xmlns:w16cex="http://schemas.microsoft.com/office/word/2018/wordml/cex" xmlns:w16cid="http://schemas.microsoft.com/office/word/2016/wordml/cid" xmlns:w16="http://schemas.microsoft.com/office/word/2018/wordml" xmlns:w16sdtdh="http://schemas.microsoft.com/office/word/2020/wordml/sdtdatahash" xmlns:w16se="http://schemas.microsoft.com/office/word/2015/wordml/symex" xmlns:wpg="http://schemas.microsoft.com/office/word/2010/wordprocessingGroup" xmlns:wpi="http://schemas.microsoft.com/office/word/2010/wordprocessingInk" xmlns:wne="http://schemas.microsoft.com/office/word/2006/wordml" xmlns:wps="http://schemas.microsoft.com/office/word/2010/wordprocessingShape" mc:Ignorable="w14 w15 w16se w16cid w16 w16cex w16sdtdh wp14">
   <w:background w:color="FFFFFF"/>
   <w:body>
     <w:p>
@@ -8,12 +8,21 @@
         <w:spacing w:line="360" w:lineRule="auto"/>
         <w:jc w:val="center"/>
       </w:pPr>
-      <w:r>
-        <w:rPr>
-          <w:sz w:val="28"/>
-          <w:szCs w:val="28"/>
-        </w:rPr>
-        <w:t>МИНИСТЕРСТВО  ОБРАЗОВАНИЯ  И  НАУКИ  РФ</w:t>
+      <w:proofErr w:type="gramStart"/>
+      <w:r>
+        <w:rPr>
+          <w:sz w:val="28"/>
+          <w:szCs w:val="28"/>
+        </w:rPr>
+        <w:t>МИНИСТЕРСТВО  ОБРАЗОВАНИЯ</w:t>
+      </w:r>
+      <w:proofErr w:type="gramEnd"/>
+      <w:r>
+        <w:rPr>
+          <w:sz w:val="28"/>
+          <w:szCs w:val="28"/>
+        </w:rPr>
+        <w:t xml:space="preserve">  И  НАУКИ  РФ</w:t>
       </w:r>
     </w:p>
     <w:p>
@@ -26,7 +35,23 @@
           <w:sz w:val="28"/>
           <w:szCs w:val="28"/>
         </w:rPr>
-        <w:t>филиал федерального государственного бюджетного образовательного учреждения  высшего  образования «Национальный исследовательский университет</w:t>
+        <w:t xml:space="preserve">филиал федерального государственного бюджетного образовательного </w:t>
+      </w:r>
+      <w:proofErr w:type="gramStart"/>
+      <w:r>
+        <w:rPr>
+          <w:sz w:val="28"/>
+          <w:szCs w:val="28"/>
+        </w:rPr>
+        <w:t>учреждения  высшего</w:t>
+      </w:r>
+      <w:proofErr w:type="gramEnd"/>
+      <w:r>
+        <w:rPr>
+          <w:sz w:val="28"/>
+          <w:szCs w:val="28"/>
+        </w:rPr>
+        <w:t xml:space="preserve">  образования «Национальный исследовательский университет</w:t>
       </w:r>
     </w:p>
     <w:p>
@@ -509,7 +534,23 @@
           <w:sz w:val="28"/>
           <w:szCs w:val="28"/>
         </w:rPr>
-        <w:t xml:space="preserve"> состоит в составлении программы (сканера) производящей лексический анализ текста, соответствующего заданному алфавиту и грамматике алгоритмического языка.</w:t>
+        <w:t xml:space="preserve"> состоит в составлении </w:t>
+      </w:r>
+      <w:proofErr w:type="gramStart"/>
+      <w:r>
+        <w:rPr>
+          <w:sz w:val="28"/>
+          <w:szCs w:val="28"/>
+        </w:rPr>
+        <w:t>программы (сканера)</w:t>
+      </w:r>
+      <w:proofErr w:type="gramEnd"/>
+      <w:r>
+        <w:rPr>
+          <w:sz w:val="28"/>
+          <w:szCs w:val="28"/>
+        </w:rPr>
+        <w:t xml:space="preserve"> производящей лексический анализ текста, соответствующего заданному алфавиту и грамматике алгоритмического языка.</w:t>
       </w:r>
     </w:p>
     <w:p>
@@ -621,7 +662,23 @@
           <w:sz w:val="28"/>
           <w:szCs w:val="28"/>
         </w:rPr>
-        <w:t xml:space="preserve">: ключевые слова, идентификаторы,  метки, константы приводятся к единому формату и заменяются условными кодами или ссылками на соответствующие таблицы, а комментарии исключаются из текста программы. </w:t>
+        <w:t xml:space="preserve">: ключевые слова, </w:t>
+      </w:r>
+      <w:proofErr w:type="gramStart"/>
+      <w:r>
+        <w:rPr>
+          <w:sz w:val="28"/>
+          <w:szCs w:val="28"/>
+        </w:rPr>
+        <w:t>идентификаторы,  метки</w:t>
+      </w:r>
+      <w:proofErr w:type="gramEnd"/>
+      <w:r>
+        <w:rPr>
+          <w:sz w:val="28"/>
+          <w:szCs w:val="28"/>
+        </w:rPr>
+        <w:t xml:space="preserve">, константы приводятся к единому формату и заменяются условными кодами или ссылками на соответствующие таблицы, а комментарии исключаются из текста программы. </w:t>
       </w:r>
     </w:p>
     <w:p>
@@ -664,7 +721,39 @@
           <w:sz w:val="28"/>
           <w:szCs w:val="28"/>
         </w:rPr>
-        <w:t xml:space="preserve"> – это пара вида: ( &lt;тип лексемы&gt; . &lt; указатель&gt;),</w:t>
+        <w:t xml:space="preserve"> – это пара вида: </w:t>
+      </w:r>
+      <w:proofErr w:type="gramStart"/>
+      <w:r>
+        <w:rPr>
+          <w:sz w:val="28"/>
+          <w:szCs w:val="28"/>
+        </w:rPr>
+        <w:t>( &lt;</w:t>
+      </w:r>
+      <w:proofErr w:type="gramEnd"/>
+      <w:r>
+        <w:rPr>
+          <w:sz w:val="28"/>
+          <w:szCs w:val="28"/>
+        </w:rPr>
+        <w:t xml:space="preserve">тип лексемы&gt; . </w:t>
+      </w:r>
+      <w:proofErr w:type="gramStart"/>
+      <w:r>
+        <w:rPr>
+          <w:sz w:val="28"/>
+          <w:szCs w:val="28"/>
+        </w:rPr>
+        <w:t>&lt; указатель</w:t>
+      </w:r>
+      <w:proofErr w:type="gramEnd"/>
+      <w:r>
+        <w:rPr>
+          <w:sz w:val="28"/>
+          <w:szCs w:val="28"/>
+        </w:rPr>
+        <w:t>&gt;),</w:t>
       </w:r>
     </w:p>
     <w:p>
@@ -714,7 +803,23 @@
           <w:sz w:val="28"/>
           <w:szCs w:val="28"/>
         </w:rPr>
-        <w:t>Количество классов лексем в языках программирования может быть различным. Наиболее распространёнными  классами являются:</w:t>
+        <w:t xml:space="preserve">Количество классов лексем в языках программирования может быть различным. Наиболее </w:t>
+      </w:r>
+      <w:proofErr w:type="gramStart"/>
+      <w:r>
+        <w:rPr>
+          <w:sz w:val="28"/>
+          <w:szCs w:val="28"/>
+        </w:rPr>
+        <w:t>распространёнными  классами</w:t>
+      </w:r>
+      <w:proofErr w:type="gramEnd"/>
+      <w:r>
+        <w:rPr>
+          <w:sz w:val="28"/>
+          <w:szCs w:val="28"/>
+        </w:rPr>
+        <w:t xml:space="preserve"> являются:</w:t>
       </w:r>
     </w:p>
     <w:p>
@@ -748,7 +853,23 @@
           <w:sz w:val="28"/>
           <w:szCs w:val="28"/>
         </w:rPr>
-        <w:t>служебные (ключевые)  слова;</w:t>
+        <w:t>служебные (</w:t>
+      </w:r>
+      <w:proofErr w:type="gramStart"/>
+      <w:r>
+        <w:rPr>
+          <w:sz w:val="28"/>
+          <w:szCs w:val="28"/>
+        </w:rPr>
+        <w:t>ключевые)  слова</w:t>
+      </w:r>
+      <w:proofErr w:type="gramEnd"/>
+      <w:r>
+        <w:rPr>
+          <w:sz w:val="28"/>
+          <w:szCs w:val="28"/>
+        </w:rPr>
+        <w:t>;</w:t>
       </w:r>
     </w:p>
     <w:p>
@@ -838,7 +959,23 @@
           <w:sz w:val="28"/>
           <w:szCs w:val="28"/>
         </w:rPr>
-        <w:t xml:space="preserve">В общем случае  все выделяемые классы являются либо </w:t>
+        <w:t xml:space="preserve">В общем </w:t>
+      </w:r>
+      <w:proofErr w:type="gramStart"/>
+      <w:r>
+        <w:rPr>
+          <w:sz w:val="28"/>
+          <w:szCs w:val="28"/>
+        </w:rPr>
+        <w:t>случае  все</w:t>
+      </w:r>
+      <w:proofErr w:type="gramEnd"/>
+      <w:r>
+        <w:rPr>
+          <w:sz w:val="28"/>
+          <w:szCs w:val="28"/>
+        </w:rPr>
+        <w:t xml:space="preserve"> выделяемые классы являются либо </w:t>
       </w:r>
       <w:r>
         <w:rPr>
@@ -911,7 +1048,23 @@
           <w:sz w:val="28"/>
           <w:szCs w:val="28"/>
         </w:rPr>
-        <w:t xml:space="preserve">Числовые константы перед помещением их в таблицу могут переводиться из  внешнего символьного во внутреннее машинное представление. </w:t>
+        <w:t xml:space="preserve">Числовые константы перед помещением их в таблицу могут переводиться </w:t>
+      </w:r>
+      <w:proofErr w:type="gramStart"/>
+      <w:r>
+        <w:rPr>
+          <w:sz w:val="28"/>
+          <w:szCs w:val="28"/>
+        </w:rPr>
+        <w:t>из  внешнего</w:t>
+      </w:r>
+      <w:proofErr w:type="gramEnd"/>
+      <w:r>
+        <w:rPr>
+          <w:sz w:val="28"/>
+          <w:szCs w:val="28"/>
+        </w:rPr>
+        <w:t xml:space="preserve"> символьного во внутреннее машинное представление. </w:t>
       </w:r>
     </w:p>
     <w:p>
@@ -1400,12 +1553,21 @@
               <w:t>операции_группы_отношения</w:t>
             </w:r>
             <w:proofErr w:type="spellEnd"/>
+            <w:proofErr w:type="gramStart"/>
             <w:r>
               <w:rPr>
                 <w:noProof w:val="0"/>
                 <w:szCs w:val="24"/>
               </w:rPr>
-              <w:t>&gt;:: =  &lt; &gt; | = | &lt; | &lt;= | &gt; | &gt;=</w:t>
+              <w:t>&gt;::</w:t>
+            </w:r>
+            <w:proofErr w:type="gramEnd"/>
+            <w:r>
+              <w:rPr>
+                <w:noProof w:val="0"/>
+                <w:szCs w:val="24"/>
+              </w:rPr>
+              <w:t xml:space="preserve"> =  &lt; &gt; | = | &lt; | &lt;= | &gt; | &gt;=</w:t>
             </w:r>
           </w:p>
         </w:tc>
@@ -1581,11 +1743,19 @@
               <w:t>операции_группы_сложения</w:t>
             </w:r>
             <w:proofErr w:type="spellEnd"/>
-            <w:r>
-              <w:rPr>
-                <w:sz w:val="28"/>
-              </w:rPr>
-              <w:t xml:space="preserve">&gt;:: = + | - | </w:t>
+            <w:proofErr w:type="gramStart"/>
+            <w:r>
+              <w:rPr>
+                <w:sz w:val="28"/>
+              </w:rPr>
+              <w:t>&gt;::</w:t>
+            </w:r>
+            <w:proofErr w:type="gramEnd"/>
+            <w:r>
+              <w:rPr>
+                <w:sz w:val="28"/>
+              </w:rPr>
+              <w:t xml:space="preserve"> = + | - | </w:t>
             </w:r>
             <w:r>
               <w:rPr>
@@ -1763,11 +1933,19 @@
               <w:t>операции_группы_умножения</w:t>
             </w:r>
             <w:proofErr w:type="spellEnd"/>
-            <w:r>
-              <w:rPr>
-                <w:sz w:val="28"/>
-              </w:rPr>
-              <w:t xml:space="preserve">&gt;::= * | / | </w:t>
+            <w:proofErr w:type="gramStart"/>
+            <w:r>
+              <w:rPr>
+                <w:sz w:val="28"/>
+              </w:rPr>
+              <w:t>&gt;::</w:t>
+            </w:r>
+            <w:proofErr w:type="gramEnd"/>
+            <w:r>
+              <w:rPr>
+                <w:sz w:val="28"/>
+              </w:rPr>
+              <w:t xml:space="preserve">= * | / | </w:t>
             </w:r>
             <w:r>
               <w:rPr>
@@ -1927,11 +2105,19 @@
               <w:t>унарная_операция</w:t>
             </w:r>
             <w:proofErr w:type="spellEnd"/>
-            <w:r>
-              <w:rPr>
-                <w:sz w:val="28"/>
-              </w:rPr>
-              <w:t xml:space="preserve">&gt;::= </w:t>
+            <w:proofErr w:type="gramStart"/>
+            <w:r>
+              <w:rPr>
+                <w:sz w:val="28"/>
+              </w:rPr>
+              <w:t>&gt;::</w:t>
+            </w:r>
+            <w:proofErr w:type="gramEnd"/>
+            <w:r>
+              <w:rPr>
+                <w:sz w:val="28"/>
+              </w:rPr>
+              <w:t xml:space="preserve">= </w:t>
             </w:r>
             <w:r>
               <w:rPr>
@@ -2010,7 +2196,21 @@
           <w:sz w:val="28"/>
         </w:rPr>
         <w:lastRenderedPageBreak/>
-        <w:t>&lt;выражение&gt;::= &lt;операнд&gt;{&lt;</w:t>
+        <w:t>&lt;выражение</w:t>
+      </w:r>
+      <w:proofErr w:type="gramStart"/>
+      <w:r>
+        <w:rPr>
+          <w:sz w:val="28"/>
+        </w:rPr>
+        <w:t>&gt;::</w:t>
+      </w:r>
+      <w:proofErr w:type="gramEnd"/>
+      <w:r>
+        <w:rPr>
+          <w:sz w:val="28"/>
+        </w:rPr>
+        <w:t>= &lt;операнд&gt;{&lt;</w:t>
       </w:r>
       <w:proofErr w:type="spellStart"/>
       <w:r>
@@ -2038,7 +2238,21 @@
         <w:rPr>
           <w:sz w:val="28"/>
         </w:rPr>
-        <w:t>&lt;операнд&gt;::= &lt;слагаемое&gt; {&lt;</w:t>
+        <w:t>&lt;операнд</w:t>
+      </w:r>
+      <w:proofErr w:type="gramStart"/>
+      <w:r>
+        <w:rPr>
+          <w:sz w:val="28"/>
+        </w:rPr>
+        <w:t>&gt;::</w:t>
+      </w:r>
+      <w:proofErr w:type="gramEnd"/>
+      <w:r>
+        <w:rPr>
+          <w:sz w:val="28"/>
+        </w:rPr>
+        <w:t>= &lt;слагаемое&gt; {&lt;</w:t>
       </w:r>
       <w:proofErr w:type="spellStart"/>
       <w:r>
@@ -2068,7 +2282,23 @@
           <w:spacing w:val="-10"/>
           <w:sz w:val="28"/>
         </w:rPr>
-        <w:t>&lt;слагаемое&gt;::= &lt;множитель&gt; {&lt;</w:t>
+        <w:t>&lt;слагаемое</w:t>
+      </w:r>
+      <w:proofErr w:type="gramStart"/>
+      <w:r>
+        <w:rPr>
+          <w:spacing w:val="-10"/>
+          <w:sz w:val="28"/>
+        </w:rPr>
+        <w:t>&gt;::</w:t>
+      </w:r>
+      <w:proofErr w:type="gramEnd"/>
+      <w:r>
+        <w:rPr>
+          <w:spacing w:val="-10"/>
+          <w:sz w:val="28"/>
+        </w:rPr>
+        <w:t>= &lt;множитель&gt; {&lt;</w:t>
       </w:r>
       <w:proofErr w:type="spellStart"/>
       <w:r>
@@ -2098,7 +2328,21 @@
         <w:rPr>
           <w:sz w:val="28"/>
         </w:rPr>
-        <w:t>&lt;множитель&gt;::= &lt;идентификатор&gt; | &lt;число&gt; | &lt;</w:t>
+        <w:t>&lt;множитель</w:t>
+      </w:r>
+      <w:proofErr w:type="gramStart"/>
+      <w:r>
+        <w:rPr>
+          <w:sz w:val="28"/>
+        </w:rPr>
+        <w:t>&gt;::</w:t>
+      </w:r>
+      <w:proofErr w:type="gramEnd"/>
+      <w:r>
+        <w:rPr>
+          <w:sz w:val="28"/>
+        </w:rPr>
+        <w:t>= &lt;идентификатор&gt; | &lt;число&gt; | &lt;</w:t>
       </w:r>
       <w:proofErr w:type="spellStart"/>
       <w:r>
@@ -2133,14 +2377,28 @@
         <w:rPr>
           <w:sz w:val="28"/>
         </w:rPr>
-        <w:t>унарная_операция</w:t>
+        <w:t>унарная_</w:t>
+      </w:r>
+      <w:proofErr w:type="gramStart"/>
+      <w:r>
+        <w:rPr>
+          <w:sz w:val="28"/>
+        </w:rPr>
+        <w:t>операция</w:t>
       </w:r>
       <w:proofErr w:type="spellEnd"/>
       <w:r>
         <w:rPr>
           <w:sz w:val="28"/>
         </w:rPr>
-        <w:t>&gt;  &lt;множитель&gt; | (&lt;выражение&gt;)</w:t>
+        <w:t>&gt;  &lt;</w:t>
+      </w:r>
+      <w:proofErr w:type="gramEnd"/>
+      <w:r>
+        <w:rPr>
+          <w:sz w:val="28"/>
+        </w:rPr>
+        <w:t>множитель&gt; | (&lt;выражение&gt;)</w:t>
       </w:r>
     </w:p>
     <w:p>
@@ -2154,7 +2412,21 @@
         <w:rPr>
           <w:sz w:val="28"/>
         </w:rPr>
-        <w:t>&lt;число&gt;::= &lt;целое&gt; | &lt;действительное&gt;</w:t>
+        <w:t>&lt;число</w:t>
+      </w:r>
+      <w:proofErr w:type="gramStart"/>
+      <w:r>
+        <w:rPr>
+          <w:sz w:val="28"/>
+        </w:rPr>
+        <w:t>&gt;::</w:t>
+      </w:r>
+      <w:proofErr w:type="gramEnd"/>
+      <w:r>
+        <w:rPr>
+          <w:sz w:val="28"/>
+        </w:rPr>
+        <w:t>= &lt;целое&gt; | &lt;действительное&gt;</w:t>
       </w:r>
     </w:p>
     <w:p>
@@ -2178,11 +2450,19 @@
         <w:t>логическая_константа</w:t>
       </w:r>
       <w:proofErr w:type="spellEnd"/>
-      <w:r>
-        <w:rPr>
-          <w:sz w:val="28"/>
-        </w:rPr>
-        <w:t xml:space="preserve">&gt;::= </w:t>
+      <w:proofErr w:type="gramStart"/>
+      <w:r>
+        <w:rPr>
+          <w:sz w:val="28"/>
+        </w:rPr>
+        <w:t>&gt;::</w:t>
+      </w:r>
+      <w:proofErr w:type="gramEnd"/>
+      <w:r>
+        <w:rPr>
+          <w:sz w:val="28"/>
+        </w:rPr>
+        <w:t xml:space="preserve">= </w:t>
       </w:r>
       <w:r>
         <w:rPr>
@@ -2253,7 +2533,21 @@
         <w:rPr>
           <w:sz w:val="28"/>
         </w:rPr>
-        <w:t>&lt;идентификатор&gt;::= &lt;буква&gt; {&lt;буква&gt; | &lt;цифра&gt;}</w:t>
+        <w:t>&lt;идентификатор</w:t>
+      </w:r>
+      <w:proofErr w:type="gramStart"/>
+      <w:r>
+        <w:rPr>
+          <w:sz w:val="28"/>
+        </w:rPr>
+        <w:t>&gt;::</w:t>
+      </w:r>
+      <w:proofErr w:type="gramEnd"/>
+      <w:r>
+        <w:rPr>
+          <w:sz w:val="28"/>
+        </w:rPr>
+        <w:t>= &lt;буква&gt; {&lt;буква&gt; | &lt;цифра&gt;}</w:t>
       </w:r>
     </w:p>
     <w:p>
@@ -2267,7 +2561,21 @@
         <w:rPr>
           <w:sz w:val="28"/>
         </w:rPr>
-        <w:t xml:space="preserve">&lt;буква&gt;::= </w:t>
+        <w:t>&lt;буква</w:t>
+      </w:r>
+      <w:proofErr w:type="gramStart"/>
+      <w:r>
+        <w:rPr>
+          <w:sz w:val="28"/>
+        </w:rPr>
+        <w:t>&gt;::</w:t>
+      </w:r>
+      <w:proofErr w:type="gramEnd"/>
+      <w:r>
+        <w:rPr>
+          <w:sz w:val="28"/>
+        </w:rPr>
+        <w:t xml:space="preserve">= </w:t>
       </w:r>
       <w:r>
         <w:rPr>
@@ -3059,12 +3367,14 @@
         </w:rPr>
         <w:t>цифра</w:t>
       </w:r>
+      <w:proofErr w:type="gramStart"/>
       <w:r>
         <w:rPr>
           <w:sz w:val="28"/>
         </w:rPr>
         <w:t>&gt;::</w:t>
       </w:r>
+      <w:proofErr w:type="gramEnd"/>
       <w:r>
         <w:rPr>
           <w:sz w:val="28"/>
@@ -3329,7 +3639,21 @@
         <w:rPr>
           <w:sz w:val="28"/>
         </w:rPr>
-        <w:t xml:space="preserve">&lt;целое&gt;::= &lt;двоичное&gt; | &lt;восьмеричное&gt; | &lt;десятичное&gt; | </w:t>
+        <w:t>&lt;целое</w:t>
+      </w:r>
+      <w:proofErr w:type="gramStart"/>
+      <w:r>
+        <w:rPr>
+          <w:sz w:val="28"/>
+        </w:rPr>
+        <w:t>&gt;::</w:t>
+      </w:r>
+      <w:proofErr w:type="gramEnd"/>
+      <w:r>
+        <w:rPr>
+          <w:sz w:val="28"/>
+        </w:rPr>
+        <w:t xml:space="preserve">= &lt;двоичное&gt; | &lt;восьмеричное&gt; | &lt;десятичное&gt; | </w:t>
       </w:r>
     </w:p>
     <w:p>
@@ -3357,7 +3681,21 @@
         <w:rPr>
           <w:sz w:val="28"/>
         </w:rPr>
-        <w:t>&lt;двоичное&gt;::= {/ 0 | 1 /} (</w:t>
+        <w:t>&lt;двоичное</w:t>
+      </w:r>
+      <w:proofErr w:type="gramStart"/>
+      <w:r>
+        <w:rPr>
+          <w:sz w:val="28"/>
+        </w:rPr>
+        <w:t>&gt;::</w:t>
+      </w:r>
+      <w:proofErr w:type="gramEnd"/>
+      <w:r>
+        <w:rPr>
+          <w:sz w:val="28"/>
+        </w:rPr>
+        <w:t>= {/ 0 | 1 /} (</w:t>
       </w:r>
       <w:r>
         <w:rPr>
@@ -3401,7 +3739,21 @@
         <w:rPr>
           <w:sz w:val="28"/>
         </w:rPr>
-        <w:t>&lt;восьмеричное&gt;::= {/ 0 | 1 | 2 | 3 | 4 | 5 | 6 | 7 /} (</w:t>
+        <w:t>&lt;восьмеричное</w:t>
+      </w:r>
+      <w:proofErr w:type="gramStart"/>
+      <w:r>
+        <w:rPr>
+          <w:sz w:val="28"/>
+        </w:rPr>
+        <w:t>&gt;::</w:t>
+      </w:r>
+      <w:proofErr w:type="gramEnd"/>
+      <w:r>
+        <w:rPr>
+          <w:sz w:val="28"/>
+        </w:rPr>
+        <w:t>= {/ 0 | 1 | 2 | 3 | 4 | 5 | 6 | 7 /} (</w:t>
       </w:r>
       <w:r>
         <w:rPr>
@@ -3443,7 +3795,21 @@
         <w:rPr>
           <w:sz w:val="28"/>
         </w:rPr>
-        <w:t>&lt;десятичное&gt;::= {/ &lt;цифра&gt; /} [</w:t>
+        <w:t>&lt;десятичное</w:t>
+      </w:r>
+      <w:proofErr w:type="gramStart"/>
+      <w:r>
+        <w:rPr>
+          <w:sz w:val="28"/>
+        </w:rPr>
+        <w:t>&gt;::</w:t>
+      </w:r>
+      <w:proofErr w:type="gramEnd"/>
+      <w:r>
+        <w:rPr>
+          <w:sz w:val="28"/>
+        </w:rPr>
+        <w:t>= {/ &lt;цифра&gt; /} [</w:t>
       </w:r>
       <w:r>
         <w:rPr>
@@ -3485,7 +3851,21 @@
         <w:rPr>
           <w:sz w:val="28"/>
         </w:rPr>
-        <w:t xml:space="preserve">&lt;шестнадцатеричное&gt;::= &lt;цифра&gt; {&lt;цифра&gt; | </w:t>
+        <w:t>&lt;шестнадцатеричное</w:t>
+      </w:r>
+      <w:proofErr w:type="gramStart"/>
+      <w:r>
+        <w:rPr>
+          <w:sz w:val="28"/>
+        </w:rPr>
+        <w:t>&gt;::</w:t>
+      </w:r>
+      <w:proofErr w:type="gramEnd"/>
+      <w:r>
+        <w:rPr>
+          <w:sz w:val="28"/>
+        </w:rPr>
+        <w:t xml:space="preserve">= &lt;цифра&gt; {&lt;цифра&gt; | </w:t>
       </w:r>
       <w:r>
         <w:rPr>
@@ -3733,7 +4113,21 @@
         <w:rPr>
           <w:sz w:val="28"/>
         </w:rPr>
-        <w:t>&lt;действительное&gt;::= &lt;</w:t>
+        <w:t>&lt;действительное</w:t>
+      </w:r>
+      <w:proofErr w:type="gramStart"/>
+      <w:r>
+        <w:rPr>
+          <w:sz w:val="28"/>
+        </w:rPr>
+        <w:t>&gt;::</w:t>
+      </w:r>
+      <w:proofErr w:type="gramEnd"/>
+      <w:r>
+        <w:rPr>
+          <w:sz w:val="28"/>
+        </w:rPr>
+        <w:t>= &lt;</w:t>
       </w:r>
       <w:proofErr w:type="spellStart"/>
       <w:r>
@@ -3775,7 +4169,21 @@
         <w:rPr>
           <w:sz w:val="28"/>
         </w:rPr>
-        <w:t>&gt;] . &lt;</w:t>
+        <w:t>&gt;</w:t>
+      </w:r>
+      <w:proofErr w:type="gramStart"/>
+      <w:r>
+        <w:rPr>
+          <w:sz w:val="28"/>
+        </w:rPr>
+        <w:t>] .</w:t>
+      </w:r>
+      <w:proofErr w:type="gramEnd"/>
+      <w:r>
+        <w:rPr>
+          <w:sz w:val="28"/>
+        </w:rPr>
+        <w:t xml:space="preserve"> &lt;</w:t>
       </w:r>
       <w:proofErr w:type="spellStart"/>
       <w:r>
@@ -3813,11 +4221,19 @@
         <w:t>числовая_строка</w:t>
       </w:r>
       <w:proofErr w:type="spellEnd"/>
-      <w:r>
-        <w:rPr>
-          <w:sz w:val="28"/>
-        </w:rPr>
-        <w:t>&gt;::= {/ &lt;цифра&gt; /}</w:t>
+      <w:proofErr w:type="gramStart"/>
+      <w:r>
+        <w:rPr>
+          <w:sz w:val="28"/>
+        </w:rPr>
+        <w:t>&gt;::</w:t>
+      </w:r>
+      <w:proofErr w:type="gramEnd"/>
+      <w:r>
+        <w:rPr>
+          <w:sz w:val="28"/>
+        </w:rPr>
+        <w:t>= {/ &lt;цифра&gt; /}</w:t>
       </w:r>
     </w:p>
     <w:p>
@@ -3831,7 +4247,21 @@
         <w:rPr>
           <w:sz w:val="28"/>
         </w:rPr>
-        <w:t>&lt;порядок&gt;::= ( E | e )[+ | -] &lt;</w:t>
+        <w:t>&lt;порядок</w:t>
+      </w:r>
+      <w:proofErr w:type="gramStart"/>
+      <w:r>
+        <w:rPr>
+          <w:sz w:val="28"/>
+        </w:rPr>
+        <w:t>&gt;::</w:t>
+      </w:r>
+      <w:proofErr w:type="gramEnd"/>
+      <w:r>
+        <w:rPr>
+          <w:sz w:val="28"/>
+        </w:rPr>
+        <w:t>= ( E | e )[+ | -] &lt;</w:t>
       </w:r>
       <w:proofErr w:type="spellStart"/>
       <w:r>
@@ -3904,36 +4334,6 @@
         </w:rPr>
         <w:t>, представлены в таблице 5.5.</w:t>
       </w:r>
-    </w:p>
-    <w:p>
-      <w:pPr>
-        <w:pStyle w:val="ab"/>
-        <w:rPr>
-          <w:sz w:val="16"/>
-        </w:rPr>
-      </w:pPr>
-    </w:p>
-    <w:p>
-      <w:pPr>
-        <w:ind w:left="720"/>
-        <w:rPr>
-          <w:sz w:val="28"/>
-        </w:rPr>
-      </w:pPr>
-      <w:r>
-        <w:rPr>
-          <w:sz w:val="28"/>
-        </w:rPr>
-        <w:t>Таблица 5.5 – Структура программы</w:t>
-      </w:r>
-    </w:p>
-    <w:p>
-      <w:pPr>
-        <w:ind w:left="720"/>
-        <w:rPr>
-          <w:sz w:val="16"/>
-        </w:rPr>
-      </w:pPr>
     </w:p>
     <w:tbl>
       <w:tblPr>
@@ -4027,11 +4427,24 @@
               <w:rPr>
                 <w:sz w:val="28"/>
               </w:rPr>
-              <w:t>&lt;программа&gt; = {/ (&lt;описание&gt; | &lt;оператор&gt;)</w:t>
-            </w:r>
-            <w:r>
-              <w:rPr>
-                <w:sz w:val="28"/>
+              <w:t>&lt;</w:t>
+            </w:r>
+            <w:r>
+              <w:rPr>
+                <w:sz w:val="28"/>
+              </w:rPr>
+              <w:t>блок</w:t>
+            </w:r>
+            <w:r>
+              <w:rPr>
+                <w:sz w:val="28"/>
+              </w:rPr>
+              <w:t>&gt; = {/ (&lt;описание&gt; | &lt;оператор&gt;)</w:t>
+            </w:r>
+            <w:r>
+              <w:rPr>
+                <w:sz w:val="28"/>
+                <w:lang w:val="en-US"/>
               </w:rPr>
               <w:t xml:space="preserve"> </w:t>
             </w:r>
@@ -4039,22 +4452,7 @@
               <w:rPr>
                 <w:sz w:val="28"/>
               </w:rPr>
-              <w:t xml:space="preserve">переход строки </w:t>
-            </w:r>
-            <w:r>
-              <w:rPr>
-                <w:sz w:val="28"/>
-              </w:rPr>
-              <w:t xml:space="preserve">/} </w:t>
-            </w:r>
-            <w:r>
-              <w:rPr>
-                <w:i/>
-                <w:iCs/>
-                <w:sz w:val="28"/>
-                <w:lang w:val="en-US"/>
-              </w:rPr>
-              <w:t>end</w:t>
+              <w:t>/}</w:t>
             </w:r>
           </w:p>
         </w:tc>
@@ -4062,6 +4460,156 @@
     </w:tbl>
     <w:p>
       <w:pPr>
+        <w:pStyle w:val="ab"/>
+        <w:rPr>
+          <w:sz w:val="16"/>
+        </w:rPr>
+      </w:pPr>
+    </w:p>
+    <w:p>
+      <w:pPr>
+        <w:ind w:left="720"/>
+        <w:rPr>
+          <w:sz w:val="28"/>
+        </w:rPr>
+      </w:pPr>
+      <w:r>
+        <w:rPr>
+          <w:sz w:val="28"/>
+        </w:rPr>
+        <w:t>Таблица 5.5 – Структура программы</w:t>
+      </w:r>
+    </w:p>
+    <w:p>
+      <w:pPr>
+        <w:ind w:left="720"/>
+        <w:rPr>
+          <w:sz w:val="16"/>
+        </w:rPr>
+      </w:pPr>
+    </w:p>
+    <w:tbl>
+      <w:tblPr>
+        <w:tblW w:w="0" w:type="auto"/>
+        <w:tblBorders>
+          <w:top w:val="single" w:sz="4" w:space="0" w:color="auto"/>
+          <w:left w:val="single" w:sz="4" w:space="0" w:color="auto"/>
+          <w:bottom w:val="single" w:sz="4" w:space="0" w:color="auto"/>
+          <w:right w:val="single" w:sz="4" w:space="0" w:color="auto"/>
+          <w:insideH w:val="single" w:sz="4" w:space="0" w:color="auto"/>
+          <w:insideV w:val="single" w:sz="4" w:space="0" w:color="auto"/>
+        </w:tblBorders>
+        <w:tblLook w:val="0000" w:firstRow="0" w:lastRow="0" w:firstColumn="0" w:lastColumn="0" w:noHBand="0" w:noVBand="0"/>
+      </w:tblPr>
+      <w:tblGrid>
+        <w:gridCol w:w="1000"/>
+        <w:gridCol w:w="8628"/>
+      </w:tblGrid>
+      <w:tr>
+        <w:tc>
+          <w:tcPr>
+            <w:tcW w:w="1000" w:type="dxa"/>
+          </w:tcPr>
+          <w:p>
+            <w:pPr>
+              <w:jc w:val="center"/>
+              <w:rPr>
+                <w:sz w:val="28"/>
+              </w:rPr>
+            </w:pPr>
+            <w:r>
+              <w:rPr>
+                <w:sz w:val="28"/>
+              </w:rPr>
+              <w:t>Номер</w:t>
+            </w:r>
+          </w:p>
+        </w:tc>
+        <w:tc>
+          <w:tcPr>
+            <w:tcW w:w="8628" w:type="dxa"/>
+          </w:tcPr>
+          <w:p>
+            <w:pPr>
+              <w:jc w:val="center"/>
+              <w:rPr>
+                <w:sz w:val="28"/>
+              </w:rPr>
+            </w:pPr>
+            <w:r>
+              <w:rPr>
+                <w:sz w:val="28"/>
+              </w:rPr>
+              <w:t>Структура программы</w:t>
+            </w:r>
+          </w:p>
+        </w:tc>
+      </w:tr>
+      <w:tr>
+        <w:tc>
+          <w:tcPr>
+            <w:tcW w:w="1000" w:type="dxa"/>
+            <w:vAlign w:val="center"/>
+          </w:tcPr>
+          <w:p>
+            <w:pPr>
+              <w:jc w:val="center"/>
+              <w:rPr>
+                <w:sz w:val="28"/>
+              </w:rPr>
+            </w:pPr>
+            <w:r>
+              <w:rPr>
+                <w:sz w:val="28"/>
+              </w:rPr>
+              <w:t>3</w:t>
+            </w:r>
+          </w:p>
+        </w:tc>
+        <w:tc>
+          <w:tcPr>
+            <w:tcW w:w="8628" w:type="dxa"/>
+          </w:tcPr>
+          <w:p>
+            <w:pPr>
+              <w:rPr>
+                <w:sz w:val="28"/>
+              </w:rPr>
+            </w:pPr>
+            <w:r>
+              <w:rPr>
+                <w:sz w:val="28"/>
+              </w:rPr>
+              <w:t xml:space="preserve">&lt;программа&gt; = </w:t>
+            </w:r>
+            <w:r>
+              <w:rPr>
+                <w:sz w:val="28"/>
+                <w:lang w:val="en-US"/>
+              </w:rPr>
+              <w:t>&lt;</w:t>
+            </w:r>
+            <w:r>
+              <w:rPr>
+                <w:sz w:val="28"/>
+              </w:rPr>
+              <w:t xml:space="preserve">блок&gt; </w:t>
+            </w:r>
+            <w:r>
+              <w:rPr>
+                <w:i/>
+                <w:iCs/>
+                <w:sz w:val="28"/>
+                <w:lang w:val="en-US"/>
+              </w:rPr>
+              <w:t>end</w:t>
+            </w:r>
+          </w:p>
+        </w:tc>
+      </w:tr>
+    </w:tbl>
+    <w:p>
+      <w:pPr>
         <w:ind w:firstLine="720"/>
         <w:rPr>
           <w:sz w:val="16"/>
@@ -4080,6 +4628,7 @@
         <w:rPr>
           <w:sz w:val="28"/>
         </w:rPr>
+        <w:lastRenderedPageBreak/>
         <w:t>Правила, определяющие</w:t>
       </w:r>
       <w:r>
@@ -4242,7 +4791,21 @@
               <w:rPr>
                 <w:sz w:val="28"/>
               </w:rPr>
-              <w:t xml:space="preserve">&lt;описание&gt;::= </w:t>
+              <w:t>&lt;описание</w:t>
+            </w:r>
+            <w:proofErr w:type="gramStart"/>
+            <w:r>
+              <w:rPr>
+                <w:sz w:val="28"/>
+              </w:rPr>
+              <w:t>&gt;::</w:t>
+            </w:r>
+            <w:proofErr w:type="gramEnd"/>
+            <w:r>
+              <w:rPr>
+                <w:sz w:val="28"/>
+              </w:rPr>
+              <w:t xml:space="preserve">= </w:t>
             </w:r>
             <w:r>
               <w:rPr>
@@ -4258,6 +4821,12 @@
                 <w:sz w:val="28"/>
               </w:rPr>
               <w:t xml:space="preserve"> &lt;идентификатор&gt; {, &lt;идентификатор&gt; } &lt;тип&gt;</w:t>
+            </w:r>
+            <w:r>
+              <w:rPr>
+                <w:sz w:val="28"/>
+              </w:rPr>
+              <w:t>;</w:t>
             </w:r>
           </w:p>
         </w:tc>
@@ -4434,7 +5003,21 @@
               <w:rPr>
                 <w:sz w:val="28"/>
               </w:rPr>
-              <w:t xml:space="preserve">&lt;тип&gt;::= % | ! | </w:t>
+              <w:t>&lt;тип</w:t>
+            </w:r>
+            <w:proofErr w:type="gramStart"/>
+            <w:r>
+              <w:rPr>
+                <w:sz w:val="28"/>
+              </w:rPr>
+              <w:t>&gt;::</w:t>
+            </w:r>
+            <w:proofErr w:type="gramEnd"/>
+            <w:r>
+              <w:rPr>
+                <w:sz w:val="28"/>
+              </w:rPr>
+              <w:t xml:space="preserve">= % | ! | </w:t>
             </w:r>
             <w:r>
               <w:rPr>
@@ -4507,7 +5090,21 @@
         <w:rPr>
           <w:sz w:val="28"/>
         </w:rPr>
-        <w:t xml:space="preserve">&lt;оператор&gt;::= &lt;составной&gt; | &lt;присваивания&gt; | &lt;условный&gt; | </w:t>
+        <w:t>&lt;оператор</w:t>
+      </w:r>
+      <w:proofErr w:type="gramStart"/>
+      <w:r>
+        <w:rPr>
+          <w:sz w:val="28"/>
+        </w:rPr>
+        <w:t>&gt;::</w:t>
+      </w:r>
+      <w:proofErr w:type="gramEnd"/>
+      <w:r>
+        <w:rPr>
+          <w:sz w:val="28"/>
+        </w:rPr>
+        <w:t xml:space="preserve">= &lt;присваивания&gt; | &lt;условный&gt; | </w:t>
       </w:r>
     </w:p>
     <w:p>
@@ -4551,7 +5148,14 @@
         <w:rPr>
           <w:sz w:val="28"/>
         </w:rPr>
-        <w:t xml:space="preserve">&gt; | &lt;ввода&gt; |  </w:t>
+        <w:t xml:space="preserve">&gt; | &lt;ввода&gt; </w:t>
+      </w:r>
+      <w:proofErr w:type="gramStart"/>
+      <w:r>
+        <w:rPr>
+          <w:sz w:val="28"/>
+        </w:rPr>
+        <w:t xml:space="preserve">|  </w:t>
       </w:r>
       <w:r>
         <w:rPr>
@@ -4559,6 +5163,7 @@
         </w:rPr>
         <w:tab/>
       </w:r>
+      <w:proofErr w:type="gramEnd"/>
       <w:r>
         <w:rPr>
           <w:sz w:val="28"/>
@@ -4580,10 +5185,43 @@
     </w:p>
     <w:p>
       <w:pPr>
+        <w:rPr>
+          <w:sz w:val="16"/>
+        </w:rPr>
+      </w:pPr>
+    </w:p>
+    <w:p>
+      <w:pPr>
         <w:ind w:firstLine="720"/>
+        <w:rPr>
+          <w:sz w:val="28"/>
+        </w:rPr>
+      </w:pPr>
+      <w:r>
+        <w:rPr>
+          <w:sz w:val="28"/>
+        </w:rPr>
+        <w:t>Оператор присваивания</w:t>
+      </w:r>
+      <w:r>
         <w:rPr>
           <w:b/>
           <w:bCs/>
+          <w:sz w:val="28"/>
+        </w:rPr>
+        <w:t xml:space="preserve"> </w:t>
+      </w:r>
+      <w:r>
+        <w:rPr>
+          <w:sz w:val="28"/>
+        </w:rPr>
+        <w:t>описан в таблице 5.9.</w:t>
+      </w:r>
+    </w:p>
+    <w:p>
+      <w:pPr>
+        <w:ind w:firstLine="720"/>
+        <w:rPr>
           <w:sz w:val="16"/>
         </w:rPr>
       </w:pPr>
@@ -4599,43 +5237,7 @@
         <w:rPr>
           <w:sz w:val="28"/>
         </w:rPr>
-        <w:t>Составной оператор</w:t>
-      </w:r>
-      <w:r>
-        <w:rPr>
-          <w:b/>
-          <w:bCs/>
-          <w:sz w:val="28"/>
-        </w:rPr>
-        <w:t xml:space="preserve"> </w:t>
-      </w:r>
-      <w:r>
-        <w:rPr>
-          <w:sz w:val="28"/>
-        </w:rPr>
-        <w:t>описан в таблице 5.8.</w:t>
-      </w:r>
-    </w:p>
-    <w:p>
-      <w:pPr>
-        <w:ind w:firstLine="720"/>
-        <w:rPr>
-          <w:sz w:val="16"/>
-        </w:rPr>
-      </w:pPr>
-    </w:p>
-    <w:p>
-      <w:pPr>
-        <w:ind w:firstLine="720"/>
-        <w:rPr>
-          <w:sz w:val="28"/>
-        </w:rPr>
-      </w:pPr>
-      <w:r>
-        <w:rPr>
-          <w:sz w:val="28"/>
-        </w:rPr>
-        <w:t>Таблица 5.8 - Синтаксис составного оператора</w:t>
+        <w:t>Таблица 5.9 - Синтаксис оператора присваивания</w:t>
       </w:r>
     </w:p>
     <w:p>
@@ -4698,7 +5300,7 @@
               <w:rPr>
                 <w:sz w:val="28"/>
               </w:rPr>
-              <w:t>Синтаксис оператора</w:t>
+              <w:t>Оператор присваивания</w:t>
             </w:r>
           </w:p>
         </w:tc>
@@ -4731,189 +5333,28 @@
             <w:pPr>
               <w:rPr>
                 <w:sz w:val="28"/>
-              </w:rPr>
-            </w:pPr>
-            <w:r>
-              <w:rPr>
-                <w:sz w:val="28"/>
-              </w:rPr>
-              <w:t xml:space="preserve">&lt;составной&gt;::= &lt;оператор&gt; { </w:t>
-            </w:r>
-            <w:r>
-              <w:rPr>
-                <w:sz w:val="28"/>
                 <w:lang w:val="en-US"/>
               </w:rPr>
-              <w:t>:</w:t>
-            </w:r>
-            <w:r>
-              <w:rPr>
-                <w:sz w:val="28"/>
-              </w:rPr>
-              <w:t xml:space="preserve"> &lt;оператор&gt; }</w:t>
-            </w:r>
-          </w:p>
-        </w:tc>
-      </w:tr>
-    </w:tbl>
-    <w:p>
-      <w:pPr>
-        <w:ind w:firstLine="720"/>
-        <w:rPr>
-          <w:sz w:val="16"/>
-        </w:rPr>
-      </w:pPr>
-    </w:p>
-    <w:p>
-      <w:pPr>
-        <w:ind w:firstLine="720"/>
-        <w:rPr>
-          <w:sz w:val="28"/>
-        </w:rPr>
-      </w:pPr>
-      <w:r>
-        <w:rPr>
-          <w:sz w:val="28"/>
-        </w:rPr>
-        <w:t>Оператор присваивания</w:t>
-      </w:r>
-      <w:r>
-        <w:rPr>
-          <w:b/>
-          <w:bCs/>
-          <w:sz w:val="28"/>
-        </w:rPr>
-        <w:t xml:space="preserve"> </w:t>
-      </w:r>
-      <w:r>
-        <w:rPr>
-          <w:sz w:val="28"/>
-        </w:rPr>
-        <w:t>описан в таблице 5.9.</w:t>
-      </w:r>
-    </w:p>
-    <w:p>
-      <w:pPr>
-        <w:ind w:firstLine="720"/>
-        <w:rPr>
-          <w:sz w:val="16"/>
-        </w:rPr>
-      </w:pPr>
-    </w:p>
-    <w:p>
-      <w:pPr>
-        <w:ind w:firstLine="720"/>
-        <w:rPr>
-          <w:sz w:val="28"/>
-        </w:rPr>
-      </w:pPr>
-      <w:r>
-        <w:rPr>
-          <w:sz w:val="28"/>
-        </w:rPr>
-        <w:t>Таблица 5.9 - Синтаксис оператора присваивания</w:t>
-      </w:r>
-    </w:p>
-    <w:p>
-      <w:pPr>
-        <w:ind w:firstLine="720"/>
-        <w:rPr>
-          <w:sz w:val="16"/>
-        </w:rPr>
-      </w:pPr>
-    </w:p>
-    <w:tbl>
-      <w:tblPr>
-        <w:tblW w:w="0" w:type="auto"/>
-        <w:tblBorders>
-          <w:top w:val="single" w:sz="4" w:space="0" w:color="auto"/>
-          <w:left w:val="single" w:sz="4" w:space="0" w:color="auto"/>
-          <w:bottom w:val="single" w:sz="4" w:space="0" w:color="auto"/>
-          <w:right w:val="single" w:sz="4" w:space="0" w:color="auto"/>
-          <w:insideH w:val="single" w:sz="4" w:space="0" w:color="auto"/>
-          <w:insideV w:val="single" w:sz="4" w:space="0" w:color="auto"/>
-        </w:tblBorders>
-        <w:tblLook w:val="0000" w:firstRow="0" w:lastRow="0" w:firstColumn="0" w:lastColumn="0" w:noHBand="0" w:noVBand="0"/>
-      </w:tblPr>
-      <w:tblGrid>
-        <w:gridCol w:w="1008"/>
-        <w:gridCol w:w="8620"/>
-      </w:tblGrid>
-      <w:tr>
-        <w:tc>
-          <w:tcPr>
-            <w:tcW w:w="1008" w:type="dxa"/>
-          </w:tcPr>
-          <w:p>
-            <w:pPr>
-              <w:jc w:val="center"/>
-              <w:rPr>
-                <w:sz w:val="28"/>
-              </w:rPr>
-            </w:pPr>
-            <w:r>
-              <w:rPr>
-                <w:sz w:val="28"/>
-              </w:rPr>
-              <w:t>Номер</w:t>
-            </w:r>
-          </w:p>
-        </w:tc>
-        <w:tc>
-          <w:tcPr>
-            <w:tcW w:w="8620" w:type="dxa"/>
-          </w:tcPr>
-          <w:p>
-            <w:pPr>
-              <w:jc w:val="center"/>
-              <w:rPr>
-                <w:sz w:val="28"/>
-              </w:rPr>
-            </w:pPr>
-            <w:r>
-              <w:rPr>
-                <w:sz w:val="28"/>
-              </w:rPr>
-              <w:t>Оператор присваивания</w:t>
-            </w:r>
-          </w:p>
-        </w:tc>
-      </w:tr>
-      <w:tr>
-        <w:tc>
-          <w:tcPr>
-            <w:tcW w:w="1008" w:type="dxa"/>
-          </w:tcPr>
-          <w:p>
-            <w:pPr>
-              <w:jc w:val="center"/>
-              <w:rPr>
-                <w:sz w:val="28"/>
-              </w:rPr>
-            </w:pPr>
-            <w:r>
-              <w:rPr>
-                <w:sz w:val="28"/>
-              </w:rPr>
-              <w:t>1</w:t>
-            </w:r>
-          </w:p>
-        </w:tc>
-        <w:tc>
-          <w:tcPr>
-            <w:tcW w:w="8620" w:type="dxa"/>
-          </w:tcPr>
-          <w:p>
-            <w:pPr>
-              <w:rPr>
-                <w:sz w:val="28"/>
-              </w:rPr>
-            </w:pPr>
-            <w:r>
-              <w:rPr>
-                <w:sz w:val="28"/>
-              </w:rPr>
-              <w:t xml:space="preserve">&lt;присваивание&gt;::= &lt;идентификатор&gt; </w:t>
+            </w:pPr>
+            <w:r>
+              <w:rPr>
+                <w:sz w:val="28"/>
+              </w:rPr>
+              <w:t>&lt;присваивание</w:t>
+            </w:r>
+            <w:proofErr w:type="gramStart"/>
+            <w:r>
+              <w:rPr>
+                <w:sz w:val="28"/>
+              </w:rPr>
+              <w:t>&gt;::</w:t>
+            </w:r>
+            <w:proofErr w:type="gramEnd"/>
+            <w:r>
+              <w:rPr>
+                <w:sz w:val="28"/>
+              </w:rPr>
+              <w:t xml:space="preserve">= &lt;идентификатор&gt; </w:t>
             </w:r>
             <w:proofErr w:type="spellStart"/>
             <w:r>
@@ -4930,6 +5371,13 @@
                 <w:sz w:val="28"/>
               </w:rPr>
               <w:t xml:space="preserve"> &lt;выражение&gt;</w:t>
+            </w:r>
+            <w:r>
+              <w:rPr>
+                <w:sz w:val="28"/>
+                <w:lang w:val="en-US"/>
+              </w:rPr>
+              <w:t>;</w:t>
             </w:r>
           </w:p>
         </w:tc>
@@ -5101,9 +5549,24 @@
                 <w:noProof w:val="0"/>
                 <w:szCs w:val="24"/>
               </w:rPr>
-              <w:t xml:space="preserve">&lt;условный&gt;::= </w:t>
-            </w:r>
-            <w:proofErr w:type="spellStart"/>
+              <w:t>&lt;условный</w:t>
+            </w:r>
+            <w:proofErr w:type="gramStart"/>
+            <w:r>
+              <w:rPr>
+                <w:noProof w:val="0"/>
+                <w:szCs w:val="24"/>
+              </w:rPr>
+              <w:t>&gt;::</w:t>
+            </w:r>
+            <w:proofErr w:type="gramEnd"/>
+            <w:r>
+              <w:rPr>
+                <w:noProof w:val="0"/>
+                <w:szCs w:val="24"/>
+              </w:rPr>
+              <w:t xml:space="preserve">= </w:t>
+            </w:r>
             <w:r>
               <w:rPr>
                 <w:i/>
@@ -5113,7 +5576,6 @@
               </w:rPr>
               <w:t>if</w:t>
             </w:r>
-            <w:proofErr w:type="spellEnd"/>
             <w:r>
               <w:rPr>
                 <w:noProof w:val="0"/>
@@ -5137,7 +5599,27 @@
                 <w:noProof w:val="0"/>
                 <w:szCs w:val="24"/>
               </w:rPr>
-              <w:t xml:space="preserve"> &lt;оператор&gt; [ </w:t>
+              <w:t xml:space="preserve"> </w:t>
+            </w:r>
+            <w:r>
+              <w:t>&lt;</w:t>
+            </w:r>
+            <w:r>
+              <w:t>блок&gt;</w:t>
+            </w:r>
+            <w:r>
+              <w:rPr>
+                <w:noProof w:val="0"/>
+                <w:szCs w:val="24"/>
+              </w:rPr>
+              <w:t xml:space="preserve"> </w:t>
+            </w:r>
+            <w:r>
+              <w:rPr>
+                <w:noProof w:val="0"/>
+                <w:szCs w:val="24"/>
+              </w:rPr>
+              <w:t xml:space="preserve">[ </w:t>
             </w:r>
             <w:proofErr w:type="spellStart"/>
             <w:r>
@@ -5155,7 +5637,35 @@
                 <w:noProof w:val="0"/>
                 <w:szCs w:val="24"/>
               </w:rPr>
-              <w:t xml:space="preserve"> &lt;оператор&gt;]</w:t>
+              <w:t xml:space="preserve"> </w:t>
+            </w:r>
+            <w:r>
+              <w:t>&lt;</w:t>
+            </w:r>
+            <w:r>
+              <w:t>блок&gt;</w:t>
+            </w:r>
+            <w:r>
+              <w:rPr>
+                <w:noProof w:val="0"/>
+                <w:szCs w:val="24"/>
+              </w:rPr>
+              <w:t>]</w:t>
+            </w:r>
+            <w:r>
+              <w:rPr>
+                <w:noProof w:val="0"/>
+                <w:szCs w:val="24"/>
+              </w:rPr>
+              <w:t xml:space="preserve"> </w:t>
+            </w:r>
+            <w:r>
+              <w:rPr>
+                <w:noProof w:val="0"/>
+                <w:szCs w:val="24"/>
+                <w:lang w:val="en-US"/>
+              </w:rPr>
+              <w:t>endif</w:t>
             </w:r>
           </w:p>
         </w:tc>
@@ -5292,7 +5802,6 @@
               <w:rPr>
                 <w:sz w:val="28"/>
               </w:rPr>
-              <w:lastRenderedPageBreak/>
               <w:t>1</w:t>
             </w:r>
           </w:p>
@@ -5321,11 +5830,19 @@
               <w:t>фиксированного_цикла</w:t>
             </w:r>
             <w:proofErr w:type="spellEnd"/>
-            <w:r>
-              <w:rPr>
-                <w:sz w:val="28"/>
-              </w:rPr>
-              <w:t xml:space="preserve">&gt;::= </w:t>
+            <w:proofErr w:type="gramStart"/>
+            <w:r>
+              <w:rPr>
+                <w:sz w:val="28"/>
+              </w:rPr>
+              <w:t>&gt;::</w:t>
+            </w:r>
+            <w:proofErr w:type="gramEnd"/>
+            <w:r>
+              <w:rPr>
+                <w:sz w:val="28"/>
+              </w:rPr>
+              <w:t xml:space="preserve">= </w:t>
             </w:r>
             <w:r>
               <w:rPr>
@@ -5370,8 +5887,35 @@
               <w:rPr>
                 <w:sz w:val="28"/>
               </w:rPr>
-              <w:t xml:space="preserve"> &lt;оператор&gt;</w:t>
-            </w:r>
+              <w:t xml:space="preserve"> </w:t>
+            </w:r>
+            <w:r>
+              <w:rPr>
+                <w:sz w:val="28"/>
+              </w:rPr>
+              <w:t>&lt;</w:t>
+            </w:r>
+            <w:r>
+              <w:rPr>
+                <w:sz w:val="28"/>
+              </w:rPr>
+              <w:t>блок&gt;</w:t>
+            </w:r>
+            <w:r>
+              <w:rPr>
+                <w:sz w:val="28"/>
+              </w:rPr>
+              <w:t xml:space="preserve"> </w:t>
+            </w:r>
+            <w:proofErr w:type="spellStart"/>
+            <w:r>
+              <w:rPr>
+                <w:sz w:val="28"/>
+                <w:lang w:val="en-US"/>
+              </w:rPr>
+              <w:t>endfor</w:t>
+            </w:r>
+            <w:proofErr w:type="spellEnd"/>
           </w:p>
         </w:tc>
       </w:tr>
@@ -5395,6 +5939,7 @@
         <w:rPr>
           <w:sz w:val="28"/>
         </w:rPr>
+        <w:lastRenderedPageBreak/>
         <w:t>Условный оператор цикла</w:t>
       </w:r>
       <w:r>
@@ -5543,11 +6088,19 @@
               <w:t>условного_цикла</w:t>
             </w:r>
             <w:proofErr w:type="spellEnd"/>
-            <w:r>
-              <w:rPr>
-                <w:sz w:val="28"/>
-              </w:rPr>
-              <w:t xml:space="preserve">&gt;::= </w:t>
+            <w:proofErr w:type="gramStart"/>
+            <w:r>
+              <w:rPr>
+                <w:sz w:val="28"/>
+              </w:rPr>
+              <w:t>&gt;::</w:t>
+            </w:r>
+            <w:proofErr w:type="gramEnd"/>
+            <w:r>
+              <w:rPr>
+                <w:sz w:val="28"/>
+              </w:rPr>
+              <w:t xml:space="preserve">= </w:t>
             </w:r>
             <w:r>
               <w:rPr>
@@ -5577,8 +6130,35 @@
               <w:rPr>
                 <w:sz w:val="28"/>
               </w:rPr>
-              <w:t xml:space="preserve"> &lt;оператор&gt;</w:t>
-            </w:r>
+              <w:t xml:space="preserve"> </w:t>
+            </w:r>
+            <w:r>
+              <w:rPr>
+                <w:sz w:val="28"/>
+              </w:rPr>
+              <w:t>&lt;</w:t>
+            </w:r>
+            <w:r>
+              <w:rPr>
+                <w:sz w:val="28"/>
+              </w:rPr>
+              <w:t>блок&gt;</w:t>
+            </w:r>
+            <w:r>
+              <w:rPr>
+                <w:sz w:val="28"/>
+              </w:rPr>
+              <w:t xml:space="preserve"> </w:t>
+            </w:r>
+            <w:proofErr w:type="spellStart"/>
+            <w:r>
+              <w:rPr>
+                <w:sz w:val="28"/>
+                <w:lang w:val="en-US"/>
+              </w:rPr>
+              <w:t>endwhile</w:t>
+            </w:r>
+            <w:proofErr w:type="spellEnd"/>
           </w:p>
         </w:tc>
       </w:tr>
@@ -5726,13 +6306,28 @@
             <w:pPr>
               <w:rPr>
                 <w:sz w:val="28"/>
-              </w:rPr>
-            </w:pPr>
-            <w:r>
-              <w:rPr>
-                <w:sz w:val="28"/>
-              </w:rPr>
-              <w:t xml:space="preserve">&lt;ввода&gt;::= </w:t>
+                <w:lang w:val="en-US"/>
+              </w:rPr>
+            </w:pPr>
+            <w:r>
+              <w:rPr>
+                <w:sz w:val="28"/>
+              </w:rPr>
+              <w:t>&lt;ввода</w:t>
+            </w:r>
+            <w:proofErr w:type="gramStart"/>
+            <w:r>
+              <w:rPr>
+                <w:sz w:val="28"/>
+              </w:rPr>
+              <w:t>&gt;::</w:t>
+            </w:r>
+            <w:proofErr w:type="gramEnd"/>
+            <w:r>
+              <w:rPr>
+                <w:sz w:val="28"/>
+              </w:rPr>
+              <w:t xml:space="preserve">= </w:t>
             </w:r>
             <w:r>
               <w:rPr>
@@ -5756,6 +6351,13 @@
                 <w:sz w:val="28"/>
               </w:rPr>
               <w:t>(&lt;идентификатор&gt; {, &lt;идентификатор&gt; })</w:t>
+            </w:r>
+            <w:r>
+              <w:rPr>
+                <w:sz w:val="28"/>
+                <w:lang w:val="en-US"/>
+              </w:rPr>
+              <w:t>;</w:t>
             </w:r>
           </w:p>
         </w:tc>
@@ -5909,13 +6511,28 @@
             <w:pPr>
               <w:rPr>
                 <w:sz w:val="28"/>
-              </w:rPr>
-            </w:pPr>
-            <w:r>
-              <w:rPr>
-                <w:sz w:val="28"/>
-              </w:rPr>
-              <w:t xml:space="preserve">&lt;вывода&gt;::= </w:t>
+                <w:lang w:val="en-US"/>
+              </w:rPr>
+            </w:pPr>
+            <w:r>
+              <w:rPr>
+                <w:sz w:val="28"/>
+              </w:rPr>
+              <w:t>&lt;вывода</w:t>
+            </w:r>
+            <w:proofErr w:type="gramStart"/>
+            <w:r>
+              <w:rPr>
+                <w:sz w:val="28"/>
+              </w:rPr>
+              <w:t>&gt;::</w:t>
+            </w:r>
+            <w:proofErr w:type="gramEnd"/>
+            <w:r>
+              <w:rPr>
+                <w:sz w:val="28"/>
+              </w:rPr>
+              <w:t xml:space="preserve">= </w:t>
             </w:r>
             <w:r>
               <w:rPr>
@@ -5931,6 +6548,13 @@
                 <w:sz w:val="28"/>
               </w:rPr>
               <w:t xml:space="preserve"> (&lt;выражение&gt; {, &lt;выражение&gt; })</w:t>
+            </w:r>
+            <w:r>
+              <w:rPr>
+                <w:sz w:val="28"/>
+                <w:lang w:val="en-US"/>
+              </w:rPr>
+              <w:t>;</w:t>
             </w:r>
           </w:p>
         </w:tc>
@@ -6178,8 +6802,6 @@
         <w:spacing w:line="360" w:lineRule="auto"/>
         <w:jc w:val="both"/>
       </w:pPr>
-      <w:bookmarkStart w:id="0" w:name="_GoBack"/>
-      <w:bookmarkEnd w:id="0"/>
     </w:p>
     <w:p>
       <w:pPr>
@@ -6294,7 +6916,23 @@
           <w:szCs w:val="28"/>
         </w:rPr>
         <w:tab/>
-        <w:t>Первоначально в тексте входной программы сканер выделяет последовательность символов, которая по его предположению должна быть словом в программе,  т.е. лексемой. Может выделяться не вся последовательность, а только один символ, который считается началом лексемы. Это сделать просто, если слова в программе отделяются друг от друга специальными разделителями,</w:t>
+        <w:t xml:space="preserve">Первоначально в тексте входной программы сканер выделяет последовательность символов, которая по его предположению должна быть словом в </w:t>
+      </w:r>
+      <w:proofErr w:type="gramStart"/>
+      <w:r>
+        <w:rPr>
+          <w:sz w:val="28"/>
+          <w:szCs w:val="28"/>
+        </w:rPr>
+        <w:t>программе,  т.е.</w:t>
+      </w:r>
+      <w:proofErr w:type="gramEnd"/>
+      <w:r>
+        <w:rPr>
+          <w:sz w:val="28"/>
+          <w:szCs w:val="28"/>
+        </w:rPr>
+        <w:t xml:space="preserve"> лексемой. Может выделяться не вся последовательность, а только один символ, который считается началом лексемы. Это сделать просто, если слова в программе отделяются друг от друга специальными разделителями,</w:t>
       </w:r>
     </w:p>
     <w:p>
@@ -6480,7 +7118,23 @@
           <w:szCs w:val="28"/>
         </w:rPr>
         <w:tab/>
-        <w:t>Рассмотрим конкретный пример. Пусть нам дана программа на  некотором  алгоритмическом языке:</w:t>
+        <w:t xml:space="preserve">Рассмотрим конкретный пример. Пусть нам дана программа </w:t>
+      </w:r>
+      <w:proofErr w:type="gramStart"/>
+      <w:r>
+        <w:rPr>
+          <w:sz w:val="28"/>
+          <w:szCs w:val="28"/>
+        </w:rPr>
+        <w:t>на  некотором</w:t>
+      </w:r>
+      <w:proofErr w:type="gramEnd"/>
+      <w:r>
+        <w:rPr>
+          <w:sz w:val="28"/>
+          <w:szCs w:val="28"/>
+        </w:rPr>
+        <w:t xml:space="preserve">  алгоритмическом языке:</w:t>
       </w:r>
     </w:p>
     <w:p>
@@ -6563,7 +7217,25 @@
           <w:szCs w:val="28"/>
           <w:lang w:val="en-US"/>
         </w:rPr>
-        <w:t>VAR X,Y,Z : REAL;</w:t>
+        <w:t xml:space="preserve">VAR </w:t>
+      </w:r>
+      <w:proofErr w:type="gramStart"/>
+      <w:r>
+        <w:rPr>
+          <w:sz w:val="28"/>
+          <w:szCs w:val="28"/>
+          <w:lang w:val="en-US"/>
+        </w:rPr>
+        <w:t>X,Y</w:t>
+      </w:r>
+      <w:proofErr w:type="gramEnd"/>
+      <w:r>
+        <w:rPr>
+          <w:sz w:val="28"/>
+          <w:szCs w:val="28"/>
+          <w:lang w:val="en-US"/>
+        </w:rPr>
+        <w:t>,Z : REAL;</w:t>
       </w:r>
     </w:p>
     <w:p>
@@ -6663,23 +7335,41 @@
           <w:lang w:val="en-US"/>
         </w:rPr>
         <w:tab/>
-        <w:t xml:space="preserve">      X:=5;</w:t>
-      </w:r>
-    </w:p>
-    <w:p>
-      <w:pPr>
-        <w:spacing w:line="360" w:lineRule="auto"/>
-        <w:jc w:val="both"/>
-        <w:rPr>
+        <w:t xml:space="preserve">      </w:t>
+      </w:r>
+      <w:proofErr w:type="gramStart"/>
+      <w:r>
+        <w:rPr>
+          <w:sz w:val="28"/>
+          <w:szCs w:val="28"/>
           <w:lang w:val="en-US"/>
         </w:rPr>
-      </w:pPr>
+        <w:t>X:=</w:t>
+      </w:r>
+      <w:proofErr w:type="gramEnd"/>
       <w:r>
         <w:rPr>
           <w:sz w:val="28"/>
           <w:szCs w:val="28"/>
           <w:lang w:val="en-US"/>
         </w:rPr>
+        <w:t>5;</w:t>
+      </w:r>
+    </w:p>
+    <w:p>
+      <w:pPr>
+        <w:spacing w:line="360" w:lineRule="auto"/>
+        <w:jc w:val="both"/>
+        <w:rPr>
+          <w:lang w:val="en-US"/>
+        </w:rPr>
+      </w:pPr>
+      <w:r>
+        <w:rPr>
+          <w:sz w:val="28"/>
+          <w:szCs w:val="28"/>
+          <w:lang w:val="en-US"/>
+        </w:rPr>
         <w:tab/>
       </w:r>
       <w:r>
@@ -6713,14 +7403,32 @@
           <w:lang w:val="en-US"/>
         </w:rPr>
         <w:tab/>
-        <w:t xml:space="preserve">      Y:=6;</w:t>
-      </w:r>
+        <w:t xml:space="preserve">      </w:t>
+      </w:r>
+      <w:proofErr w:type="gramStart"/>
       <w:r>
         <w:rPr>
           <w:sz w:val="28"/>
           <w:szCs w:val="28"/>
           <w:lang w:val="en-US"/>
         </w:rPr>
+        <w:t>Y:=</w:t>
+      </w:r>
+      <w:proofErr w:type="gramEnd"/>
+      <w:r>
+        <w:rPr>
+          <w:sz w:val="28"/>
+          <w:szCs w:val="28"/>
+          <w:lang w:val="en-US"/>
+        </w:rPr>
+        <w:t>6;</w:t>
+      </w:r>
+      <w:r>
+        <w:rPr>
+          <w:sz w:val="28"/>
+          <w:szCs w:val="28"/>
+          <w:lang w:val="en-US"/>
+        </w:rPr>
         <w:tab/>
       </w:r>
     </w:p>
@@ -6738,7 +7446,25 @@
           <w:szCs w:val="28"/>
           <w:lang w:val="en-US"/>
         </w:rPr>
-        <w:t xml:space="preserve">                                                          Z:=X+Y;</w:t>
+        <w:t xml:space="preserve">                                                          </w:t>
+      </w:r>
+      <w:proofErr w:type="gramStart"/>
+      <w:r>
+        <w:rPr>
+          <w:sz w:val="28"/>
+          <w:szCs w:val="28"/>
+          <w:lang w:val="en-US"/>
+        </w:rPr>
+        <w:t>Z:=</w:t>
+      </w:r>
+      <w:proofErr w:type="gramEnd"/>
+      <w:r>
+        <w:rPr>
+          <w:sz w:val="28"/>
+          <w:szCs w:val="28"/>
+          <w:lang w:val="en-US"/>
+        </w:rPr>
+        <w:t>X+Y;</w:t>
       </w:r>
     </w:p>
     <w:p>
@@ -8529,6 +9255,7 @@
         </w:rPr>
         <w:t xml:space="preserve">    </w:t>
       </w:r>
+      <w:proofErr w:type="gramStart"/>
       <w:r>
         <w:rPr>
           <w:sz w:val="28"/>
@@ -8544,6 +9271,7 @@
         </w:rPr>
         <w:t>К</w:t>
       </w:r>
+      <w:proofErr w:type="gramEnd"/>
       <w:r>
         <w:rPr>
           <w:sz w:val="28"/>
@@ -8587,7 +9315,25 @@
           <w:szCs w:val="28"/>
           <w:lang w:val="en-US"/>
         </w:rPr>
-        <w:t xml:space="preserve">    ( K1, 6) (K3, 2) (K2, 2) (k3, 3) ( K2, 2) (K3, 4) ( K2, 7) (K1, 5) (K2, 1)</w:t>
+        <w:t xml:space="preserve">    </w:t>
+      </w:r>
+      <w:proofErr w:type="gramStart"/>
+      <w:r>
+        <w:rPr>
+          <w:sz w:val="28"/>
+          <w:szCs w:val="28"/>
+          <w:lang w:val="en-US"/>
+        </w:rPr>
+        <w:t>( K</w:t>
+      </w:r>
+      <w:proofErr w:type="gramEnd"/>
+      <w:r>
+        <w:rPr>
+          <w:sz w:val="28"/>
+          <w:szCs w:val="28"/>
+          <w:lang w:val="en-US"/>
+        </w:rPr>
+        <w:t>1, 6) (K3, 2) (K2, 2) (k3, 3) ( K2, 2) (K3, 4) ( K2, 7) (K1, 5) (K2, 1)</w:t>
       </w:r>
     </w:p>
     <w:p>
@@ -8609,7 +9355,25 @@
           <w:szCs w:val="28"/>
           <w:lang w:val="en-US"/>
         </w:rPr>
-        <w:t xml:space="preserve">    ( K1, 2) </w:t>
+        <w:t xml:space="preserve">    </w:t>
+      </w:r>
+      <w:proofErr w:type="gramStart"/>
+      <w:r>
+        <w:rPr>
+          <w:sz w:val="28"/>
+          <w:szCs w:val="28"/>
+          <w:lang w:val="en-US"/>
+        </w:rPr>
+        <w:t>( K</w:t>
+      </w:r>
+      <w:proofErr w:type="gramEnd"/>
+      <w:r>
+        <w:rPr>
+          <w:sz w:val="28"/>
+          <w:szCs w:val="28"/>
+          <w:lang w:val="en-US"/>
+        </w:rPr>
+        <w:t xml:space="preserve">1, 2) </w:t>
       </w:r>
     </w:p>
     <w:p>
@@ -8631,7 +9395,25 @@
           <w:szCs w:val="28"/>
           <w:lang w:val="en-US"/>
         </w:rPr>
-        <w:t xml:space="preserve">    ( K3, 2) (K2, 7) (K2, 8) (K4, 1) (K2, 1)  </w:t>
+        <w:t xml:space="preserve">    </w:t>
+      </w:r>
+      <w:proofErr w:type="gramStart"/>
+      <w:r>
+        <w:rPr>
+          <w:sz w:val="28"/>
+          <w:szCs w:val="28"/>
+          <w:lang w:val="en-US"/>
+        </w:rPr>
+        <w:t>( K</w:t>
+      </w:r>
+      <w:proofErr w:type="gramEnd"/>
+      <w:r>
+        <w:rPr>
+          <w:sz w:val="28"/>
+          <w:szCs w:val="28"/>
+          <w:lang w:val="en-US"/>
+        </w:rPr>
+        <w:t xml:space="preserve">3, 2) (K2, 7) (K2, 8) (K4, 1) (K2, 1)  </w:t>
       </w:r>
     </w:p>
     <w:p>
@@ -8648,7 +9430,23 @@
           <w:szCs w:val="28"/>
           <w:lang w:val="en-US"/>
         </w:rPr>
-        <w:t xml:space="preserve">    ( K3, 3) (K2, 7) (K2, 8) (K4, 2) (K2, 1)</w:t>
+        <w:t xml:space="preserve">    </w:t>
+      </w:r>
+      <w:proofErr w:type="gramStart"/>
+      <w:r>
+        <w:rPr>
+          <w:szCs w:val="28"/>
+          <w:lang w:val="en-US"/>
+        </w:rPr>
+        <w:t>( K</w:t>
+      </w:r>
+      <w:proofErr w:type="gramEnd"/>
+      <w:r>
+        <w:rPr>
+          <w:szCs w:val="28"/>
+          <w:lang w:val="en-US"/>
+        </w:rPr>
+        <w:t>3, 3) (K2, 7) (K2, 8) (K4, 2) (K2, 1)</w:t>
       </w:r>
     </w:p>
     <w:p>
@@ -8664,6 +9462,7 @@
         </w:rPr>
         <w:t xml:space="preserve">    </w:t>
       </w:r>
+      <w:proofErr w:type="gramStart"/>
       <w:r>
         <w:rPr>
           <w:szCs w:val="28"/>
@@ -8677,6 +9476,7 @@
         </w:rPr>
         <w:t>K</w:t>
       </w:r>
+      <w:proofErr w:type="gramEnd"/>
       <w:r>
         <w:rPr>
           <w:szCs w:val="28"/>
@@ -8772,7 +9572,14 @@
         <w:rPr>
           <w:szCs w:val="28"/>
         </w:rPr>
-        <w:t xml:space="preserve">    ( </w:t>
+        <w:t xml:space="preserve">    </w:t>
+      </w:r>
+      <w:proofErr w:type="gramStart"/>
+      <w:r>
+        <w:rPr>
+          <w:szCs w:val="28"/>
+        </w:rPr>
+        <w:t xml:space="preserve">( </w:t>
       </w:r>
       <w:r>
         <w:rPr>
@@ -8781,6 +9588,7 @@
         </w:rPr>
         <w:t>K</w:t>
       </w:r>
+      <w:proofErr w:type="gramEnd"/>
       <w:r>
         <w:rPr>
           <w:szCs w:val="28"/>
@@ -9052,7 +9860,7 @@
 </file>
 
 <file path=word/endnotes.xml><?xml version="1.0" encoding="utf-8"?>
-<w:endnotes xmlns:wpc="http://schemas.microsoft.com/office/word/2010/wordprocessingCanvas" xmlns:cx="http://schemas.microsoft.com/office/drawing/2014/chartex" xmlns:cx1="http://schemas.microsoft.com/office/drawing/2015/9/8/chartex" xmlns:cx2="http://schemas.microsoft.com/office/drawing/2015/10/21/chartex" xmlns:cx3="http://schemas.microsoft.com/office/drawing/2016/5/9/chartex" xmlns:cx4="http://schemas.microsoft.com/office/drawing/2016/5/10/chartex" xmlns:cx5="http://schemas.microsoft.com/office/drawing/2016/5/11/chartex" xmlns:cx6="http://schemas.microsoft.com/office/drawing/2016/5/12/chartex" xmlns:cx7="http://schemas.microsoft.com/office/drawing/2016/5/13/chartex" xmlns:cx8="http://schemas.microsoft.com/office/drawing/2016/5/14/chartex" xmlns:mc="http://schemas.openxmlformats.org/markup-compatibility/2006" xmlns:aink="http://schemas.microsoft.com/office/drawing/2016/ink" xmlns:am3d="http://schemas.microsoft.com/office/drawing/2017/model3d" xmlns:o="urn:schemas-microsoft-com:office:office" xmlns:r="http://schemas.openxmlformats.org/officeDocument/2006/relationships" xmlns:m="http://schemas.openxmlformats.org/officeDocument/2006/math" xmlns:v="urn:schemas-microsoft-com:vml" xmlns:wp14="http://schemas.microsoft.com/office/word/2010/wordprocessingDrawing" xmlns:wp="http://schemas.openxmlformats.org/drawingml/2006/wordprocessingDrawing" xmlns:w10="urn:schemas-microsoft-com:office:word" xmlns:w="http://schemas.openxmlformats.org/wordprocessingml/2006/main" xmlns:w14="http://schemas.microsoft.com/office/word/2010/wordml" xmlns:w15="http://schemas.microsoft.com/office/word/2012/wordml" xmlns:w16cex="http://schemas.microsoft.com/office/word/2018/wordml/cex" xmlns:w16cid="http://schemas.microsoft.com/office/word/2016/wordml/cid" xmlns:w16="http://schemas.microsoft.com/office/word/2018/wordml" xmlns:w16se="http://schemas.microsoft.com/office/word/2015/wordml/symex" xmlns:wpg="http://schemas.microsoft.com/office/word/2010/wordprocessingGroup" xmlns:wpi="http://schemas.microsoft.com/office/word/2010/wordprocessingInk" xmlns:wne="http://schemas.microsoft.com/office/word/2006/wordml" xmlns:wps="http://schemas.microsoft.com/office/word/2010/wordprocessingShape" mc:Ignorable="w14 w15 w16se w16cid w16 w16cex wp14">
+<w:endnotes xmlns:wpc="http://schemas.microsoft.com/office/word/2010/wordprocessingCanvas" xmlns:cx="http://schemas.microsoft.com/office/drawing/2014/chartex" xmlns:cx1="http://schemas.microsoft.com/office/drawing/2015/9/8/chartex" xmlns:cx2="http://schemas.microsoft.com/office/drawing/2015/10/21/chartex" xmlns:cx3="http://schemas.microsoft.com/office/drawing/2016/5/9/chartex" xmlns:cx4="http://schemas.microsoft.com/office/drawing/2016/5/10/chartex" xmlns:cx5="http://schemas.microsoft.com/office/drawing/2016/5/11/chartex" xmlns:cx6="http://schemas.microsoft.com/office/drawing/2016/5/12/chartex" xmlns:cx7="http://schemas.microsoft.com/office/drawing/2016/5/13/chartex" xmlns:cx8="http://schemas.microsoft.com/office/drawing/2016/5/14/chartex" xmlns:mc="http://schemas.openxmlformats.org/markup-compatibility/2006" xmlns:aink="http://schemas.microsoft.com/office/drawing/2016/ink" xmlns:am3d="http://schemas.microsoft.com/office/drawing/2017/model3d" xmlns:o="urn:schemas-microsoft-com:office:office" xmlns:r="http://schemas.openxmlformats.org/officeDocument/2006/relationships" xmlns:m="http://schemas.openxmlformats.org/officeDocument/2006/math" xmlns:v="urn:schemas-microsoft-com:vml" xmlns:wp14="http://schemas.microsoft.com/office/word/2010/wordprocessingDrawing" xmlns:wp="http://schemas.openxmlformats.org/drawingml/2006/wordprocessingDrawing" xmlns:w10="urn:schemas-microsoft-com:office:word" xmlns:w="http://schemas.openxmlformats.org/wordprocessingml/2006/main" xmlns:w14="http://schemas.microsoft.com/office/word/2010/wordml" xmlns:w15="http://schemas.microsoft.com/office/word/2012/wordml" xmlns:w16cex="http://schemas.microsoft.com/office/word/2018/wordml/cex" xmlns:w16cid="http://schemas.microsoft.com/office/word/2016/wordml/cid" xmlns:w16="http://schemas.microsoft.com/office/word/2018/wordml" xmlns:w16sdtdh="http://schemas.microsoft.com/office/word/2020/wordml/sdtdatahash" xmlns:w16se="http://schemas.microsoft.com/office/word/2015/wordml/symex" xmlns:wpg="http://schemas.microsoft.com/office/word/2010/wordprocessingGroup" xmlns:wpi="http://schemas.microsoft.com/office/word/2010/wordprocessingInk" xmlns:wne="http://schemas.microsoft.com/office/word/2006/wordml" xmlns:wps="http://schemas.microsoft.com/office/word/2010/wordprocessingShape" mc:Ignorable="w14 w15 w16se w16cid w16 w16cex w16sdtdh wp14">
   <w:endnote w:type="separator" w:id="-1">
     <w:p>
       <w:r>
@@ -9071,7 +9879,7 @@
 </file>
 
 <file path=word/footnotes.xml><?xml version="1.0" encoding="utf-8"?>
-<w:footnotes xmlns:wpc="http://schemas.microsoft.com/office/word/2010/wordprocessingCanvas" xmlns:cx="http://schemas.microsoft.com/office/drawing/2014/chartex" xmlns:cx1="http://schemas.microsoft.com/office/drawing/2015/9/8/chartex" xmlns:cx2="http://schemas.microsoft.com/office/drawing/2015/10/21/chartex" xmlns:cx3="http://schemas.microsoft.com/office/drawing/2016/5/9/chartex" xmlns:cx4="http://schemas.microsoft.com/office/drawing/2016/5/10/chartex" xmlns:cx5="http://schemas.microsoft.com/office/drawing/2016/5/11/chartex" xmlns:cx6="http://schemas.microsoft.com/office/drawing/2016/5/12/chartex" xmlns:cx7="http://schemas.microsoft.com/office/drawing/2016/5/13/chartex" xmlns:cx8="http://schemas.microsoft.com/office/drawing/2016/5/14/chartex" xmlns:mc="http://schemas.openxmlformats.org/markup-compatibility/2006" xmlns:aink="http://schemas.microsoft.com/office/drawing/2016/ink" xmlns:am3d="http://schemas.microsoft.com/office/drawing/2017/model3d" xmlns:o="urn:schemas-microsoft-com:office:office" xmlns:r="http://schemas.openxmlformats.org/officeDocument/2006/relationships" xmlns:m="http://schemas.openxmlformats.org/officeDocument/2006/math" xmlns:v="urn:schemas-microsoft-com:vml" xmlns:wp14="http://schemas.microsoft.com/office/word/2010/wordprocessingDrawing" xmlns:wp="http://schemas.openxmlformats.org/drawingml/2006/wordprocessingDrawing" xmlns:w10="urn:schemas-microsoft-com:office:word" xmlns:w="http://schemas.openxmlformats.org/wordprocessingml/2006/main" xmlns:w14="http://schemas.microsoft.com/office/word/2010/wordml" xmlns:w15="http://schemas.microsoft.com/office/word/2012/wordml" xmlns:w16cex="http://schemas.microsoft.com/office/word/2018/wordml/cex" xmlns:w16cid="http://schemas.microsoft.com/office/word/2016/wordml/cid" xmlns:w16="http://schemas.microsoft.com/office/word/2018/wordml" xmlns:w16se="http://schemas.microsoft.com/office/word/2015/wordml/symex" xmlns:wpg="http://schemas.microsoft.com/office/word/2010/wordprocessingGroup" xmlns:wpi="http://schemas.microsoft.com/office/word/2010/wordprocessingInk" xmlns:wne="http://schemas.microsoft.com/office/word/2006/wordml" xmlns:wps="http://schemas.microsoft.com/office/word/2010/wordprocessingShape" mc:Ignorable="w14 w15 w16se w16cid w16 w16cex wp14">
+<w:footnotes xmlns:wpc="http://schemas.microsoft.com/office/word/2010/wordprocessingCanvas" xmlns:cx="http://schemas.microsoft.com/office/drawing/2014/chartex" xmlns:cx1="http://schemas.microsoft.com/office/drawing/2015/9/8/chartex" xmlns:cx2="http://schemas.microsoft.com/office/drawing/2015/10/21/chartex" xmlns:cx3="http://schemas.microsoft.com/office/drawing/2016/5/9/chartex" xmlns:cx4="http://schemas.microsoft.com/office/drawing/2016/5/10/chartex" xmlns:cx5="http://schemas.microsoft.com/office/drawing/2016/5/11/chartex" xmlns:cx6="http://schemas.microsoft.com/office/drawing/2016/5/12/chartex" xmlns:cx7="http://schemas.microsoft.com/office/drawing/2016/5/13/chartex" xmlns:cx8="http://schemas.microsoft.com/office/drawing/2016/5/14/chartex" xmlns:mc="http://schemas.openxmlformats.org/markup-compatibility/2006" xmlns:aink="http://schemas.microsoft.com/office/drawing/2016/ink" xmlns:am3d="http://schemas.microsoft.com/office/drawing/2017/model3d" xmlns:o="urn:schemas-microsoft-com:office:office" xmlns:r="http://schemas.openxmlformats.org/officeDocument/2006/relationships" xmlns:m="http://schemas.openxmlformats.org/officeDocument/2006/math" xmlns:v="urn:schemas-microsoft-com:vml" xmlns:wp14="http://schemas.microsoft.com/office/word/2010/wordprocessingDrawing" xmlns:wp="http://schemas.openxmlformats.org/drawingml/2006/wordprocessingDrawing" xmlns:w10="urn:schemas-microsoft-com:office:word" xmlns:w="http://schemas.openxmlformats.org/wordprocessingml/2006/main" xmlns:w14="http://schemas.microsoft.com/office/word/2010/wordml" xmlns:w15="http://schemas.microsoft.com/office/word/2012/wordml" xmlns:w16cex="http://schemas.microsoft.com/office/word/2018/wordml/cex" xmlns:w16cid="http://schemas.microsoft.com/office/word/2016/wordml/cid" xmlns:w16="http://schemas.microsoft.com/office/word/2018/wordml" xmlns:w16sdtdh="http://schemas.microsoft.com/office/word/2020/wordml/sdtdatahash" xmlns:w16se="http://schemas.microsoft.com/office/word/2015/wordml/symex" xmlns:wpg="http://schemas.microsoft.com/office/word/2010/wordprocessingGroup" xmlns:wpi="http://schemas.microsoft.com/office/word/2010/wordprocessingInk" xmlns:wne="http://schemas.microsoft.com/office/word/2006/wordml" xmlns:wps="http://schemas.microsoft.com/office/word/2010/wordprocessingShape" mc:Ignorable="w14 w15 w16se w16cid w16 w16cex w16sdtdh wp14">
   <w:footnote w:type="separator" w:id="-1">
     <w:p>
       <w:r>
@@ -9090,7 +9898,7 @@
 </file>
 
 <file path=word/header1.xml><?xml version="1.0" encoding="utf-8"?>
-<w:hdr xmlns:wpc="http://schemas.microsoft.com/office/word/2010/wordprocessingCanvas" xmlns:cx="http://schemas.microsoft.com/office/drawing/2014/chartex" xmlns:cx1="http://schemas.microsoft.com/office/drawing/2015/9/8/chartex" xmlns:cx2="http://schemas.microsoft.com/office/drawing/2015/10/21/chartex" xmlns:cx3="http://schemas.microsoft.com/office/drawing/2016/5/9/chartex" xmlns:cx4="http://schemas.microsoft.com/office/drawing/2016/5/10/chartex" xmlns:cx5="http://schemas.microsoft.com/office/drawing/2016/5/11/chartex" xmlns:cx6="http://schemas.microsoft.com/office/drawing/2016/5/12/chartex" xmlns:cx7="http://schemas.microsoft.com/office/drawing/2016/5/13/chartex" xmlns:cx8="http://schemas.microsoft.com/office/drawing/2016/5/14/chartex" xmlns:mc="http://schemas.openxmlformats.org/markup-compatibility/2006" xmlns:aink="http://schemas.microsoft.com/office/drawing/2016/ink" xmlns:am3d="http://schemas.microsoft.com/office/drawing/2017/model3d" xmlns:o="urn:schemas-microsoft-com:office:office" xmlns:r="http://schemas.openxmlformats.org/officeDocument/2006/relationships" xmlns:m="http://schemas.openxmlformats.org/officeDocument/2006/math" xmlns:v="urn:schemas-microsoft-com:vml" xmlns:wp14="http://schemas.microsoft.com/office/word/2010/wordprocessingDrawing" xmlns:wp="http://schemas.openxmlformats.org/drawingml/2006/wordprocessingDrawing" xmlns:w10="urn:schemas-microsoft-com:office:word" xmlns:w="http://schemas.openxmlformats.org/wordprocessingml/2006/main" xmlns:w14="http://schemas.microsoft.com/office/word/2010/wordml" xmlns:w15="http://schemas.microsoft.com/office/word/2012/wordml" xmlns:w16cex="http://schemas.microsoft.com/office/word/2018/wordml/cex" xmlns:w16cid="http://schemas.microsoft.com/office/word/2016/wordml/cid" xmlns:w16="http://schemas.microsoft.com/office/word/2018/wordml" xmlns:w16se="http://schemas.microsoft.com/office/word/2015/wordml/symex" xmlns:wpg="http://schemas.microsoft.com/office/word/2010/wordprocessingGroup" xmlns:wpi="http://schemas.microsoft.com/office/word/2010/wordprocessingInk" xmlns:wne="http://schemas.microsoft.com/office/word/2006/wordml" xmlns:wps="http://schemas.microsoft.com/office/word/2010/wordprocessingShape" mc:Ignorable="w14 w15 w16se w16cid w16 w16cex wp14">
+<w:hdr xmlns:wpc="http://schemas.microsoft.com/office/word/2010/wordprocessingCanvas" xmlns:cx="http://schemas.microsoft.com/office/drawing/2014/chartex" xmlns:cx1="http://schemas.microsoft.com/office/drawing/2015/9/8/chartex" xmlns:cx2="http://schemas.microsoft.com/office/drawing/2015/10/21/chartex" xmlns:cx3="http://schemas.microsoft.com/office/drawing/2016/5/9/chartex" xmlns:cx4="http://schemas.microsoft.com/office/drawing/2016/5/10/chartex" xmlns:cx5="http://schemas.microsoft.com/office/drawing/2016/5/11/chartex" xmlns:cx6="http://schemas.microsoft.com/office/drawing/2016/5/12/chartex" xmlns:cx7="http://schemas.microsoft.com/office/drawing/2016/5/13/chartex" xmlns:cx8="http://schemas.microsoft.com/office/drawing/2016/5/14/chartex" xmlns:mc="http://schemas.openxmlformats.org/markup-compatibility/2006" xmlns:aink="http://schemas.microsoft.com/office/drawing/2016/ink" xmlns:am3d="http://schemas.microsoft.com/office/drawing/2017/model3d" xmlns:o="urn:schemas-microsoft-com:office:office" xmlns:r="http://schemas.openxmlformats.org/officeDocument/2006/relationships" xmlns:m="http://schemas.openxmlformats.org/officeDocument/2006/math" xmlns:v="urn:schemas-microsoft-com:vml" xmlns:wp14="http://schemas.microsoft.com/office/word/2010/wordprocessingDrawing" xmlns:wp="http://schemas.openxmlformats.org/drawingml/2006/wordprocessingDrawing" xmlns:w10="urn:schemas-microsoft-com:office:word" xmlns:w="http://schemas.openxmlformats.org/wordprocessingml/2006/main" xmlns:w14="http://schemas.microsoft.com/office/word/2010/wordml" xmlns:w15="http://schemas.microsoft.com/office/word/2012/wordml" xmlns:w16cex="http://schemas.microsoft.com/office/word/2018/wordml/cex" xmlns:w16cid="http://schemas.microsoft.com/office/word/2016/wordml/cid" xmlns:w16="http://schemas.microsoft.com/office/word/2018/wordml" xmlns:w16sdtdh="http://schemas.microsoft.com/office/word/2020/wordml/sdtdatahash" xmlns:w16se="http://schemas.microsoft.com/office/word/2015/wordml/symex" xmlns:wpg="http://schemas.microsoft.com/office/word/2010/wordprocessingGroup" xmlns:wpi="http://schemas.microsoft.com/office/word/2010/wordprocessingInk" xmlns:wne="http://schemas.microsoft.com/office/word/2006/wordml" xmlns:wps="http://schemas.microsoft.com/office/word/2010/wordprocessingShape" mc:Ignorable="w14 w15 w16se w16cid w16 w16cex w16sdtdh wp14">
   <w:p>
     <w:pPr>
       <w:pStyle w:val="a7"/>
@@ -9268,7 +10076,7 @@
 </file>
 
 <file path=word/header2.xml><?xml version="1.0" encoding="utf-8"?>
-<w:hdr xmlns:wpc="http://schemas.microsoft.com/office/word/2010/wordprocessingCanvas" xmlns:cx="http://schemas.microsoft.com/office/drawing/2014/chartex" xmlns:cx1="http://schemas.microsoft.com/office/drawing/2015/9/8/chartex" xmlns:cx2="http://schemas.microsoft.com/office/drawing/2015/10/21/chartex" xmlns:cx3="http://schemas.microsoft.com/office/drawing/2016/5/9/chartex" xmlns:cx4="http://schemas.microsoft.com/office/drawing/2016/5/10/chartex" xmlns:cx5="http://schemas.microsoft.com/office/drawing/2016/5/11/chartex" xmlns:cx6="http://schemas.microsoft.com/office/drawing/2016/5/12/chartex" xmlns:cx7="http://schemas.microsoft.com/office/drawing/2016/5/13/chartex" xmlns:cx8="http://schemas.microsoft.com/office/drawing/2016/5/14/chartex" xmlns:mc="http://schemas.openxmlformats.org/markup-compatibility/2006" xmlns:aink="http://schemas.microsoft.com/office/drawing/2016/ink" xmlns:am3d="http://schemas.microsoft.com/office/drawing/2017/model3d" xmlns:o="urn:schemas-microsoft-com:office:office" xmlns:r="http://schemas.openxmlformats.org/officeDocument/2006/relationships" xmlns:m="http://schemas.openxmlformats.org/officeDocument/2006/math" xmlns:v="urn:schemas-microsoft-com:vml" xmlns:wp14="http://schemas.microsoft.com/office/word/2010/wordprocessingDrawing" xmlns:wp="http://schemas.openxmlformats.org/drawingml/2006/wordprocessingDrawing" xmlns:w10="urn:schemas-microsoft-com:office:word" xmlns:w="http://schemas.openxmlformats.org/wordprocessingml/2006/main" xmlns:w14="http://schemas.microsoft.com/office/word/2010/wordml" xmlns:w15="http://schemas.microsoft.com/office/word/2012/wordml" xmlns:w16cex="http://schemas.microsoft.com/office/word/2018/wordml/cex" xmlns:w16cid="http://schemas.microsoft.com/office/word/2016/wordml/cid" xmlns:w16="http://schemas.microsoft.com/office/word/2018/wordml" xmlns:w16se="http://schemas.microsoft.com/office/word/2015/wordml/symex" xmlns:wpg="http://schemas.microsoft.com/office/word/2010/wordprocessingGroup" xmlns:wpi="http://schemas.microsoft.com/office/word/2010/wordprocessingInk" xmlns:wne="http://schemas.microsoft.com/office/word/2006/wordml" xmlns:wps="http://schemas.microsoft.com/office/word/2010/wordprocessingShape" mc:Ignorable="w14 w15 w16se w16cid w16 w16cex wp14">
+<w:hdr xmlns:wpc="http://schemas.microsoft.com/office/word/2010/wordprocessingCanvas" xmlns:cx="http://schemas.microsoft.com/office/drawing/2014/chartex" xmlns:cx1="http://schemas.microsoft.com/office/drawing/2015/9/8/chartex" xmlns:cx2="http://schemas.microsoft.com/office/drawing/2015/10/21/chartex" xmlns:cx3="http://schemas.microsoft.com/office/drawing/2016/5/9/chartex" xmlns:cx4="http://schemas.microsoft.com/office/drawing/2016/5/10/chartex" xmlns:cx5="http://schemas.microsoft.com/office/drawing/2016/5/11/chartex" xmlns:cx6="http://schemas.microsoft.com/office/drawing/2016/5/12/chartex" xmlns:cx7="http://schemas.microsoft.com/office/drawing/2016/5/13/chartex" xmlns:cx8="http://schemas.microsoft.com/office/drawing/2016/5/14/chartex" xmlns:mc="http://schemas.openxmlformats.org/markup-compatibility/2006" xmlns:aink="http://schemas.microsoft.com/office/drawing/2016/ink" xmlns:am3d="http://schemas.microsoft.com/office/drawing/2017/model3d" xmlns:o="urn:schemas-microsoft-com:office:office" xmlns:r="http://schemas.openxmlformats.org/officeDocument/2006/relationships" xmlns:m="http://schemas.openxmlformats.org/officeDocument/2006/math" xmlns:v="urn:schemas-microsoft-com:vml" xmlns:wp14="http://schemas.microsoft.com/office/word/2010/wordprocessingDrawing" xmlns:wp="http://schemas.openxmlformats.org/drawingml/2006/wordprocessingDrawing" xmlns:w10="urn:schemas-microsoft-com:office:word" xmlns:w="http://schemas.openxmlformats.org/wordprocessingml/2006/main" xmlns:w14="http://schemas.microsoft.com/office/word/2010/wordml" xmlns:w15="http://schemas.microsoft.com/office/word/2012/wordml" xmlns:w16cex="http://schemas.microsoft.com/office/word/2018/wordml/cex" xmlns:w16cid="http://schemas.microsoft.com/office/word/2016/wordml/cid" xmlns:w16="http://schemas.microsoft.com/office/word/2018/wordml" xmlns:w16sdtdh="http://schemas.microsoft.com/office/word/2020/wordml/sdtdatahash" xmlns:w16se="http://schemas.microsoft.com/office/word/2015/wordml/symex" xmlns:wpg="http://schemas.microsoft.com/office/word/2010/wordprocessingGroup" xmlns:wpi="http://schemas.microsoft.com/office/word/2010/wordprocessingInk" xmlns:wne="http://schemas.microsoft.com/office/word/2006/wordml" xmlns:wps="http://schemas.microsoft.com/office/word/2010/wordprocessingShape" mc:Ignorable="w14 w15 w16se w16cid w16 w16cex w16sdtdh wp14">
   <w:p>
     <w:pPr>
       <w:pStyle w:val="a7"/>
@@ -9278,7 +10086,7 @@
 </file>
 
 <file path=word/numbering.xml><?xml version="1.0" encoding="utf-8"?>
-<w:numbering xmlns:wpc="http://schemas.microsoft.com/office/word/2010/wordprocessingCanvas" xmlns:cx="http://schemas.microsoft.com/office/drawing/2014/chartex" xmlns:cx1="http://schemas.microsoft.com/office/drawing/2015/9/8/chartex" xmlns:cx2="http://schemas.microsoft.com/office/drawing/2015/10/21/chartex" xmlns:cx3="http://schemas.microsoft.com/office/drawing/2016/5/9/chartex" xmlns:cx4="http://schemas.microsoft.com/office/drawing/2016/5/10/chartex" xmlns:cx5="http://schemas.microsoft.com/office/drawing/2016/5/11/chartex" xmlns:cx6="http://schemas.microsoft.com/office/drawing/2016/5/12/chartex" xmlns:cx7="http://schemas.microsoft.com/office/drawing/2016/5/13/chartex" xmlns:cx8="http://schemas.microsoft.com/office/drawing/2016/5/14/chartex" xmlns:mc="http://schemas.openxmlformats.org/markup-compatibility/2006" xmlns:aink="http://schemas.microsoft.com/office/drawing/2016/ink" xmlns:am3d="http://schemas.microsoft.com/office/drawing/2017/model3d" xmlns:o="urn:schemas-microsoft-com:office:office" xmlns:r="http://schemas.openxmlformats.org/officeDocument/2006/relationships" xmlns:m="http://schemas.openxmlformats.org/officeDocument/2006/math" xmlns:v="urn:schemas-microsoft-com:vml" xmlns:wp14="http://schemas.microsoft.com/office/word/2010/wordprocessingDrawing" xmlns:wp="http://schemas.openxmlformats.org/drawingml/2006/wordprocessingDrawing" xmlns:w10="urn:schemas-microsoft-com:office:word" xmlns:w="http://schemas.openxmlformats.org/wordprocessingml/2006/main" xmlns:w14="http://schemas.microsoft.com/office/word/2010/wordml" xmlns:w15="http://schemas.microsoft.com/office/word/2012/wordml" xmlns:w16cex="http://schemas.microsoft.com/office/word/2018/wordml/cex" xmlns:w16cid="http://schemas.microsoft.com/office/word/2016/wordml/cid" xmlns:w16="http://schemas.microsoft.com/office/word/2018/wordml" xmlns:w16se="http://schemas.microsoft.com/office/word/2015/wordml/symex" xmlns:wpg="http://schemas.microsoft.com/office/word/2010/wordprocessingGroup" xmlns:wpi="http://schemas.microsoft.com/office/word/2010/wordprocessingInk" xmlns:wne="http://schemas.microsoft.com/office/word/2006/wordml" xmlns:wps="http://schemas.microsoft.com/office/word/2010/wordprocessingShape" mc:Ignorable="w14 w15 w16se w16cid w16 w16cex wp14">
+<w:numbering xmlns:wpc="http://schemas.microsoft.com/office/word/2010/wordprocessingCanvas" xmlns:cx="http://schemas.microsoft.com/office/drawing/2014/chartex" xmlns:cx1="http://schemas.microsoft.com/office/drawing/2015/9/8/chartex" xmlns:cx2="http://schemas.microsoft.com/office/drawing/2015/10/21/chartex" xmlns:cx3="http://schemas.microsoft.com/office/drawing/2016/5/9/chartex" xmlns:cx4="http://schemas.microsoft.com/office/drawing/2016/5/10/chartex" xmlns:cx5="http://schemas.microsoft.com/office/drawing/2016/5/11/chartex" xmlns:cx6="http://schemas.microsoft.com/office/drawing/2016/5/12/chartex" xmlns:cx7="http://schemas.microsoft.com/office/drawing/2016/5/13/chartex" xmlns:cx8="http://schemas.microsoft.com/office/drawing/2016/5/14/chartex" xmlns:mc="http://schemas.openxmlformats.org/markup-compatibility/2006" xmlns:aink="http://schemas.microsoft.com/office/drawing/2016/ink" xmlns:am3d="http://schemas.microsoft.com/office/drawing/2017/model3d" xmlns:o="urn:schemas-microsoft-com:office:office" xmlns:r="http://schemas.openxmlformats.org/officeDocument/2006/relationships" xmlns:m="http://schemas.openxmlformats.org/officeDocument/2006/math" xmlns:v="urn:schemas-microsoft-com:vml" xmlns:wp14="http://schemas.microsoft.com/office/word/2010/wordprocessingDrawing" xmlns:wp="http://schemas.openxmlformats.org/drawingml/2006/wordprocessingDrawing" xmlns:w10="urn:schemas-microsoft-com:office:word" xmlns:w="http://schemas.openxmlformats.org/wordprocessingml/2006/main" xmlns:w14="http://schemas.microsoft.com/office/word/2010/wordml" xmlns:w15="http://schemas.microsoft.com/office/word/2012/wordml" xmlns:w16cex="http://schemas.microsoft.com/office/word/2018/wordml/cex" xmlns:w16cid="http://schemas.microsoft.com/office/word/2016/wordml/cid" xmlns:w16="http://schemas.microsoft.com/office/word/2018/wordml" xmlns:w16sdtdh="http://schemas.microsoft.com/office/word/2020/wordml/sdtdatahash" xmlns:w16se="http://schemas.microsoft.com/office/word/2015/wordml/symex" xmlns:wpg="http://schemas.microsoft.com/office/word/2010/wordprocessingGroup" xmlns:wpi="http://schemas.microsoft.com/office/word/2010/wordprocessingInk" xmlns:wne="http://schemas.microsoft.com/office/word/2006/wordml" xmlns:wps="http://schemas.microsoft.com/office/word/2010/wordprocessingShape" mc:Ignorable="w14 w15 w16se w16cid w16 w16cex w16sdtdh wp14">
   <w:abstractNum w:abstractNumId="0" w15:restartNumberingAfterBreak="0">
     <w:nsid w:val="00000001"/>
     <w:multiLevelType w:val="multilevel"/>
@@ -9581,7 +10389,7 @@
 </file>
 
 <file path=word/styles.xml><?xml version="1.0" encoding="utf-8"?>
-<w:styles xmlns:mc="http://schemas.openxmlformats.org/markup-compatibility/2006" xmlns:r="http://schemas.openxmlformats.org/officeDocument/2006/relationships" xmlns:w="http://schemas.openxmlformats.org/wordprocessingml/2006/main" xmlns:w14="http://schemas.microsoft.com/office/word/2010/wordml" xmlns:w15="http://schemas.microsoft.com/office/word/2012/wordml" xmlns:w16cex="http://schemas.microsoft.com/office/word/2018/wordml/cex" xmlns:w16cid="http://schemas.microsoft.com/office/word/2016/wordml/cid" xmlns:w16="http://schemas.microsoft.com/office/word/2018/wordml" xmlns:w16se="http://schemas.microsoft.com/office/word/2015/wordml/symex" mc:Ignorable="w14 w15 w16se w16cid w16 w16cex">
+<w:styles xmlns:mc="http://schemas.openxmlformats.org/markup-compatibility/2006" xmlns:r="http://schemas.openxmlformats.org/officeDocument/2006/relationships" xmlns:w="http://schemas.openxmlformats.org/wordprocessingml/2006/main" xmlns:w14="http://schemas.microsoft.com/office/word/2010/wordml" xmlns:w15="http://schemas.microsoft.com/office/word/2012/wordml" xmlns:w16cex="http://schemas.microsoft.com/office/word/2018/wordml/cex" xmlns:w16cid="http://schemas.microsoft.com/office/word/2016/wordml/cid" xmlns:w16="http://schemas.microsoft.com/office/word/2018/wordml" xmlns:w16sdtdh="http://schemas.microsoft.com/office/word/2020/wordml/sdtdatahash" xmlns:w16se="http://schemas.microsoft.com/office/word/2015/wordml/symex" mc:Ignorable="w14 w15 w16se w16cid w16 w16cex w16sdtdh">
   <w:docDefaults>
     <w:rPrDefault>
       <w:rPr>
@@ -9972,6 +10780,7 @@
   <w:style w:type="paragraph" w:default="1" w:styleId="a">
     <w:name w:val="Normal"/>
     <w:qFormat/>
+    <w:rsid w:val="00A66D51"/>
     <w:pPr>
       <w:suppressAutoHyphens/>
     </w:pPr>

</xml_diff>

<commit_message>
feat: add several operators to the parser
</commit_message>
<xml_diff>
--- a/docs/мое.docx
+++ b/docs/мое.docx
@@ -8,21 +8,12 @@
         <w:spacing w:line="360" w:lineRule="auto"/>
         <w:jc w:val="center"/>
       </w:pPr>
-      <w:proofErr w:type="gramStart"/>
-      <w:r>
-        <w:rPr>
-          <w:sz w:val="28"/>
-          <w:szCs w:val="28"/>
-        </w:rPr>
-        <w:t>МИНИСТЕРСТВО  ОБРАЗОВАНИЯ</w:t>
-      </w:r>
-      <w:proofErr w:type="gramEnd"/>
-      <w:r>
-        <w:rPr>
-          <w:sz w:val="28"/>
-          <w:szCs w:val="28"/>
-        </w:rPr>
-        <w:t xml:space="preserve">  И  НАУКИ  РФ</w:t>
+      <w:r>
+        <w:rPr>
+          <w:sz w:val="28"/>
+          <w:szCs w:val="28"/>
+        </w:rPr>
+        <w:t>МИНИСТЕРСТВО  ОБРАЗОВАНИЯ  И  НАУКИ  РФ</w:t>
       </w:r>
     </w:p>
     <w:p>
@@ -35,23 +26,7 @@
           <w:sz w:val="28"/>
           <w:szCs w:val="28"/>
         </w:rPr>
-        <w:t xml:space="preserve">филиал федерального государственного бюджетного образовательного </w:t>
-      </w:r>
-      <w:proofErr w:type="gramStart"/>
-      <w:r>
-        <w:rPr>
-          <w:sz w:val="28"/>
-          <w:szCs w:val="28"/>
-        </w:rPr>
-        <w:t>учреждения  высшего</w:t>
-      </w:r>
-      <w:proofErr w:type="gramEnd"/>
-      <w:r>
-        <w:rPr>
-          <w:sz w:val="28"/>
-          <w:szCs w:val="28"/>
-        </w:rPr>
-        <w:t xml:space="preserve">  образования «Национальный исследовательский университет</w:t>
+        <w:t>филиал федерального государственного бюджетного образовательного учреждения  высшего  образования «Национальный исследовательский университет</w:t>
       </w:r>
     </w:p>
     <w:p>
@@ -534,23 +509,7 @@
           <w:sz w:val="28"/>
           <w:szCs w:val="28"/>
         </w:rPr>
-        <w:t xml:space="preserve"> состоит в составлении </w:t>
-      </w:r>
-      <w:proofErr w:type="gramStart"/>
-      <w:r>
-        <w:rPr>
-          <w:sz w:val="28"/>
-          <w:szCs w:val="28"/>
-        </w:rPr>
-        <w:t>программы (сканера)</w:t>
-      </w:r>
-      <w:proofErr w:type="gramEnd"/>
-      <w:r>
-        <w:rPr>
-          <w:sz w:val="28"/>
-          <w:szCs w:val="28"/>
-        </w:rPr>
-        <w:t xml:space="preserve"> производящей лексический анализ текста, соответствующего заданному алфавиту и грамматике алгоритмического языка.</w:t>
+        <w:t xml:space="preserve"> состоит в составлении программы (сканера) производящей лексический анализ текста, соответствующего заданному алфавиту и грамматике алгоритмического языка.</w:t>
       </w:r>
     </w:p>
     <w:p>
@@ -662,23 +621,7 @@
           <w:sz w:val="28"/>
           <w:szCs w:val="28"/>
         </w:rPr>
-        <w:t xml:space="preserve">: ключевые слова, </w:t>
-      </w:r>
-      <w:proofErr w:type="gramStart"/>
-      <w:r>
-        <w:rPr>
-          <w:sz w:val="28"/>
-          <w:szCs w:val="28"/>
-        </w:rPr>
-        <w:t>идентификаторы,  метки</w:t>
-      </w:r>
-      <w:proofErr w:type="gramEnd"/>
-      <w:r>
-        <w:rPr>
-          <w:sz w:val="28"/>
-          <w:szCs w:val="28"/>
-        </w:rPr>
-        <w:t xml:space="preserve">, константы приводятся к единому формату и заменяются условными кодами или ссылками на соответствующие таблицы, а комментарии исключаются из текста программы. </w:t>
+        <w:t xml:space="preserve">: ключевые слова, идентификаторы,  метки, константы приводятся к единому формату и заменяются условными кодами или ссылками на соответствующие таблицы, а комментарии исключаются из текста программы. </w:t>
       </w:r>
     </w:p>
     <w:p>
@@ -721,39 +664,7 @@
           <w:sz w:val="28"/>
           <w:szCs w:val="28"/>
         </w:rPr>
-        <w:t xml:space="preserve"> – это пара вида: </w:t>
-      </w:r>
-      <w:proofErr w:type="gramStart"/>
-      <w:r>
-        <w:rPr>
-          <w:sz w:val="28"/>
-          <w:szCs w:val="28"/>
-        </w:rPr>
-        <w:t>( &lt;</w:t>
-      </w:r>
-      <w:proofErr w:type="gramEnd"/>
-      <w:r>
-        <w:rPr>
-          <w:sz w:val="28"/>
-          <w:szCs w:val="28"/>
-        </w:rPr>
-        <w:t xml:space="preserve">тип лексемы&gt; . </w:t>
-      </w:r>
-      <w:proofErr w:type="gramStart"/>
-      <w:r>
-        <w:rPr>
-          <w:sz w:val="28"/>
-          <w:szCs w:val="28"/>
-        </w:rPr>
-        <w:t>&lt; указатель</w:t>
-      </w:r>
-      <w:proofErr w:type="gramEnd"/>
-      <w:r>
-        <w:rPr>
-          <w:sz w:val="28"/>
-          <w:szCs w:val="28"/>
-        </w:rPr>
-        <w:t>&gt;),</w:t>
+        <w:t xml:space="preserve"> – это пара вида: ( &lt;тип лексемы&gt; . &lt; указатель&gt;),</w:t>
       </w:r>
     </w:p>
     <w:p>
@@ -803,23 +714,7 @@
           <w:sz w:val="28"/>
           <w:szCs w:val="28"/>
         </w:rPr>
-        <w:t xml:space="preserve">Количество классов лексем в языках программирования может быть различным. Наиболее </w:t>
-      </w:r>
-      <w:proofErr w:type="gramStart"/>
-      <w:r>
-        <w:rPr>
-          <w:sz w:val="28"/>
-          <w:szCs w:val="28"/>
-        </w:rPr>
-        <w:t>распространёнными  классами</w:t>
-      </w:r>
-      <w:proofErr w:type="gramEnd"/>
-      <w:r>
-        <w:rPr>
-          <w:sz w:val="28"/>
-          <w:szCs w:val="28"/>
-        </w:rPr>
-        <w:t xml:space="preserve"> являются:</w:t>
+        <w:t>Количество классов лексем в языках программирования может быть различным. Наиболее распространёнными  классами являются:</w:t>
       </w:r>
     </w:p>
     <w:p>
@@ -853,23 +748,7 @@
           <w:sz w:val="28"/>
           <w:szCs w:val="28"/>
         </w:rPr>
-        <w:t>служебные (</w:t>
-      </w:r>
-      <w:proofErr w:type="gramStart"/>
-      <w:r>
-        <w:rPr>
-          <w:sz w:val="28"/>
-          <w:szCs w:val="28"/>
-        </w:rPr>
-        <w:t>ключевые)  слова</w:t>
-      </w:r>
-      <w:proofErr w:type="gramEnd"/>
-      <w:r>
-        <w:rPr>
-          <w:sz w:val="28"/>
-          <w:szCs w:val="28"/>
-        </w:rPr>
-        <w:t>;</w:t>
+        <w:t>служебные (ключевые)  слова;</w:t>
       </w:r>
     </w:p>
     <w:p>
@@ -959,23 +838,7 @@
           <w:sz w:val="28"/>
           <w:szCs w:val="28"/>
         </w:rPr>
-        <w:t xml:space="preserve">В общем </w:t>
-      </w:r>
-      <w:proofErr w:type="gramStart"/>
-      <w:r>
-        <w:rPr>
-          <w:sz w:val="28"/>
-          <w:szCs w:val="28"/>
-        </w:rPr>
-        <w:t>случае  все</w:t>
-      </w:r>
-      <w:proofErr w:type="gramEnd"/>
-      <w:r>
-        <w:rPr>
-          <w:sz w:val="28"/>
-          <w:szCs w:val="28"/>
-        </w:rPr>
-        <w:t xml:space="preserve"> выделяемые классы являются либо </w:t>
+        <w:t xml:space="preserve">В общем случае  все выделяемые классы являются либо </w:t>
       </w:r>
       <w:r>
         <w:rPr>
@@ -1048,23 +911,7 @@
           <w:sz w:val="28"/>
           <w:szCs w:val="28"/>
         </w:rPr>
-        <w:t xml:space="preserve">Числовые константы перед помещением их в таблицу могут переводиться </w:t>
-      </w:r>
-      <w:proofErr w:type="gramStart"/>
-      <w:r>
-        <w:rPr>
-          <w:sz w:val="28"/>
-          <w:szCs w:val="28"/>
-        </w:rPr>
-        <w:t>из  внешнего</w:t>
-      </w:r>
-      <w:proofErr w:type="gramEnd"/>
-      <w:r>
-        <w:rPr>
-          <w:sz w:val="28"/>
-          <w:szCs w:val="28"/>
-        </w:rPr>
-        <w:t xml:space="preserve"> символьного во внутреннее машинное представление. </w:t>
+        <w:t xml:space="preserve">Числовые константы перед помещением их в таблицу могут переводиться из  внешнего символьного во внутреннее машинное представление. </w:t>
       </w:r>
     </w:p>
     <w:p>
@@ -1542,32 +1389,7 @@
                 <w:noProof w:val="0"/>
                 <w:szCs w:val="24"/>
               </w:rPr>
-              <w:t>&lt;</w:t>
-            </w:r>
-            <w:proofErr w:type="spellStart"/>
-            <w:r>
-              <w:rPr>
-                <w:noProof w:val="0"/>
-                <w:szCs w:val="24"/>
-              </w:rPr>
-              <w:t>операции_группы_отношения</w:t>
-            </w:r>
-            <w:proofErr w:type="spellEnd"/>
-            <w:proofErr w:type="gramStart"/>
-            <w:r>
-              <w:rPr>
-                <w:noProof w:val="0"/>
-                <w:szCs w:val="24"/>
-              </w:rPr>
-              <w:t>&gt;::</w:t>
-            </w:r>
-            <w:proofErr w:type="gramEnd"/>
-            <w:r>
-              <w:rPr>
-                <w:noProof w:val="0"/>
-                <w:szCs w:val="24"/>
-              </w:rPr>
-              <w:t xml:space="preserve"> =  &lt; &gt; | = | &lt; | &lt;= | &gt; | &gt;=</w:t>
+              <w:t>&lt;операции_группы_отношения&gt;:: =  &lt; &gt; | = | &lt; | &lt;= | &gt; | &gt;=</w:t>
             </w:r>
           </w:p>
         </w:tc>
@@ -1733,29 +1555,7 @@
               <w:rPr>
                 <w:sz w:val="28"/>
               </w:rPr>
-              <w:t>&lt;</w:t>
-            </w:r>
-            <w:proofErr w:type="spellStart"/>
-            <w:r>
-              <w:rPr>
-                <w:sz w:val="28"/>
-              </w:rPr>
-              <w:t>операции_группы_сложения</w:t>
-            </w:r>
-            <w:proofErr w:type="spellEnd"/>
-            <w:proofErr w:type="gramStart"/>
-            <w:r>
-              <w:rPr>
-                <w:sz w:val="28"/>
-              </w:rPr>
-              <w:t>&gt;::</w:t>
-            </w:r>
-            <w:proofErr w:type="gramEnd"/>
-            <w:r>
-              <w:rPr>
-                <w:sz w:val="28"/>
-              </w:rPr>
-              <w:t xml:space="preserve"> = + | - | </w:t>
+              <w:t xml:space="preserve">&lt;операции_группы_сложения&gt;:: = + | - | </w:t>
             </w:r>
             <w:r>
               <w:rPr>
@@ -1923,29 +1723,7 @@
               <w:rPr>
                 <w:sz w:val="28"/>
               </w:rPr>
-              <w:t>&lt;</w:t>
-            </w:r>
-            <w:proofErr w:type="spellStart"/>
-            <w:r>
-              <w:rPr>
-                <w:sz w:val="28"/>
-              </w:rPr>
-              <w:t>операции_группы_умножения</w:t>
-            </w:r>
-            <w:proofErr w:type="spellEnd"/>
-            <w:proofErr w:type="gramStart"/>
-            <w:r>
-              <w:rPr>
-                <w:sz w:val="28"/>
-              </w:rPr>
-              <w:t>&gt;::</w:t>
-            </w:r>
-            <w:proofErr w:type="gramEnd"/>
-            <w:r>
-              <w:rPr>
-                <w:sz w:val="28"/>
-              </w:rPr>
-              <w:t xml:space="preserve">= * | / | </w:t>
+              <w:t xml:space="preserve">&lt;операции_группы_умножения&gt;::= * | / | </w:t>
             </w:r>
             <w:r>
               <w:rPr>
@@ -2095,29 +1873,7 @@
               <w:rPr>
                 <w:sz w:val="28"/>
               </w:rPr>
-              <w:t>&lt;</w:t>
-            </w:r>
-            <w:proofErr w:type="spellStart"/>
-            <w:r>
-              <w:rPr>
-                <w:sz w:val="28"/>
-              </w:rPr>
-              <w:t>унарная_операция</w:t>
-            </w:r>
-            <w:proofErr w:type="spellEnd"/>
-            <w:proofErr w:type="gramStart"/>
-            <w:r>
-              <w:rPr>
-                <w:sz w:val="28"/>
-              </w:rPr>
-              <w:t>&gt;::</w:t>
-            </w:r>
-            <w:proofErr w:type="gramEnd"/>
-            <w:r>
-              <w:rPr>
-                <w:sz w:val="28"/>
-              </w:rPr>
-              <w:t xml:space="preserve">= </w:t>
+              <w:t xml:space="preserve">&lt;унарная_операция&gt;::= </w:t>
             </w:r>
             <w:r>
               <w:rPr>
@@ -2196,77 +1952,21 @@
           <w:sz w:val="28"/>
         </w:rPr>
         <w:lastRenderedPageBreak/>
-        <w:t>&lt;выражение</w:t>
-      </w:r>
-      <w:proofErr w:type="gramStart"/>
-      <w:r>
-        <w:rPr>
-          <w:sz w:val="28"/>
-        </w:rPr>
-        <w:t>&gt;::</w:t>
-      </w:r>
-      <w:proofErr w:type="gramEnd"/>
-      <w:r>
-        <w:rPr>
-          <w:sz w:val="28"/>
-        </w:rPr>
-        <w:t>= &lt;операнд&gt;{&lt;</w:t>
-      </w:r>
-      <w:proofErr w:type="spellStart"/>
-      <w:r>
-        <w:rPr>
-          <w:sz w:val="28"/>
-        </w:rPr>
-        <w:t>операции_группы_отношения</w:t>
-      </w:r>
-      <w:proofErr w:type="spellEnd"/>
-      <w:r>
-        <w:rPr>
-          <w:sz w:val="28"/>
-        </w:rPr>
-        <w:t>&gt; &lt;операнд&gt;}</w:t>
-      </w:r>
-    </w:p>
-    <w:p>
-      <w:pPr>
-        <w:ind w:firstLine="720"/>
-        <w:rPr>
-          <w:sz w:val="28"/>
-        </w:rPr>
-      </w:pPr>
-      <w:r>
-        <w:rPr>
-          <w:sz w:val="28"/>
-        </w:rPr>
-        <w:t>&lt;операнд</w:t>
-      </w:r>
-      <w:proofErr w:type="gramStart"/>
-      <w:r>
-        <w:rPr>
-          <w:sz w:val="28"/>
-        </w:rPr>
-        <w:t>&gt;::</w:t>
-      </w:r>
-      <w:proofErr w:type="gramEnd"/>
-      <w:r>
-        <w:rPr>
-          <w:sz w:val="28"/>
-        </w:rPr>
-        <w:t>= &lt;слагаемое&gt; {&lt;</w:t>
-      </w:r>
-      <w:proofErr w:type="spellStart"/>
-      <w:r>
-        <w:rPr>
-          <w:sz w:val="28"/>
-        </w:rPr>
-        <w:t>операции_группы_сложения</w:t>
-      </w:r>
-      <w:proofErr w:type="spellEnd"/>
-      <w:r>
-        <w:rPr>
-          <w:sz w:val="28"/>
-        </w:rPr>
-        <w:t>&gt; &lt;слагаемое&gt;}</w:t>
+        <w:t>&lt;выражение&gt;::= &lt;операнд&gt;{&lt;операции_группы_отношения&gt; &lt;операнд&gt;}</w:t>
+      </w:r>
+    </w:p>
+    <w:p>
+      <w:pPr>
+        <w:ind w:firstLine="720"/>
+        <w:rPr>
+          <w:sz w:val="28"/>
+        </w:rPr>
+      </w:pPr>
+      <w:r>
+        <w:rPr>
+          <w:sz w:val="28"/>
+        </w:rPr>
+        <w:t>&lt;операнд&gt;::= &lt;слагаемое&gt; {&lt;операции_группы_сложения&gt; &lt;слагаемое&gt;}</w:t>
       </w:r>
     </w:p>
     <w:p>
@@ -2282,187 +1982,63 @@
           <w:spacing w:val="-10"/>
           <w:sz w:val="28"/>
         </w:rPr>
-        <w:t>&lt;слагаемое</w:t>
-      </w:r>
-      <w:proofErr w:type="gramStart"/>
-      <w:r>
-        <w:rPr>
-          <w:spacing w:val="-10"/>
-          <w:sz w:val="28"/>
-        </w:rPr>
-        <w:t>&gt;::</w:t>
-      </w:r>
-      <w:proofErr w:type="gramEnd"/>
-      <w:r>
-        <w:rPr>
-          <w:spacing w:val="-10"/>
-          <w:sz w:val="28"/>
-        </w:rPr>
-        <w:t>= &lt;множитель&gt; {&lt;</w:t>
-      </w:r>
-      <w:proofErr w:type="spellStart"/>
-      <w:r>
-        <w:rPr>
-          <w:spacing w:val="-10"/>
-          <w:sz w:val="28"/>
-        </w:rPr>
-        <w:t>операции_группы_умножения</w:t>
-      </w:r>
-      <w:proofErr w:type="spellEnd"/>
-      <w:r>
-        <w:rPr>
-          <w:spacing w:val="-10"/>
-          <w:sz w:val="28"/>
-        </w:rPr>
-        <w:t>&gt; &lt;множитель&gt;}</w:t>
-      </w:r>
-    </w:p>
-    <w:p>
-      <w:pPr>
-        <w:ind w:firstLine="720"/>
-        <w:rPr>
-          <w:sz w:val="28"/>
-        </w:rPr>
-      </w:pPr>
-      <w:r>
-        <w:rPr>
-          <w:sz w:val="28"/>
-        </w:rPr>
-        <w:t>&lt;множитель</w:t>
-      </w:r>
-      <w:proofErr w:type="gramStart"/>
-      <w:r>
-        <w:rPr>
-          <w:sz w:val="28"/>
-        </w:rPr>
-        <w:t>&gt;::</w:t>
-      </w:r>
-      <w:proofErr w:type="gramEnd"/>
-      <w:r>
-        <w:rPr>
-          <w:sz w:val="28"/>
-        </w:rPr>
-        <w:t>= &lt;идентификатор&gt; | &lt;число&gt; | &lt;</w:t>
-      </w:r>
-      <w:proofErr w:type="spellStart"/>
-      <w:r>
-        <w:rPr>
-          <w:sz w:val="28"/>
-        </w:rPr>
-        <w:t>логическая_константа</w:t>
-      </w:r>
-      <w:proofErr w:type="spellEnd"/>
-      <w:r>
-        <w:rPr>
-          <w:sz w:val="28"/>
-        </w:rPr>
-        <w:t xml:space="preserve">&gt; | </w:t>
-      </w:r>
-    </w:p>
-    <w:p>
-      <w:pPr>
-        <w:ind w:firstLine="720"/>
-        <w:rPr>
-          <w:sz w:val="28"/>
-        </w:rPr>
-      </w:pPr>
-      <w:r>
-        <w:rPr>
-          <w:sz w:val="28"/>
-        </w:rPr>
-        <w:t xml:space="preserve">                             &lt;</w:t>
-      </w:r>
-      <w:proofErr w:type="spellStart"/>
-      <w:r>
-        <w:rPr>
-          <w:sz w:val="28"/>
-        </w:rPr>
-        <w:t>унарная_</w:t>
-      </w:r>
-      <w:proofErr w:type="gramStart"/>
-      <w:r>
-        <w:rPr>
-          <w:sz w:val="28"/>
-        </w:rPr>
-        <w:t>операция</w:t>
-      </w:r>
-      <w:proofErr w:type="spellEnd"/>
-      <w:r>
-        <w:rPr>
-          <w:sz w:val="28"/>
-        </w:rPr>
-        <w:t>&gt;  &lt;</w:t>
-      </w:r>
-      <w:proofErr w:type="gramEnd"/>
-      <w:r>
-        <w:rPr>
-          <w:sz w:val="28"/>
-        </w:rPr>
-        <w:t>множитель&gt; | (&lt;выражение&gt;)</w:t>
-      </w:r>
-    </w:p>
-    <w:p>
-      <w:pPr>
-        <w:ind w:firstLine="720"/>
-        <w:rPr>
-          <w:sz w:val="28"/>
-        </w:rPr>
-      </w:pPr>
-      <w:r>
-        <w:rPr>
-          <w:sz w:val="28"/>
-        </w:rPr>
-        <w:t>&lt;число</w:t>
-      </w:r>
-      <w:proofErr w:type="gramStart"/>
-      <w:r>
-        <w:rPr>
-          <w:sz w:val="28"/>
-        </w:rPr>
-        <w:t>&gt;::</w:t>
-      </w:r>
-      <w:proofErr w:type="gramEnd"/>
-      <w:r>
-        <w:rPr>
-          <w:sz w:val="28"/>
-        </w:rPr>
-        <w:t>= &lt;целое&gt; | &lt;действительное&gt;</w:t>
-      </w:r>
-    </w:p>
-    <w:p>
-      <w:pPr>
-        <w:ind w:firstLine="720"/>
-        <w:rPr>
-          <w:sz w:val="28"/>
-        </w:rPr>
-      </w:pPr>
-      <w:r>
-        <w:rPr>
-          <w:sz w:val="28"/>
-        </w:rPr>
-        <w:t>&lt;</w:t>
-      </w:r>
-      <w:proofErr w:type="spellStart"/>
-      <w:r>
-        <w:rPr>
-          <w:sz w:val="28"/>
-        </w:rPr>
-        <w:t>логическая_константа</w:t>
-      </w:r>
-      <w:proofErr w:type="spellEnd"/>
-      <w:proofErr w:type="gramStart"/>
-      <w:r>
-        <w:rPr>
-          <w:sz w:val="28"/>
-        </w:rPr>
-        <w:t>&gt;::</w:t>
-      </w:r>
-      <w:proofErr w:type="gramEnd"/>
-      <w:r>
-        <w:rPr>
-          <w:sz w:val="28"/>
-        </w:rPr>
-        <w:t xml:space="preserve">= </w:t>
+        <w:t>&lt;слагаемое&gt;::= &lt;множитель&gt; {&lt;операции_группы_умножения&gt; &lt;множитель&gt;}</w:t>
+      </w:r>
+    </w:p>
+    <w:p>
+      <w:pPr>
+        <w:ind w:firstLine="720"/>
+        <w:rPr>
+          <w:sz w:val="28"/>
+        </w:rPr>
+      </w:pPr>
+      <w:r>
+        <w:rPr>
+          <w:sz w:val="28"/>
+        </w:rPr>
+        <w:t xml:space="preserve">&lt;множитель&gt;::= &lt;идентификатор&gt; | &lt;число&gt; | &lt;логическая_константа&gt; | </w:t>
+      </w:r>
+    </w:p>
+    <w:p>
+      <w:pPr>
+        <w:ind w:firstLine="720"/>
+        <w:rPr>
+          <w:sz w:val="28"/>
+        </w:rPr>
+      </w:pPr>
+      <w:r>
+        <w:rPr>
+          <w:sz w:val="28"/>
+        </w:rPr>
+        <w:t xml:space="preserve">                             &lt;унарная_операция&gt;  &lt;множитель&gt; | (&lt;выражение&gt;)</w:t>
+      </w:r>
+    </w:p>
+    <w:p>
+      <w:pPr>
+        <w:ind w:firstLine="720"/>
+        <w:rPr>
+          <w:sz w:val="28"/>
+        </w:rPr>
+      </w:pPr>
+      <w:r>
+        <w:rPr>
+          <w:sz w:val="28"/>
+        </w:rPr>
+        <w:t>&lt;число&gt;::= &lt;целое&gt; | &lt;действительное&gt;</w:t>
+      </w:r>
+    </w:p>
+    <w:p>
+      <w:pPr>
+        <w:ind w:firstLine="720"/>
+        <w:rPr>
+          <w:sz w:val="28"/>
+        </w:rPr>
+      </w:pPr>
+      <w:r>
+        <w:rPr>
+          <w:sz w:val="28"/>
+        </w:rPr>
+        <w:t xml:space="preserve">&lt;логическая_константа&gt;::= </w:t>
       </w:r>
       <w:r>
         <w:rPr>
@@ -2533,49 +2109,21 @@
         <w:rPr>
           <w:sz w:val="28"/>
         </w:rPr>
-        <w:t>&lt;идентификатор</w:t>
-      </w:r>
-      <w:proofErr w:type="gramStart"/>
-      <w:r>
-        <w:rPr>
-          <w:sz w:val="28"/>
-        </w:rPr>
-        <w:t>&gt;::</w:t>
-      </w:r>
-      <w:proofErr w:type="gramEnd"/>
-      <w:r>
-        <w:rPr>
-          <w:sz w:val="28"/>
-        </w:rPr>
-        <w:t>= &lt;буква&gt; {&lt;буква&gt; | &lt;цифра&gt;}</w:t>
-      </w:r>
-    </w:p>
-    <w:p>
-      <w:pPr>
-        <w:ind w:firstLine="720"/>
-        <w:rPr>
-          <w:sz w:val="28"/>
-        </w:rPr>
-      </w:pPr>
-      <w:r>
-        <w:rPr>
-          <w:sz w:val="28"/>
-        </w:rPr>
-        <w:t>&lt;буква</w:t>
-      </w:r>
-      <w:proofErr w:type="gramStart"/>
-      <w:r>
-        <w:rPr>
-          <w:sz w:val="28"/>
-        </w:rPr>
-        <w:t>&gt;::</w:t>
-      </w:r>
-      <w:proofErr w:type="gramEnd"/>
-      <w:r>
-        <w:rPr>
-          <w:sz w:val="28"/>
-        </w:rPr>
-        <w:t xml:space="preserve">= </w:t>
+        <w:t>&lt;идентификатор&gt;::= &lt;буква&gt; {&lt;буква&gt; | &lt;цифра&gt;}</w:t>
+      </w:r>
+    </w:p>
+    <w:p>
+      <w:pPr>
+        <w:ind w:firstLine="720"/>
+        <w:rPr>
+          <w:sz w:val="28"/>
+        </w:rPr>
+      </w:pPr>
+      <w:r>
+        <w:rPr>
+          <w:sz w:val="28"/>
+        </w:rPr>
+        <w:t xml:space="preserve">&lt;буква&gt;::= </w:t>
       </w:r>
       <w:r>
         <w:rPr>
@@ -3367,14 +2915,12 @@
         </w:rPr>
         <w:t>цифра</w:t>
       </w:r>
-      <w:proofErr w:type="gramStart"/>
       <w:r>
         <w:rPr>
           <w:sz w:val="28"/>
         </w:rPr>
         <w:t>&gt;::</w:t>
       </w:r>
-      <w:proofErr w:type="gramEnd"/>
       <w:r>
         <w:rPr>
           <w:sz w:val="28"/>
@@ -3639,21 +3185,7 @@
         <w:rPr>
           <w:sz w:val="28"/>
         </w:rPr>
-        <w:t>&lt;целое</w:t>
-      </w:r>
-      <w:proofErr w:type="gramStart"/>
-      <w:r>
-        <w:rPr>
-          <w:sz w:val="28"/>
-        </w:rPr>
-        <w:t>&gt;::</w:t>
-      </w:r>
-      <w:proofErr w:type="gramEnd"/>
-      <w:r>
-        <w:rPr>
-          <w:sz w:val="28"/>
-        </w:rPr>
-        <w:t xml:space="preserve">= &lt;двоичное&gt; | &lt;восьмеричное&gt; | &lt;десятичное&gt; | </w:t>
+        <w:t xml:space="preserve">&lt;целое&gt;::= &lt;двоичное&gt; | &lt;восьмеричное&gt; | &lt;десятичное&gt; | </w:t>
       </w:r>
     </w:p>
     <w:p>
@@ -3681,21 +3213,7 @@
         <w:rPr>
           <w:sz w:val="28"/>
         </w:rPr>
-        <w:t>&lt;двоичное</w:t>
-      </w:r>
-      <w:proofErr w:type="gramStart"/>
-      <w:r>
-        <w:rPr>
-          <w:sz w:val="28"/>
-        </w:rPr>
-        <w:t>&gt;::</w:t>
-      </w:r>
-      <w:proofErr w:type="gramEnd"/>
-      <w:r>
-        <w:rPr>
-          <w:sz w:val="28"/>
-        </w:rPr>
-        <w:t>= {/ 0 | 1 /} (</w:t>
+        <w:t>&lt;двоичное&gt;::= {/ 0 | 1 /} (</w:t>
       </w:r>
       <w:r>
         <w:rPr>
@@ -3739,21 +3257,7 @@
         <w:rPr>
           <w:sz w:val="28"/>
         </w:rPr>
-        <w:t>&lt;восьмеричное</w:t>
-      </w:r>
-      <w:proofErr w:type="gramStart"/>
-      <w:r>
-        <w:rPr>
-          <w:sz w:val="28"/>
-        </w:rPr>
-        <w:t>&gt;::</w:t>
-      </w:r>
-      <w:proofErr w:type="gramEnd"/>
-      <w:r>
-        <w:rPr>
-          <w:sz w:val="28"/>
-        </w:rPr>
-        <w:t>= {/ 0 | 1 | 2 | 3 | 4 | 5 | 6 | 7 /} (</w:t>
+        <w:t>&lt;восьмеричное&gt;::= {/ 0 | 1 | 2 | 3 | 4 | 5 | 6 | 7 /} (</w:t>
       </w:r>
       <w:r>
         <w:rPr>
@@ -3795,21 +3299,7 @@
         <w:rPr>
           <w:sz w:val="28"/>
         </w:rPr>
-        <w:t>&lt;десятичное</w:t>
-      </w:r>
-      <w:proofErr w:type="gramStart"/>
-      <w:r>
-        <w:rPr>
-          <w:sz w:val="28"/>
-        </w:rPr>
-        <w:t>&gt;::</w:t>
-      </w:r>
-      <w:proofErr w:type="gramEnd"/>
-      <w:r>
-        <w:rPr>
-          <w:sz w:val="28"/>
-        </w:rPr>
-        <w:t>= {/ &lt;цифра&gt; /} [</w:t>
+        <w:t>&lt;десятичное&gt;::= {/ &lt;цифра&gt; /} [</w:t>
       </w:r>
       <w:r>
         <w:rPr>
@@ -3851,21 +3341,7 @@
         <w:rPr>
           <w:sz w:val="28"/>
         </w:rPr>
-        <w:t>&lt;шестнадцатеричное</w:t>
-      </w:r>
-      <w:proofErr w:type="gramStart"/>
-      <w:r>
-        <w:rPr>
-          <w:sz w:val="28"/>
-        </w:rPr>
-        <w:t>&gt;::</w:t>
-      </w:r>
-      <w:proofErr w:type="gramEnd"/>
-      <w:r>
-        <w:rPr>
-          <w:sz w:val="28"/>
-        </w:rPr>
-        <w:t xml:space="preserve">= &lt;цифра&gt; {&lt;цифра&gt; | </w:t>
+        <w:t xml:space="preserve">&lt;шестнадцатеричное&gt;::= &lt;цифра&gt; {&lt;цифра&gt; | </w:t>
       </w:r>
       <w:r>
         <w:rPr>
@@ -4113,169 +3589,49 @@
         <w:rPr>
           <w:sz w:val="28"/>
         </w:rPr>
-        <w:t>&lt;действительное</w:t>
-      </w:r>
-      <w:proofErr w:type="gramStart"/>
-      <w:r>
-        <w:rPr>
-          <w:sz w:val="28"/>
-        </w:rPr>
-        <w:t>&gt;::</w:t>
-      </w:r>
-      <w:proofErr w:type="gramEnd"/>
-      <w:r>
-        <w:rPr>
-          <w:sz w:val="28"/>
-        </w:rPr>
-        <w:t>= &lt;</w:t>
-      </w:r>
-      <w:proofErr w:type="spellStart"/>
-      <w:r>
-        <w:rPr>
-          <w:sz w:val="28"/>
-        </w:rPr>
-        <w:t>числовая_строка</w:t>
-      </w:r>
-      <w:proofErr w:type="spellEnd"/>
-      <w:r>
-        <w:rPr>
-          <w:sz w:val="28"/>
-        </w:rPr>
-        <w:t>&gt; &lt;порядок&gt; |</w:t>
-      </w:r>
-    </w:p>
-    <w:p>
-      <w:pPr>
-        <w:ind w:firstLine="720"/>
-        <w:rPr>
-          <w:sz w:val="28"/>
-        </w:rPr>
-      </w:pPr>
-      <w:r>
-        <w:rPr>
-          <w:sz w:val="28"/>
-        </w:rPr>
-        <w:t xml:space="preserve">                                   [&lt;</w:t>
-      </w:r>
-      <w:proofErr w:type="spellStart"/>
-      <w:r>
-        <w:rPr>
-          <w:sz w:val="28"/>
-        </w:rPr>
-        <w:t>числовая_строка</w:t>
-      </w:r>
-      <w:proofErr w:type="spellEnd"/>
-      <w:r>
-        <w:rPr>
-          <w:sz w:val="28"/>
-        </w:rPr>
-        <w:t>&gt;</w:t>
-      </w:r>
-      <w:proofErr w:type="gramStart"/>
-      <w:r>
-        <w:rPr>
-          <w:sz w:val="28"/>
-        </w:rPr>
-        <w:t>] .</w:t>
-      </w:r>
-      <w:proofErr w:type="gramEnd"/>
-      <w:r>
-        <w:rPr>
-          <w:sz w:val="28"/>
-        </w:rPr>
-        <w:t xml:space="preserve"> &lt;</w:t>
-      </w:r>
-      <w:proofErr w:type="spellStart"/>
-      <w:r>
-        <w:rPr>
-          <w:sz w:val="28"/>
-        </w:rPr>
-        <w:t>числовая_строка</w:t>
-      </w:r>
-      <w:proofErr w:type="spellEnd"/>
-      <w:r>
-        <w:rPr>
-          <w:sz w:val="28"/>
-        </w:rPr>
-        <w:t>&gt; [порядок]</w:t>
-      </w:r>
-    </w:p>
-    <w:p>
-      <w:pPr>
-        <w:ind w:firstLine="720"/>
-        <w:rPr>
-          <w:sz w:val="28"/>
-        </w:rPr>
-      </w:pPr>
-      <w:r>
-        <w:rPr>
-          <w:sz w:val="28"/>
-        </w:rPr>
-        <w:t>&lt;</w:t>
-      </w:r>
-      <w:proofErr w:type="spellStart"/>
-      <w:r>
-        <w:rPr>
-          <w:sz w:val="28"/>
-        </w:rPr>
-        <w:t>числовая_строка</w:t>
-      </w:r>
-      <w:proofErr w:type="spellEnd"/>
-      <w:proofErr w:type="gramStart"/>
-      <w:r>
-        <w:rPr>
-          <w:sz w:val="28"/>
-        </w:rPr>
-        <w:t>&gt;::</w:t>
-      </w:r>
-      <w:proofErr w:type="gramEnd"/>
-      <w:r>
-        <w:rPr>
-          <w:sz w:val="28"/>
-        </w:rPr>
-        <w:t>= {/ &lt;цифра&gt; /}</w:t>
-      </w:r>
-    </w:p>
-    <w:p>
-      <w:pPr>
-        <w:ind w:firstLine="720"/>
-        <w:rPr>
-          <w:sz w:val="28"/>
-        </w:rPr>
-      </w:pPr>
-      <w:r>
-        <w:rPr>
-          <w:sz w:val="28"/>
-        </w:rPr>
-        <w:t>&lt;порядок</w:t>
-      </w:r>
-      <w:proofErr w:type="gramStart"/>
-      <w:r>
-        <w:rPr>
-          <w:sz w:val="28"/>
-        </w:rPr>
-        <w:t>&gt;::</w:t>
-      </w:r>
-      <w:proofErr w:type="gramEnd"/>
-      <w:r>
-        <w:rPr>
-          <w:sz w:val="28"/>
-        </w:rPr>
-        <w:t>= ( E | e )[+ | -] &lt;</w:t>
-      </w:r>
-      <w:proofErr w:type="spellStart"/>
-      <w:r>
-        <w:rPr>
-          <w:sz w:val="28"/>
-        </w:rPr>
-        <w:t>числовая_строка</w:t>
-      </w:r>
-      <w:proofErr w:type="spellEnd"/>
-      <w:r>
-        <w:rPr>
-          <w:sz w:val="28"/>
-        </w:rPr>
-        <w:t>&gt;</w:t>
+        <w:t>&lt;действительное&gt;::= &lt;числовая_строка&gt; &lt;порядок&gt; |</w:t>
+      </w:r>
+    </w:p>
+    <w:p>
+      <w:pPr>
+        <w:ind w:firstLine="720"/>
+        <w:rPr>
+          <w:sz w:val="28"/>
+        </w:rPr>
+      </w:pPr>
+      <w:r>
+        <w:rPr>
+          <w:sz w:val="28"/>
+        </w:rPr>
+        <w:t xml:space="preserve">                                   [&lt;числовая_строка&gt;] . &lt;числовая_строка&gt; [порядок]</w:t>
+      </w:r>
+    </w:p>
+    <w:p>
+      <w:pPr>
+        <w:ind w:firstLine="720"/>
+        <w:rPr>
+          <w:sz w:val="28"/>
+        </w:rPr>
+      </w:pPr>
+      <w:r>
+        <w:rPr>
+          <w:sz w:val="28"/>
+        </w:rPr>
+        <w:t>&lt;числовая_строка&gt;::= {/ &lt;цифра&gt; /}</w:t>
+      </w:r>
+    </w:p>
+    <w:p>
+      <w:pPr>
+        <w:ind w:firstLine="720"/>
+        <w:rPr>
+          <w:sz w:val="28"/>
+        </w:rPr>
+      </w:pPr>
+      <w:r>
+        <w:rPr>
+          <w:sz w:val="28"/>
+        </w:rPr>
+        <w:t>&lt;порядок&gt;::= ( E | e )[+ | -] &lt;числовая_строка&gt;</w:t>
       </w:r>
     </w:p>
     <w:p>
@@ -4427,19 +3783,7 @@
               <w:rPr>
                 <w:sz w:val="28"/>
               </w:rPr>
-              <w:t>&lt;</w:t>
-            </w:r>
-            <w:r>
-              <w:rPr>
-                <w:sz w:val="28"/>
-              </w:rPr>
-              <w:t>блок</w:t>
-            </w:r>
-            <w:r>
-              <w:rPr>
-                <w:sz w:val="28"/>
-              </w:rPr>
-              <w:t>&gt; = {/ (&lt;описание&gt; | &lt;оператор&gt;)</w:t>
+              <w:t>&lt;блок&gt; = {/ (&lt;описание&gt; | &lt;оператор&gt;)</w:t>
             </w:r>
             <w:r>
               <w:rPr>
@@ -4791,21 +4135,7 @@
               <w:rPr>
                 <w:sz w:val="28"/>
               </w:rPr>
-              <w:t>&lt;описание</w:t>
-            </w:r>
-            <w:proofErr w:type="gramStart"/>
-            <w:r>
-              <w:rPr>
-                <w:sz w:val="28"/>
-              </w:rPr>
-              <w:t>&gt;::</w:t>
-            </w:r>
-            <w:proofErr w:type="gramEnd"/>
-            <w:r>
-              <w:rPr>
-                <w:sz w:val="28"/>
-              </w:rPr>
-              <w:t xml:space="preserve">= </w:t>
+              <w:t xml:space="preserve">&lt;описание&gt;::= </w:t>
             </w:r>
             <w:r>
               <w:rPr>
@@ -5003,21 +4333,7 @@
               <w:rPr>
                 <w:sz w:val="28"/>
               </w:rPr>
-              <w:t>&lt;тип</w:t>
-            </w:r>
-            <w:proofErr w:type="gramStart"/>
-            <w:r>
-              <w:rPr>
-                <w:sz w:val="28"/>
-              </w:rPr>
-              <w:t>&gt;::</w:t>
-            </w:r>
-            <w:proofErr w:type="gramEnd"/>
-            <w:r>
-              <w:rPr>
-                <w:sz w:val="28"/>
-              </w:rPr>
-              <w:t xml:space="preserve">= % | ! | </w:t>
+              <w:t xml:space="preserve">&lt;тип&gt;::= % | ! | </w:t>
             </w:r>
             <w:r>
               <w:rPr>
@@ -5090,21 +4406,37 @@
         <w:rPr>
           <w:sz w:val="28"/>
         </w:rPr>
-        <w:t>&lt;оператор</w:t>
-      </w:r>
-      <w:proofErr w:type="gramStart"/>
-      <w:r>
-        <w:rPr>
-          <w:sz w:val="28"/>
-        </w:rPr>
-        <w:t>&gt;::</w:t>
-      </w:r>
-      <w:proofErr w:type="gramEnd"/>
-      <w:r>
-        <w:rPr>
-          <w:sz w:val="28"/>
-        </w:rPr>
-        <w:t xml:space="preserve">= &lt;присваивания&gt; | &lt;условный&gt; | </w:t>
+        <w:t>&lt;оператор&gt;::= &lt;</w:t>
+      </w:r>
+      <w:r>
+        <w:rPr>
+          <w:sz w:val="28"/>
+        </w:rPr>
+        <w:t>п</w:t>
+      </w:r>
+      <w:r>
+        <w:rPr>
+          <w:sz w:val="28"/>
+        </w:rPr>
+        <w:t>рисваивани</w:t>
+      </w:r>
+      <w:r>
+        <w:rPr>
+          <w:sz w:val="28"/>
+        </w:rPr>
+        <w:t>я</w:t>
+      </w:r>
+      <w:r>
+        <w:rPr>
+          <w:sz w:val="28"/>
+        </w:rPr>
+        <w:t xml:space="preserve"> с точкой с запятой</w:t>
+      </w:r>
+      <w:r>
+        <w:rPr>
+          <w:sz w:val="28"/>
+        </w:rPr>
+        <w:t xml:space="preserve">&gt; | &lt;условный&gt; | </w:t>
       </w:r>
     </w:p>
     <w:p>
@@ -5120,42 +4452,7 @@
         <w:rPr>
           <w:sz w:val="28"/>
         </w:rPr>
-        <w:t xml:space="preserve">                        &lt;</w:t>
-      </w:r>
-      <w:proofErr w:type="spellStart"/>
-      <w:r>
-        <w:rPr>
-          <w:sz w:val="28"/>
-        </w:rPr>
-        <w:t>фиксированного_цикла</w:t>
-      </w:r>
-      <w:proofErr w:type="spellEnd"/>
-      <w:r>
-        <w:rPr>
-          <w:sz w:val="28"/>
-        </w:rPr>
-        <w:t>&gt; | &lt;</w:t>
-      </w:r>
-      <w:proofErr w:type="spellStart"/>
-      <w:r>
-        <w:rPr>
-          <w:sz w:val="28"/>
-        </w:rPr>
-        <w:t>условного_цикла</w:t>
-      </w:r>
-      <w:proofErr w:type="spellEnd"/>
-      <w:r>
-        <w:rPr>
-          <w:sz w:val="28"/>
-        </w:rPr>
-        <w:t xml:space="preserve">&gt; | &lt;ввода&gt; </w:t>
-      </w:r>
-      <w:proofErr w:type="gramStart"/>
-      <w:r>
-        <w:rPr>
-          <w:sz w:val="28"/>
-        </w:rPr>
-        <w:t xml:space="preserve">|  </w:t>
+        <w:t xml:space="preserve">                        &lt;фиксированного_цикла&gt; | &lt;условного_цикла&gt; | &lt;ввода&gt; |  </w:t>
       </w:r>
       <w:r>
         <w:rPr>
@@ -5163,7 +4460,6 @@
         </w:rPr>
         <w:tab/>
       </w:r>
-      <w:proofErr w:type="gramEnd"/>
       <w:r>
         <w:rPr>
           <w:sz w:val="28"/>
@@ -5340,23 +4636,8 @@
               <w:rPr>
                 <w:sz w:val="28"/>
               </w:rPr>
-              <w:t>&lt;присваивание</w:t>
-            </w:r>
-            <w:proofErr w:type="gramStart"/>
-            <w:r>
-              <w:rPr>
-                <w:sz w:val="28"/>
-              </w:rPr>
-              <w:t>&gt;::</w:t>
-            </w:r>
-            <w:proofErr w:type="gramEnd"/>
-            <w:r>
-              <w:rPr>
-                <w:sz w:val="28"/>
-              </w:rPr>
-              <w:t xml:space="preserve">= &lt;идентификатор&gt; </w:t>
-            </w:r>
-            <w:proofErr w:type="spellStart"/>
+              <w:t xml:space="preserve">&lt;присваивание&gt;::= &lt;идентификатор&gt; </w:t>
+            </w:r>
             <w:r>
               <w:rPr>
                 <w:i/>
@@ -5365,19 +4646,11 @@
               </w:rPr>
               <w:t>ass</w:t>
             </w:r>
-            <w:proofErr w:type="spellEnd"/>
             <w:r>
               <w:rPr>
                 <w:sz w:val="28"/>
               </w:rPr>
               <w:t xml:space="preserve"> &lt;выражение&gt;</w:t>
-            </w:r>
-            <w:r>
-              <w:rPr>
-                <w:sz w:val="28"/>
-                <w:lang w:val="en-US"/>
-              </w:rPr>
-              <w:t>;</w:t>
             </w:r>
           </w:p>
         </w:tc>
@@ -5402,35 +4675,174 @@
         <w:rPr>
           <w:sz w:val="28"/>
         </w:rPr>
+        <w:t>Таблица 5.9 - Синтаксис оператора присваивания</w:t>
+      </w:r>
+      <w:r>
+        <w:rPr>
+          <w:sz w:val="28"/>
+        </w:rPr>
+        <w:t xml:space="preserve"> </w:t>
+      </w:r>
+      <w:r>
+        <w:rPr>
+          <w:sz w:val="28"/>
+        </w:rPr>
+        <w:t>с точкой с запятой</w:t>
+      </w:r>
+    </w:p>
+    <w:p>
+      <w:pPr>
+        <w:ind w:firstLine="720"/>
+        <w:rPr>
+          <w:sz w:val="16"/>
+        </w:rPr>
+      </w:pPr>
+    </w:p>
+    <w:tbl>
+      <w:tblPr>
+        <w:tblW w:w="0" w:type="auto"/>
+        <w:tblBorders>
+          <w:top w:val="single" w:sz="4" w:space="0" w:color="auto"/>
+          <w:left w:val="single" w:sz="4" w:space="0" w:color="auto"/>
+          <w:bottom w:val="single" w:sz="4" w:space="0" w:color="auto"/>
+          <w:right w:val="single" w:sz="4" w:space="0" w:color="auto"/>
+          <w:insideH w:val="single" w:sz="4" w:space="0" w:color="auto"/>
+          <w:insideV w:val="single" w:sz="4" w:space="0" w:color="auto"/>
+        </w:tblBorders>
+        <w:tblLook w:val="0000" w:firstRow="0" w:lastRow="0" w:firstColumn="0" w:lastColumn="0" w:noHBand="0" w:noVBand="0"/>
+      </w:tblPr>
+      <w:tblGrid>
+        <w:gridCol w:w="1008"/>
+        <w:gridCol w:w="8620"/>
+      </w:tblGrid>
+      <w:tr>
+        <w:tc>
+          <w:tcPr>
+            <w:tcW w:w="1008" w:type="dxa"/>
+          </w:tcPr>
+          <w:p>
+            <w:pPr>
+              <w:jc w:val="center"/>
+              <w:rPr>
+                <w:sz w:val="28"/>
+              </w:rPr>
+            </w:pPr>
+            <w:r>
+              <w:rPr>
+                <w:sz w:val="28"/>
+              </w:rPr>
+              <w:t>Номер</w:t>
+            </w:r>
+          </w:p>
+        </w:tc>
+        <w:tc>
+          <w:tcPr>
+            <w:tcW w:w="8620" w:type="dxa"/>
+          </w:tcPr>
+          <w:p>
+            <w:pPr>
+              <w:jc w:val="center"/>
+              <w:rPr>
+                <w:sz w:val="28"/>
+              </w:rPr>
+            </w:pPr>
+            <w:r>
+              <w:rPr>
+                <w:sz w:val="28"/>
+              </w:rPr>
+              <w:t>Оператор присваивания</w:t>
+            </w:r>
+          </w:p>
+        </w:tc>
+      </w:tr>
+      <w:tr>
+        <w:tc>
+          <w:tcPr>
+            <w:tcW w:w="1008" w:type="dxa"/>
+          </w:tcPr>
+          <w:p>
+            <w:pPr>
+              <w:jc w:val="center"/>
+              <w:rPr>
+                <w:sz w:val="28"/>
+              </w:rPr>
+            </w:pPr>
+            <w:r>
+              <w:rPr>
+                <w:sz w:val="28"/>
+              </w:rPr>
+              <w:t>1</w:t>
+            </w:r>
+          </w:p>
+        </w:tc>
+        <w:tc>
+          <w:tcPr>
+            <w:tcW w:w="8620" w:type="dxa"/>
+          </w:tcPr>
+          <w:p>
+            <w:pPr>
+              <w:rPr>
+                <w:sz w:val="28"/>
+              </w:rPr>
+            </w:pPr>
+            <w:r>
+              <w:rPr>
+                <w:sz w:val="28"/>
+              </w:rPr>
+              <w:t>&lt;присваивание</w:t>
+            </w:r>
+            <w:r>
+              <w:rPr>
+                <w:sz w:val="28"/>
+              </w:rPr>
+              <w:t xml:space="preserve"> с точкой с запятой</w:t>
+            </w:r>
+            <w:r>
+              <w:rPr>
+                <w:sz w:val="28"/>
+              </w:rPr>
+              <w:t xml:space="preserve">&gt;::= </w:t>
+            </w:r>
+            <w:r>
+              <w:rPr>
+                <w:sz w:val="28"/>
+              </w:rPr>
+              <w:t>&lt;</w:t>
+            </w:r>
+            <w:r>
+              <w:rPr>
+                <w:sz w:val="28"/>
+              </w:rPr>
+              <w:t>присваивание</w:t>
+            </w:r>
+            <w:r>
+              <w:rPr>
+                <w:sz w:val="28"/>
+              </w:rPr>
+              <w:t>&gt;;</w:t>
+            </w:r>
+          </w:p>
+        </w:tc>
+      </w:tr>
+    </w:tbl>
+    <w:p>
+      <w:pPr>
+        <w:spacing w:before="240" w:line="360" w:lineRule="auto"/>
+        <w:ind w:firstLine="720"/>
+        <w:rPr>
+          <w:sz w:val="28"/>
+        </w:rPr>
+      </w:pPr>
+      <w:r>
+        <w:rPr>
+          <w:sz w:val="28"/>
+        </w:rPr>
         <w:t>Оператор условного перехода задан в таблице 5.10.</w:t>
       </w:r>
     </w:p>
     <w:p>
       <w:pPr>
-        <w:ind w:firstLine="720"/>
-        <w:rPr>
-          <w:sz w:val="16"/>
-        </w:rPr>
-      </w:pPr>
-    </w:p>
-    <w:p>
-      <w:pPr>
-        <w:ind w:firstLine="720"/>
-        <w:rPr>
-          <w:sz w:val="28"/>
-        </w:rPr>
-      </w:pPr>
-    </w:p>
-    <w:p>
-      <w:pPr>
-        <w:ind w:firstLine="720"/>
-        <w:rPr>
-          <w:sz w:val="28"/>
-        </w:rPr>
-      </w:pPr>
-    </w:p>
-    <w:p>
-      <w:pPr>
+        <w:spacing w:line="360" w:lineRule="auto"/>
         <w:ind w:firstLine="720"/>
         <w:rPr>
           <w:sz w:val="28"/>
@@ -5549,23 +4961,7 @@
                 <w:noProof w:val="0"/>
                 <w:szCs w:val="24"/>
               </w:rPr>
-              <w:t>&lt;условный</w:t>
-            </w:r>
-            <w:proofErr w:type="gramStart"/>
-            <w:r>
-              <w:rPr>
-                <w:noProof w:val="0"/>
-                <w:szCs w:val="24"/>
-              </w:rPr>
-              <w:t>&gt;::</w:t>
-            </w:r>
-            <w:proofErr w:type="gramEnd"/>
-            <w:r>
-              <w:rPr>
-                <w:noProof w:val="0"/>
-                <w:szCs w:val="24"/>
-              </w:rPr>
-              <w:t xml:space="preserve">= </w:t>
+              <w:t xml:space="preserve">&lt;условный&gt;::= </w:t>
             </w:r>
             <w:r>
               <w:rPr>
@@ -5581,9 +4977,18 @@
                 <w:noProof w:val="0"/>
                 <w:szCs w:val="24"/>
               </w:rPr>
-              <w:t xml:space="preserve"> &lt;выражение&gt; </w:t>
-            </w:r>
-            <w:proofErr w:type="spellStart"/>
+              <w:t xml:space="preserve"> </w:t>
+            </w:r>
+            <w:r>
+              <w:t>&lt;выражение&gt;</w:t>
+            </w:r>
+            <w:r>
+              <w:rPr>
+                <w:noProof w:val="0"/>
+                <w:szCs w:val="24"/>
+              </w:rPr>
+              <w:t xml:space="preserve"> </w:t>
+            </w:r>
             <w:r>
               <w:rPr>
                 <w:i/>
@@ -5593,7 +4998,6 @@
               </w:rPr>
               <w:t>then</w:t>
             </w:r>
-            <w:proofErr w:type="spellEnd"/>
             <w:r>
               <w:rPr>
                 <w:noProof w:val="0"/>
@@ -5621,7 +5025,6 @@
               </w:rPr>
               <w:t xml:space="preserve">[ </w:t>
             </w:r>
-            <w:proofErr w:type="spellStart"/>
             <w:r>
               <w:rPr>
                 <w:i/>
@@ -5631,7 +5034,6 @@
               </w:rPr>
               <w:t>else</w:t>
             </w:r>
-            <w:proofErr w:type="spellEnd"/>
             <w:r>
               <w:rPr>
                 <w:noProof w:val="0"/>
@@ -5802,6 +5204,7 @@
               <w:rPr>
                 <w:sz w:val="28"/>
               </w:rPr>
+              <w:lastRenderedPageBreak/>
               <w:t>1</w:t>
             </w:r>
           </w:p>
@@ -5820,29 +5223,7 @@
               <w:rPr>
                 <w:sz w:val="28"/>
               </w:rPr>
-              <w:t>&lt;</w:t>
-            </w:r>
-            <w:proofErr w:type="spellStart"/>
-            <w:r>
-              <w:rPr>
-                <w:sz w:val="28"/>
-              </w:rPr>
-              <w:t>фиксированного_цикла</w:t>
-            </w:r>
-            <w:proofErr w:type="spellEnd"/>
-            <w:proofErr w:type="gramStart"/>
-            <w:r>
-              <w:rPr>
-                <w:sz w:val="28"/>
-              </w:rPr>
-              <w:t>&gt;::</w:t>
-            </w:r>
-            <w:proofErr w:type="gramEnd"/>
-            <w:r>
-              <w:rPr>
-                <w:sz w:val="28"/>
-              </w:rPr>
-              <w:t xml:space="preserve">= </w:t>
+              <w:t xml:space="preserve">&lt;фиксированного_цикла&gt;::= </w:t>
             </w:r>
             <w:r>
               <w:rPr>
@@ -5907,7 +5288,6 @@
               </w:rPr>
               <w:t xml:space="preserve"> </w:t>
             </w:r>
-            <w:proofErr w:type="spellStart"/>
             <w:r>
               <w:rPr>
                 <w:sz w:val="28"/>
@@ -5915,7 +5295,6 @@
               </w:rPr>
               <w:t>endfor</w:t>
             </w:r>
-            <w:proofErr w:type="spellEnd"/>
           </w:p>
         </w:tc>
       </w:tr>
@@ -5939,7 +5318,6 @@
         <w:rPr>
           <w:sz w:val="28"/>
         </w:rPr>
-        <w:lastRenderedPageBreak/>
         <w:t>Условный оператор цикла</w:t>
       </w:r>
       <w:r>
@@ -6078,29 +5456,7 @@
               <w:rPr>
                 <w:sz w:val="28"/>
               </w:rPr>
-              <w:t>&lt;</w:t>
-            </w:r>
-            <w:proofErr w:type="spellStart"/>
-            <w:r>
-              <w:rPr>
-                <w:sz w:val="28"/>
-              </w:rPr>
-              <w:t>условного_цикла</w:t>
-            </w:r>
-            <w:proofErr w:type="spellEnd"/>
-            <w:proofErr w:type="gramStart"/>
-            <w:r>
-              <w:rPr>
-                <w:sz w:val="28"/>
-              </w:rPr>
-              <w:t>&gt;::</w:t>
-            </w:r>
-            <w:proofErr w:type="gramEnd"/>
-            <w:r>
-              <w:rPr>
-                <w:sz w:val="28"/>
-              </w:rPr>
-              <w:t xml:space="preserve">= </w:t>
+              <w:t xml:space="preserve">&lt;условного_цикла&gt;::= </w:t>
             </w:r>
             <w:r>
               <w:rPr>
@@ -6150,7 +5506,6 @@
               </w:rPr>
               <w:t xml:space="preserve"> </w:t>
             </w:r>
-            <w:proofErr w:type="spellStart"/>
             <w:r>
               <w:rPr>
                 <w:sz w:val="28"/>
@@ -6158,7 +5513,6 @@
               </w:rPr>
               <w:t>endwhile</w:t>
             </w:r>
-            <w:proofErr w:type="spellEnd"/>
           </w:p>
         </w:tc>
       </w:tr>
@@ -6313,21 +5667,7 @@
               <w:rPr>
                 <w:sz w:val="28"/>
               </w:rPr>
-              <w:t>&lt;ввода</w:t>
-            </w:r>
-            <w:proofErr w:type="gramStart"/>
-            <w:r>
-              <w:rPr>
-                <w:sz w:val="28"/>
-              </w:rPr>
-              <w:t>&gt;::</w:t>
-            </w:r>
-            <w:proofErr w:type="gramEnd"/>
-            <w:r>
-              <w:rPr>
-                <w:sz w:val="28"/>
-              </w:rPr>
-              <w:t xml:space="preserve">= </w:t>
+              <w:t xml:space="preserve">&lt;ввода&gt;::= </w:t>
             </w:r>
             <w:r>
               <w:rPr>
@@ -6518,21 +5858,7 @@
               <w:rPr>
                 <w:sz w:val="28"/>
               </w:rPr>
-              <w:t>&lt;вывода</w:t>
-            </w:r>
-            <w:proofErr w:type="gramStart"/>
-            <w:r>
-              <w:rPr>
-                <w:sz w:val="28"/>
-              </w:rPr>
-              <w:t>&gt;::</w:t>
-            </w:r>
-            <w:proofErr w:type="gramEnd"/>
-            <w:r>
-              <w:rPr>
-                <w:sz w:val="28"/>
-              </w:rPr>
-              <w:t xml:space="preserve">= </w:t>
+              <w:t xml:space="preserve">&lt;вывода&gt;::= </w:t>
             </w:r>
             <w:r>
               <w:rPr>
@@ -6916,23 +6242,7 @@
           <w:szCs w:val="28"/>
         </w:rPr>
         <w:tab/>
-        <w:t xml:space="preserve">Первоначально в тексте входной программы сканер выделяет последовательность символов, которая по его предположению должна быть словом в </w:t>
-      </w:r>
-      <w:proofErr w:type="gramStart"/>
-      <w:r>
-        <w:rPr>
-          <w:sz w:val="28"/>
-          <w:szCs w:val="28"/>
-        </w:rPr>
-        <w:t>программе,  т.е.</w:t>
-      </w:r>
-      <w:proofErr w:type="gramEnd"/>
-      <w:r>
-        <w:rPr>
-          <w:sz w:val="28"/>
-          <w:szCs w:val="28"/>
-        </w:rPr>
-        <w:t xml:space="preserve"> лексемой. Может выделяться не вся последовательность, а только один символ, который считается началом лексемы. Это сделать просто, если слова в программе отделяются друг от друга специальными разделителями,</w:t>
+        <w:t>Первоначально в тексте входной программы сканер выделяет последовательность символов, которая по его предположению должна быть словом в программе,  т.е. лексемой. Может выделяться не вся последовательность, а только один символ, который считается началом лексемы. Это сделать просто, если слова в программе отделяются друг от друга специальными разделителями,</w:t>
       </w:r>
     </w:p>
     <w:p>
@@ -7118,23 +6428,7 @@
           <w:szCs w:val="28"/>
         </w:rPr>
         <w:tab/>
-        <w:t xml:space="preserve">Рассмотрим конкретный пример. Пусть нам дана программа </w:t>
-      </w:r>
-      <w:proofErr w:type="gramStart"/>
-      <w:r>
-        <w:rPr>
-          <w:sz w:val="28"/>
-          <w:szCs w:val="28"/>
-        </w:rPr>
-        <w:t>на  некотором</w:t>
-      </w:r>
-      <w:proofErr w:type="gramEnd"/>
-      <w:r>
-        <w:rPr>
-          <w:sz w:val="28"/>
-          <w:szCs w:val="28"/>
-        </w:rPr>
-        <w:t xml:space="preserve">  алгоритмическом языке:</w:t>
+        <w:t>Рассмотрим конкретный пример. Пусть нам дана программа на  некотором  алгоритмическом языке:</w:t>
       </w:r>
     </w:p>
     <w:p>
@@ -7217,25 +6511,7 @@
           <w:szCs w:val="28"/>
           <w:lang w:val="en-US"/>
         </w:rPr>
-        <w:t xml:space="preserve">VAR </w:t>
-      </w:r>
-      <w:proofErr w:type="gramStart"/>
-      <w:r>
-        <w:rPr>
-          <w:sz w:val="28"/>
-          <w:szCs w:val="28"/>
-          <w:lang w:val="en-US"/>
-        </w:rPr>
-        <w:t>X,Y</w:t>
-      </w:r>
-      <w:proofErr w:type="gramEnd"/>
-      <w:r>
-        <w:rPr>
-          <w:sz w:val="28"/>
-          <w:szCs w:val="28"/>
-          <w:lang w:val="en-US"/>
-        </w:rPr>
-        <w:t>,Z : REAL;</w:t>
+        <w:t>VAR X,Y,Z : REAL;</w:t>
       </w:r>
     </w:p>
     <w:p>
@@ -7335,35 +6611,33 @@
           <w:lang w:val="en-US"/>
         </w:rPr>
         <w:tab/>
-        <w:t xml:space="preserve">      </w:t>
-      </w:r>
-      <w:proofErr w:type="gramStart"/>
-      <w:r>
-        <w:rPr>
-          <w:sz w:val="28"/>
-          <w:szCs w:val="28"/>
+        <w:t xml:space="preserve">      X:=5;</w:t>
+      </w:r>
+    </w:p>
+    <w:p>
+      <w:pPr>
+        <w:spacing w:line="360" w:lineRule="auto"/>
+        <w:jc w:val="both"/>
+        <w:rPr>
           <w:lang w:val="en-US"/>
         </w:rPr>
-        <w:t>X:=</w:t>
-      </w:r>
-      <w:proofErr w:type="gramEnd"/>
+      </w:pPr>
       <w:r>
         <w:rPr>
           <w:sz w:val="28"/>
           <w:szCs w:val="28"/>
           <w:lang w:val="en-US"/>
         </w:rPr>
-        <w:t>5;</w:t>
-      </w:r>
-    </w:p>
-    <w:p>
-      <w:pPr>
-        <w:spacing w:line="360" w:lineRule="auto"/>
-        <w:jc w:val="both"/>
-        <w:rPr>
+        <w:tab/>
+      </w:r>
+      <w:r>
+        <w:rPr>
+          <w:sz w:val="28"/>
+          <w:szCs w:val="28"/>
           <w:lang w:val="en-US"/>
         </w:rPr>
-      </w:pPr>
+        <w:tab/>
+      </w:r>
       <w:r>
         <w:rPr>
           <w:sz w:val="28"/>
@@ -7387,6 +6661,7 @@
           <w:lang w:val="en-US"/>
         </w:rPr>
         <w:tab/>
+        <w:t xml:space="preserve">      Y:=6;</w:t>
       </w:r>
       <w:r>
         <w:rPr>
@@ -7396,107 +6671,59 @@
         </w:rPr>
         <w:tab/>
       </w:r>
-      <w:r>
-        <w:rPr>
-          <w:sz w:val="28"/>
-          <w:szCs w:val="28"/>
+    </w:p>
+    <w:p>
+      <w:pPr>
+        <w:spacing w:line="360" w:lineRule="auto"/>
+        <w:jc w:val="both"/>
+        <w:rPr>
           <w:lang w:val="en-US"/>
         </w:rPr>
-        <w:tab/>
-        <w:t xml:space="preserve">      </w:t>
-      </w:r>
-      <w:proofErr w:type="gramStart"/>
+      </w:pPr>
       <w:r>
         <w:rPr>
           <w:sz w:val="28"/>
           <w:szCs w:val="28"/>
           <w:lang w:val="en-US"/>
         </w:rPr>
-        <w:t>Y:=</w:t>
-      </w:r>
-      <w:proofErr w:type="gramEnd"/>
-      <w:r>
-        <w:rPr>
-          <w:sz w:val="28"/>
-          <w:szCs w:val="28"/>
+        <w:t xml:space="preserve">                                                          Z:=X+Y;</w:t>
+      </w:r>
+    </w:p>
+    <w:p>
+      <w:pPr>
+        <w:spacing w:line="360" w:lineRule="auto"/>
+        <w:jc w:val="both"/>
+        <w:rPr>
           <w:lang w:val="en-US"/>
         </w:rPr>
-        <w:t>6;</w:t>
-      </w:r>
+      </w:pPr>
       <w:r>
         <w:rPr>
           <w:sz w:val="28"/>
           <w:szCs w:val="28"/>
           <w:lang w:val="en-US"/>
         </w:rPr>
-        <w:tab/>
-      </w:r>
-    </w:p>
-    <w:p>
-      <w:pPr>
-        <w:spacing w:line="360" w:lineRule="auto"/>
-        <w:jc w:val="both"/>
-        <w:rPr>
+        <w:t xml:space="preserve">                                             END</w:t>
+      </w:r>
+      <w:r>
+        <w:rPr>
+          <w:sz w:val="28"/>
+          <w:szCs w:val="28"/>
           <w:lang w:val="en-US"/>
         </w:rPr>
+        <w:t>;</w:t>
+      </w:r>
+    </w:p>
+    <w:p>
+      <w:pPr>
+        <w:spacing w:line="360" w:lineRule="auto"/>
+        <w:jc w:val="both"/>
       </w:pPr>
       <w:r>
         <w:rPr>
           <w:sz w:val="28"/>
           <w:szCs w:val="28"/>
           <w:lang w:val="en-US"/>
-        </w:rPr>
-        <w:t xml:space="preserve">                                                          </w:t>
-      </w:r>
-      <w:proofErr w:type="gramStart"/>
-      <w:r>
-        <w:rPr>
-          <w:sz w:val="28"/>
-          <w:szCs w:val="28"/>
-          <w:lang w:val="en-US"/>
-        </w:rPr>
-        <w:t>Z:=</w:t>
-      </w:r>
-      <w:proofErr w:type="gramEnd"/>
-      <w:r>
-        <w:rPr>
-          <w:sz w:val="28"/>
-          <w:szCs w:val="28"/>
-          <w:lang w:val="en-US"/>
-        </w:rPr>
-        <w:t>X+Y;</w:t>
-      </w:r>
-    </w:p>
-    <w:p>
-      <w:pPr>
-        <w:spacing w:line="360" w:lineRule="auto"/>
-        <w:jc w:val="both"/>
-      </w:pPr>
-      <w:r>
-        <w:rPr>
-          <w:sz w:val="28"/>
-          <w:szCs w:val="28"/>
-          <w:lang w:val="en-US"/>
-        </w:rPr>
-        <w:t xml:space="preserve">                                             END</w:t>
-      </w:r>
-      <w:r>
-        <w:rPr>
-          <w:sz w:val="28"/>
-          <w:szCs w:val="28"/>
-        </w:rPr>
-        <w:t>;</w:t>
-      </w:r>
-    </w:p>
-    <w:p>
-      <w:pPr>
-        <w:spacing w:line="360" w:lineRule="auto"/>
-        <w:jc w:val="both"/>
-      </w:pPr>
-      <w:r>
-        <w:rPr>
-          <w:sz w:val="28"/>
-          <w:szCs w:val="28"/>
         </w:rPr>
         <w:tab/>
       </w:r>
@@ -7708,36 +6935,8 @@
                 <w:szCs w:val="28"/>
                 <w:lang w:val="en-US"/>
               </w:rPr>
-              <w:t xml:space="preserve">     </w:t>
-            </w:r>
-            <w:proofErr w:type="spellStart"/>
-            <w:r>
-              <w:rPr>
-                <w:sz w:val="28"/>
-                <w:szCs w:val="28"/>
-                <w:lang w:val="en-US"/>
-              </w:rPr>
-              <w:t>Ключевое</w:t>
-            </w:r>
-            <w:proofErr w:type="spellEnd"/>
-            <w:r>
-              <w:rPr>
-                <w:sz w:val="28"/>
-                <w:szCs w:val="28"/>
-                <w:lang w:val="en-US"/>
-              </w:rPr>
-              <w:t xml:space="preserve"> </w:t>
-            </w:r>
-            <w:proofErr w:type="spellStart"/>
-            <w:r>
-              <w:rPr>
-                <w:sz w:val="28"/>
-                <w:szCs w:val="28"/>
-                <w:lang w:val="en-US"/>
-              </w:rPr>
-              <w:t>слово</w:t>
-            </w:r>
-            <w:proofErr w:type="spellEnd"/>
+              <w:t xml:space="preserve">     Ключевое слово</w:t>
+            </w:r>
           </w:p>
         </w:tc>
       </w:tr>
@@ -8686,41 +7885,13 @@
         </w:rPr>
         <w:t xml:space="preserve">                                   </w:t>
       </w:r>
-      <w:proofErr w:type="spellStart"/>
       <w:r>
         <w:rPr>
           <w:sz w:val="28"/>
           <w:szCs w:val="28"/>
           <w:lang w:val="en-US"/>
         </w:rPr>
-        <w:t>Таблица</w:t>
-      </w:r>
-      <w:proofErr w:type="spellEnd"/>
-      <w:r>
-        <w:rPr>
-          <w:sz w:val="28"/>
-          <w:szCs w:val="28"/>
-          <w:lang w:val="en-US"/>
-        </w:rPr>
-        <w:t xml:space="preserve"> 6. </w:t>
-      </w:r>
-      <w:proofErr w:type="spellStart"/>
-      <w:r>
-        <w:rPr>
-          <w:sz w:val="28"/>
-          <w:szCs w:val="28"/>
-          <w:lang w:val="en-US"/>
-        </w:rPr>
-        <w:t>Идентификаторы</w:t>
-      </w:r>
-      <w:proofErr w:type="spellEnd"/>
-      <w:r>
-        <w:rPr>
-          <w:sz w:val="28"/>
-          <w:szCs w:val="28"/>
-          <w:lang w:val="en-US"/>
-        </w:rPr>
-        <w:t>.</w:t>
+        <w:t>Таблица 6. Идентификаторы.</w:t>
       </w:r>
     </w:p>
     <w:tbl>
@@ -8782,18 +7953,8 @@
                 <w:szCs w:val="28"/>
                 <w:lang w:val="en-US"/>
               </w:rPr>
-              <w:t xml:space="preserve">    </w:t>
-            </w:r>
-            <w:proofErr w:type="spellStart"/>
-            <w:r>
-              <w:rPr>
-                <w:sz w:val="28"/>
-                <w:szCs w:val="28"/>
-                <w:lang w:val="en-US"/>
-              </w:rPr>
-              <w:t>Идентификаторы</w:t>
-            </w:r>
-            <w:proofErr w:type="spellEnd"/>
+              <w:t xml:space="preserve">    Идентификаторы</w:t>
+            </w:r>
           </w:p>
         </w:tc>
       </w:tr>
@@ -9255,7 +8416,6 @@
         </w:rPr>
         <w:t xml:space="preserve">    </w:t>
       </w:r>
-      <w:proofErr w:type="gramStart"/>
       <w:r>
         <w:rPr>
           <w:sz w:val="28"/>
@@ -9271,7 +8431,6 @@
         </w:rPr>
         <w:t>К</w:t>
       </w:r>
-      <w:proofErr w:type="gramEnd"/>
       <w:r>
         <w:rPr>
           <w:sz w:val="28"/>
@@ -9315,25 +8474,7 @@
           <w:szCs w:val="28"/>
           <w:lang w:val="en-US"/>
         </w:rPr>
-        <w:t xml:space="preserve">    </w:t>
-      </w:r>
-      <w:proofErr w:type="gramStart"/>
-      <w:r>
-        <w:rPr>
-          <w:sz w:val="28"/>
-          <w:szCs w:val="28"/>
-          <w:lang w:val="en-US"/>
-        </w:rPr>
-        <w:t>( K</w:t>
-      </w:r>
-      <w:proofErr w:type="gramEnd"/>
-      <w:r>
-        <w:rPr>
-          <w:sz w:val="28"/>
-          <w:szCs w:val="28"/>
-          <w:lang w:val="en-US"/>
-        </w:rPr>
-        <w:t>1, 6) (K3, 2) (K2, 2) (k3, 3) ( K2, 2) (K3, 4) ( K2, 7) (K1, 5) (K2, 1)</w:t>
+        <w:t xml:space="preserve">    ( K1, 6) (K3, 2) (K2, 2) (k3, 3) ( K2, 2) (K3, 4) ( K2, 7) (K1, 5) (K2, 1)</w:t>
       </w:r>
     </w:p>
     <w:p>
@@ -9355,25 +8496,7 @@
           <w:szCs w:val="28"/>
           <w:lang w:val="en-US"/>
         </w:rPr>
-        <w:t xml:space="preserve">    </w:t>
-      </w:r>
-      <w:proofErr w:type="gramStart"/>
-      <w:r>
-        <w:rPr>
-          <w:sz w:val="28"/>
-          <w:szCs w:val="28"/>
-          <w:lang w:val="en-US"/>
-        </w:rPr>
-        <w:t>( K</w:t>
-      </w:r>
-      <w:proofErr w:type="gramEnd"/>
-      <w:r>
-        <w:rPr>
-          <w:sz w:val="28"/>
-          <w:szCs w:val="28"/>
-          <w:lang w:val="en-US"/>
-        </w:rPr>
-        <w:t xml:space="preserve">1, 2) </w:t>
+        <w:t xml:space="preserve">    ( K1, 2) </w:t>
       </w:r>
     </w:p>
     <w:p>
@@ -9395,25 +8518,135 @@
           <w:szCs w:val="28"/>
           <w:lang w:val="en-US"/>
         </w:rPr>
+        <w:t xml:space="preserve">    ( K3, 2) (K2, 7) (K2, 8) (K4, 1) (K2, 1)  </w:t>
+      </w:r>
+    </w:p>
+    <w:p>
+      <w:pPr>
+        <w:pStyle w:val="a4"/>
+        <w:spacing w:line="360" w:lineRule="auto"/>
+        <w:jc w:val="both"/>
+        <w:rPr>
+          <w:lang w:val="en-US"/>
+        </w:rPr>
+      </w:pPr>
+      <w:r>
+        <w:rPr>
+          <w:szCs w:val="28"/>
+          <w:lang w:val="en-US"/>
+        </w:rPr>
+        <w:t xml:space="preserve">    ( K3, 3) (K2, 7) (K2, 8) (K4, 2) (K2, 1)</w:t>
+      </w:r>
+    </w:p>
+    <w:p>
+      <w:pPr>
+        <w:pStyle w:val="a4"/>
+        <w:spacing w:line="360" w:lineRule="auto"/>
+        <w:jc w:val="both"/>
+      </w:pPr>
+      <w:r>
+        <w:rPr>
+          <w:szCs w:val="28"/>
+          <w:lang w:val="en-US"/>
+        </w:rPr>
         <w:t xml:space="preserve">    </w:t>
       </w:r>
-      <w:proofErr w:type="gramStart"/>
-      <w:r>
-        <w:rPr>
-          <w:sz w:val="28"/>
+      <w:r>
+        <w:rPr>
+          <w:szCs w:val="28"/>
+        </w:rPr>
+        <w:t xml:space="preserve">( </w:t>
+      </w:r>
+      <w:r>
+        <w:rPr>
           <w:szCs w:val="28"/>
           <w:lang w:val="en-US"/>
         </w:rPr>
-        <w:t>( K</w:t>
-      </w:r>
-      <w:proofErr w:type="gramEnd"/>
-      <w:r>
-        <w:rPr>
-          <w:sz w:val="28"/>
+        <w:t>K</w:t>
+      </w:r>
+      <w:r>
+        <w:rPr>
+          <w:szCs w:val="28"/>
+        </w:rPr>
+        <w:t>3, 4) (</w:t>
+      </w:r>
+      <w:r>
+        <w:rPr>
           <w:szCs w:val="28"/>
           <w:lang w:val="en-US"/>
         </w:rPr>
-        <w:t xml:space="preserve">3, 2) (K2, 7) (K2, 8) (K4, 1) (K2, 1)  </w:t>
+        <w:t>K</w:t>
+      </w:r>
+      <w:r>
+        <w:rPr>
+          <w:szCs w:val="28"/>
+        </w:rPr>
+        <w:t>2, 7) (</w:t>
+      </w:r>
+      <w:r>
+        <w:rPr>
+          <w:szCs w:val="28"/>
+          <w:lang w:val="en-US"/>
+        </w:rPr>
+        <w:t>K</w:t>
+      </w:r>
+      <w:r>
+        <w:rPr>
+          <w:szCs w:val="28"/>
+        </w:rPr>
+        <w:t>2, 8) (</w:t>
+      </w:r>
+      <w:r>
+        <w:rPr>
+          <w:szCs w:val="28"/>
+          <w:lang w:val="en-US"/>
+        </w:rPr>
+        <w:t>K</w:t>
+      </w:r>
+      <w:r>
+        <w:rPr>
+          <w:szCs w:val="28"/>
+        </w:rPr>
+        <w:t>3, 2) (</w:t>
+      </w:r>
+      <w:r>
+        <w:rPr>
+          <w:szCs w:val="28"/>
+          <w:lang w:val="en-US"/>
+        </w:rPr>
+        <w:t>K</w:t>
+      </w:r>
+      <w:r>
+        <w:rPr>
+          <w:szCs w:val="28"/>
+        </w:rPr>
+        <w:t>2, 3) (</w:t>
+      </w:r>
+      <w:r>
+        <w:rPr>
+          <w:szCs w:val="28"/>
+          <w:lang w:val="en-US"/>
+        </w:rPr>
+        <w:t>K</w:t>
+      </w:r>
+      <w:r>
+        <w:rPr>
+          <w:szCs w:val="28"/>
+        </w:rPr>
+        <w:t>3, 3) (</w:t>
+      </w:r>
+      <w:r>
+        <w:rPr>
+          <w:szCs w:val="28"/>
+          <w:lang w:val="en-US"/>
+        </w:rPr>
+        <w:t>K</w:t>
+      </w:r>
+      <w:r>
+        <w:rPr>
+          <w:szCs w:val="28"/>
+        </w:rPr>
+        <w:t>2, 1)</w:t>
       </w:r>
     </w:p>
     <w:p>
@@ -9421,174 +8654,20 @@
         <w:pStyle w:val="a4"/>
         <w:spacing w:line="360" w:lineRule="auto"/>
         <w:jc w:val="both"/>
-        <w:rPr>
+      </w:pPr>
+      <w:r>
+        <w:rPr>
+          <w:szCs w:val="28"/>
+        </w:rPr>
+        <w:t xml:space="preserve">    ( </w:t>
+      </w:r>
+      <w:r>
+        <w:rPr>
+          <w:szCs w:val="28"/>
           <w:lang w:val="en-US"/>
         </w:rPr>
-      </w:pPr>
-      <w:r>
-        <w:rPr>
-          <w:szCs w:val="28"/>
-          <w:lang w:val="en-US"/>
-        </w:rPr>
-        <w:t xml:space="preserve">    </w:t>
-      </w:r>
-      <w:proofErr w:type="gramStart"/>
-      <w:r>
-        <w:rPr>
-          <w:szCs w:val="28"/>
-          <w:lang w:val="en-US"/>
-        </w:rPr>
-        <w:t>( K</w:t>
-      </w:r>
-      <w:proofErr w:type="gramEnd"/>
-      <w:r>
-        <w:rPr>
-          <w:szCs w:val="28"/>
-          <w:lang w:val="en-US"/>
-        </w:rPr>
-        <w:t>3, 3) (K2, 7) (K2, 8) (K4, 2) (K2, 1)</w:t>
-      </w:r>
-    </w:p>
-    <w:p>
-      <w:pPr>
-        <w:pStyle w:val="a4"/>
-        <w:spacing w:line="360" w:lineRule="auto"/>
-        <w:jc w:val="both"/>
-      </w:pPr>
-      <w:r>
-        <w:rPr>
-          <w:szCs w:val="28"/>
-          <w:lang w:val="en-US"/>
-        </w:rPr>
-        <w:t xml:space="preserve">    </w:t>
-      </w:r>
-      <w:proofErr w:type="gramStart"/>
-      <w:r>
-        <w:rPr>
-          <w:szCs w:val="28"/>
-        </w:rPr>
-        <w:t xml:space="preserve">( </w:t>
-      </w:r>
-      <w:r>
-        <w:rPr>
-          <w:szCs w:val="28"/>
-          <w:lang w:val="en-US"/>
-        </w:rPr>
         <w:t>K</w:t>
       </w:r>
-      <w:proofErr w:type="gramEnd"/>
-      <w:r>
-        <w:rPr>
-          <w:szCs w:val="28"/>
-        </w:rPr>
-        <w:t>3, 4) (</w:t>
-      </w:r>
-      <w:r>
-        <w:rPr>
-          <w:szCs w:val="28"/>
-          <w:lang w:val="en-US"/>
-        </w:rPr>
-        <w:t>K</w:t>
-      </w:r>
-      <w:r>
-        <w:rPr>
-          <w:szCs w:val="28"/>
-        </w:rPr>
-        <w:t>2, 7) (</w:t>
-      </w:r>
-      <w:r>
-        <w:rPr>
-          <w:szCs w:val="28"/>
-          <w:lang w:val="en-US"/>
-        </w:rPr>
-        <w:t>K</w:t>
-      </w:r>
-      <w:r>
-        <w:rPr>
-          <w:szCs w:val="28"/>
-        </w:rPr>
-        <w:t>2, 8) (</w:t>
-      </w:r>
-      <w:r>
-        <w:rPr>
-          <w:szCs w:val="28"/>
-          <w:lang w:val="en-US"/>
-        </w:rPr>
-        <w:t>K</w:t>
-      </w:r>
-      <w:r>
-        <w:rPr>
-          <w:szCs w:val="28"/>
-        </w:rPr>
-        <w:t>3, 2) (</w:t>
-      </w:r>
-      <w:r>
-        <w:rPr>
-          <w:szCs w:val="28"/>
-          <w:lang w:val="en-US"/>
-        </w:rPr>
-        <w:t>K</w:t>
-      </w:r>
-      <w:r>
-        <w:rPr>
-          <w:szCs w:val="28"/>
-        </w:rPr>
-        <w:t>2, 3) (</w:t>
-      </w:r>
-      <w:r>
-        <w:rPr>
-          <w:szCs w:val="28"/>
-          <w:lang w:val="en-US"/>
-        </w:rPr>
-        <w:t>K</w:t>
-      </w:r>
-      <w:r>
-        <w:rPr>
-          <w:szCs w:val="28"/>
-        </w:rPr>
-        <w:t>3, 3) (</w:t>
-      </w:r>
-      <w:r>
-        <w:rPr>
-          <w:szCs w:val="28"/>
-          <w:lang w:val="en-US"/>
-        </w:rPr>
-        <w:t>K</w:t>
-      </w:r>
-      <w:r>
-        <w:rPr>
-          <w:szCs w:val="28"/>
-        </w:rPr>
-        <w:t>2, 1)</w:t>
-      </w:r>
-    </w:p>
-    <w:p>
-      <w:pPr>
-        <w:pStyle w:val="a4"/>
-        <w:spacing w:line="360" w:lineRule="auto"/>
-        <w:jc w:val="both"/>
-      </w:pPr>
-      <w:r>
-        <w:rPr>
-          <w:szCs w:val="28"/>
-        </w:rPr>
-        <w:t xml:space="preserve">    </w:t>
-      </w:r>
-      <w:proofErr w:type="gramStart"/>
-      <w:r>
-        <w:rPr>
-          <w:szCs w:val="28"/>
-        </w:rPr>
-        <w:t xml:space="preserve">( </w:t>
-      </w:r>
-      <w:r>
-        <w:rPr>
-          <w:szCs w:val="28"/>
-          <w:lang w:val="en-US"/>
-        </w:rPr>
-        <w:t>K</w:t>
-      </w:r>
-      <w:proofErr w:type="gramEnd"/>
       <w:r>
         <w:rPr>
           <w:szCs w:val="28"/>
@@ -10780,7 +9859,7 @@
   <w:style w:type="paragraph" w:default="1" w:styleId="a">
     <w:name w:val="Normal"/>
     <w:qFormat/>
-    <w:rsid w:val="00A66D51"/>
+    <w:rsid w:val="00745051"/>
     <w:pPr>
       <w:suppressAutoHyphens/>
     </w:pPr>
@@ -10829,7 +9908,6 @@
   <w:style w:type="character" w:default="1" w:styleId="a0">
     <w:name w:val="Default Paragraph Font"/>
     <w:uiPriority w:val="1"/>
-    <w:semiHidden/>
     <w:unhideWhenUsed/>
   </w:style>
   <w:style w:type="table" w:default="1" w:styleId="a1">

</xml_diff>

<commit_message>
feat: complete the parser
</commit_message>
<xml_diff>
--- a/docs/мое.docx
+++ b/docs/мое.docx
@@ -1375,7 +1375,7 @@
           </w:tcPr>
           <w:p>
             <w:pPr>
-              <w:pStyle w:val="14"/>
+              <w:pStyle w:val="15"/>
               <w:tabs>
                 <w:tab w:val="clear" w:pos="9344"/>
               </w:tabs>
@@ -1757,7 +1757,31 @@
         <w:rPr>
           <w:sz w:val="28"/>
         </w:rPr>
-        <w:t>Таблица 5.4 - Унарная операция</w:t>
+        <w:t>Таблица 5.3 - Операци</w:t>
+      </w:r>
+      <w:r>
+        <w:rPr>
+          <w:sz w:val="28"/>
+        </w:rPr>
+        <w:t>я</w:t>
+      </w:r>
+      <w:r>
+        <w:rPr>
+          <w:sz w:val="28"/>
+        </w:rPr>
+        <w:t xml:space="preserve"> «</w:t>
+      </w:r>
+      <w:r>
+        <w:rPr>
+          <w:sz w:val="28"/>
+        </w:rPr>
+        <w:t>степень</w:t>
+      </w:r>
+      <w:r>
+        <w:rPr>
+          <w:sz w:val="28"/>
+        </w:rPr>
+        <w:t>»</w:t>
       </w:r>
     </w:p>
     <w:p>
@@ -1831,7 +1855,7 @@
                 <w:rFonts w:ascii="Times New Roman" w:hAnsi="Times New Roman" w:cs="Times New Roman"/>
                 <w:b w:val="0"/>
               </w:rPr>
-              <w:t xml:space="preserve">Синтаксис операции </w:t>
+              <w:t>Синтаксис операции</w:t>
             </w:r>
           </w:p>
         </w:tc>
@@ -1843,6 +1867,169 @@
         <w:tc>
           <w:tcPr>
             <w:tcW w:w="0" w:type="auto"/>
+            <w:vAlign w:val="center"/>
+          </w:tcPr>
+          <w:p>
+            <w:pPr>
+              <w:jc w:val="center"/>
+              <w:rPr>
+                <w:sz w:val="28"/>
+              </w:rPr>
+            </w:pPr>
+            <w:r>
+              <w:rPr>
+                <w:sz w:val="28"/>
+              </w:rPr>
+              <w:t>1</w:t>
+            </w:r>
+          </w:p>
+        </w:tc>
+        <w:tc>
+          <w:tcPr>
+            <w:tcW w:w="8633" w:type="dxa"/>
+          </w:tcPr>
+          <w:p>
+            <w:pPr>
+              <w:rPr>
+                <w:sz w:val="28"/>
+                <w:lang w:val="en-US"/>
+              </w:rPr>
+            </w:pPr>
+            <w:r>
+              <w:rPr>
+                <w:sz w:val="28"/>
+              </w:rPr>
+              <w:t>&lt;</w:t>
+            </w:r>
+            <w:r>
+              <w:rPr>
+                <w:sz w:val="28"/>
+              </w:rPr>
+              <w:t>операция_степени</w:t>
+            </w:r>
+            <w:r>
+              <w:rPr>
+                <w:sz w:val="28"/>
+              </w:rPr>
+              <w:t xml:space="preserve">&gt;::= </w:t>
+            </w:r>
+            <w:r>
+              <w:rPr>
+                <w:sz w:val="28"/>
+                <w:lang w:val="en-US"/>
+              </w:rPr>
+              <w:t>^</w:t>
+            </w:r>
+          </w:p>
+        </w:tc>
+      </w:tr>
+    </w:tbl>
+    <w:p>
+      <w:pPr>
+        <w:ind w:firstLine="720"/>
+        <w:rPr>
+          <w:sz w:val="28"/>
+        </w:rPr>
+      </w:pPr>
+    </w:p>
+    <w:p>
+      <w:pPr>
+        <w:ind w:firstLine="720"/>
+        <w:rPr>
+          <w:sz w:val="28"/>
+        </w:rPr>
+      </w:pPr>
+      <w:r>
+        <w:rPr>
+          <w:sz w:val="28"/>
+        </w:rPr>
+        <w:t>Таблица 5.4 - Унарная операция</w:t>
+      </w:r>
+    </w:p>
+    <w:p>
+      <w:pPr>
+        <w:ind w:firstLine="720"/>
+        <w:rPr>
+          <w:sz w:val="16"/>
+        </w:rPr>
+      </w:pPr>
+    </w:p>
+    <w:tbl>
+      <w:tblPr>
+        <w:tblW w:w="0" w:type="auto"/>
+        <w:tblBorders>
+          <w:top w:val="single" w:sz="4" w:space="0" w:color="auto"/>
+          <w:left w:val="single" w:sz="4" w:space="0" w:color="auto"/>
+          <w:bottom w:val="single" w:sz="4" w:space="0" w:color="auto"/>
+          <w:right w:val="single" w:sz="4" w:space="0" w:color="auto"/>
+          <w:insideH w:val="single" w:sz="4" w:space="0" w:color="auto"/>
+          <w:insideV w:val="single" w:sz="4" w:space="0" w:color="auto"/>
+        </w:tblBorders>
+        <w:tblLook w:val="0000" w:firstRow="0" w:lastRow="0" w:firstColumn="0" w:lastColumn="0" w:noHBand="0" w:noVBand="0"/>
+      </w:tblPr>
+      <w:tblGrid>
+        <w:gridCol w:w="995"/>
+        <w:gridCol w:w="8633"/>
+      </w:tblGrid>
+      <w:tr>
+        <w:trPr>
+          <w:cantSplit/>
+        </w:trPr>
+        <w:tc>
+          <w:tcPr>
+            <w:tcW w:w="0" w:type="auto"/>
+            <w:vAlign w:val="center"/>
+          </w:tcPr>
+          <w:p>
+            <w:pPr>
+              <w:pStyle w:val="1"/>
+              <w:rPr>
+                <w:rFonts w:ascii="Times New Roman" w:hAnsi="Times New Roman" w:cs="Times New Roman"/>
+                <w:b w:val="0"/>
+                <w:bCs/>
+              </w:rPr>
+            </w:pPr>
+            <w:r>
+              <w:rPr>
+                <w:rFonts w:ascii="Times New Roman" w:hAnsi="Times New Roman" w:cs="Times New Roman"/>
+                <w:b w:val="0"/>
+              </w:rPr>
+              <w:lastRenderedPageBreak/>
+              <w:t>Номер</w:t>
+            </w:r>
+          </w:p>
+        </w:tc>
+        <w:tc>
+          <w:tcPr>
+            <w:tcW w:w="8633" w:type="dxa"/>
+            <w:vAlign w:val="center"/>
+          </w:tcPr>
+          <w:p>
+            <w:pPr>
+              <w:pStyle w:val="1"/>
+              <w:rPr>
+                <w:rFonts w:ascii="Times New Roman" w:hAnsi="Times New Roman" w:cs="Times New Roman"/>
+                <w:b w:val="0"/>
+                <w:bCs/>
+              </w:rPr>
+            </w:pPr>
+            <w:r>
+              <w:rPr>
+                <w:rFonts w:ascii="Times New Roman" w:hAnsi="Times New Roman" w:cs="Times New Roman"/>
+                <w:b w:val="0"/>
+              </w:rPr>
+              <w:t xml:space="preserve">Синтаксис операции </w:t>
+            </w:r>
+          </w:p>
+        </w:tc>
+      </w:tr>
+      <w:tr>
+        <w:trPr>
+          <w:cantSplit/>
+        </w:trPr>
+        <w:tc>
+          <w:tcPr>
+            <w:tcW w:w="0" w:type="auto"/>
           </w:tcPr>
           <w:p>
             <w:pPr>
@@ -1951,7 +2138,6 @@
         <w:rPr>
           <w:sz w:val="28"/>
         </w:rPr>
-        <w:lastRenderedPageBreak/>
         <w:t>&lt;выражение&gt;::= &lt;операнд&gt;{&lt;операции_группы_отношения&gt; &lt;операнд&gt;}</w:t>
       </w:r>
     </w:p>
@@ -1982,35 +2168,218 @@
           <w:spacing w:val="-10"/>
           <w:sz w:val="28"/>
         </w:rPr>
-        <w:t>&lt;слагаемое&gt;::= &lt;множитель&gt; {&lt;операции_группы_умножения&gt; &lt;множитель&gt;}</w:t>
-      </w:r>
-    </w:p>
-    <w:p>
-      <w:pPr>
-        <w:ind w:firstLine="720"/>
-        <w:rPr>
-          <w:sz w:val="28"/>
-        </w:rPr>
-      </w:pPr>
-      <w:r>
-        <w:rPr>
-          <w:sz w:val="28"/>
-        </w:rPr>
-        <w:t xml:space="preserve">&lt;множитель&gt;::= &lt;идентификатор&gt; | &lt;число&gt; | &lt;логическая_константа&gt; | </w:t>
-      </w:r>
-    </w:p>
-    <w:p>
-      <w:pPr>
-        <w:ind w:firstLine="720"/>
-        <w:rPr>
-          <w:sz w:val="28"/>
-        </w:rPr>
-      </w:pPr>
-      <w:r>
-        <w:rPr>
-          <w:sz w:val="28"/>
-        </w:rPr>
-        <w:t xml:space="preserve">                             &lt;унарная_операция&gt;  &lt;множитель&gt; | (&lt;выражение&gt;)</w:t>
+        <w:t>&lt;слагаемое&gt;::= &lt;</w:t>
+      </w:r>
+      <w:r>
+        <w:rPr>
+          <w:spacing w:val="-10"/>
+          <w:sz w:val="28"/>
+        </w:rPr>
+        <w:t>множитель</w:t>
+      </w:r>
+      <w:r>
+        <w:rPr>
+          <w:spacing w:val="-10"/>
+          <w:sz w:val="28"/>
+        </w:rPr>
+        <w:t>&gt; {&lt;операции_группы_умножения&gt; &lt;</w:t>
+      </w:r>
+      <w:r>
+        <w:rPr>
+          <w:spacing w:val="-10"/>
+          <w:sz w:val="28"/>
+        </w:rPr>
+        <w:t>множитель</w:t>
+      </w:r>
+      <w:r>
+        <w:rPr>
+          <w:spacing w:val="-10"/>
+          <w:sz w:val="28"/>
+        </w:rPr>
+        <w:t>&gt;}</w:t>
+      </w:r>
+    </w:p>
+    <w:p>
+      <w:pPr>
+        <w:ind w:firstLine="720"/>
+        <w:rPr>
+          <w:spacing w:val="-10"/>
+          <w:sz w:val="28"/>
+        </w:rPr>
+      </w:pPr>
+      <w:r>
+        <w:rPr>
+          <w:spacing w:val="-10"/>
+          <w:sz w:val="28"/>
+        </w:rPr>
+        <w:t>&lt;</w:t>
+      </w:r>
+      <w:r>
+        <w:rPr>
+          <w:spacing w:val="-10"/>
+          <w:sz w:val="28"/>
+        </w:rPr>
+        <w:t>множитель</w:t>
+      </w:r>
+      <w:r>
+        <w:rPr>
+          <w:spacing w:val="-10"/>
+          <w:sz w:val="28"/>
+        </w:rPr>
+        <w:t>&gt;::= &lt;</w:t>
+      </w:r>
+      <w:r>
+        <w:rPr>
+          <w:sz w:val="28"/>
+        </w:rPr>
+        <w:t>с</w:t>
+      </w:r>
+      <w:r>
+        <w:rPr>
+          <w:sz w:val="28"/>
+        </w:rPr>
+        <w:t>тепень</w:t>
+      </w:r>
+      <w:r>
+        <w:rPr>
+          <w:spacing w:val="-10"/>
+          <w:sz w:val="28"/>
+        </w:rPr>
+        <w:t>&gt; {</w:t>
+      </w:r>
+      <w:r>
+        <w:rPr>
+          <w:sz w:val="28"/>
+        </w:rPr>
+        <w:t>&lt;</w:t>
+      </w:r>
+      <w:r>
+        <w:rPr>
+          <w:sz w:val="28"/>
+        </w:rPr>
+        <w:t>операция_степени</w:t>
+      </w:r>
+      <w:r>
+        <w:rPr>
+          <w:sz w:val="28"/>
+        </w:rPr>
+        <w:t>&gt;</w:t>
+      </w:r>
+      <w:r>
+        <w:rPr>
+          <w:spacing w:val="-10"/>
+          <w:sz w:val="28"/>
+        </w:rPr>
+        <w:t xml:space="preserve"> &lt;</w:t>
+      </w:r>
+      <w:r>
+        <w:rPr>
+          <w:sz w:val="28"/>
+        </w:rPr>
+        <w:t>с</w:t>
+      </w:r>
+      <w:r>
+        <w:rPr>
+          <w:sz w:val="28"/>
+        </w:rPr>
+        <w:t>тепень</w:t>
+      </w:r>
+      <w:r>
+        <w:rPr>
+          <w:spacing w:val="-10"/>
+          <w:sz w:val="28"/>
+        </w:rPr>
+        <w:t>&gt;}</w:t>
+      </w:r>
+    </w:p>
+    <w:p>
+      <w:pPr>
+        <w:ind w:firstLine="720"/>
+        <w:rPr>
+          <w:sz w:val="28"/>
+        </w:rPr>
+      </w:pPr>
+      <w:r>
+        <w:rPr>
+          <w:sz w:val="28"/>
+        </w:rPr>
+        <w:t>&lt;</w:t>
+      </w:r>
+      <w:r>
+        <w:rPr>
+          <w:sz w:val="28"/>
+        </w:rPr>
+        <w:t>степень</w:t>
+      </w:r>
+      <w:r>
+        <w:rPr>
+          <w:sz w:val="28"/>
+        </w:rPr>
+        <w:t>&gt;::= &lt;идентификатор&gt; | &lt;число&gt; |</w:t>
+      </w:r>
+    </w:p>
+    <w:p>
+      <w:pPr>
+        <w:ind w:firstLine="720"/>
+        <w:rPr>
+          <w:sz w:val="28"/>
+        </w:rPr>
+      </w:pPr>
+      <w:r>
+        <w:rPr>
+          <w:sz w:val="28"/>
+        </w:rPr>
+        <w:t xml:space="preserve">                            </w:t>
+      </w:r>
+      <w:r>
+        <w:rPr>
+          <w:sz w:val="28"/>
+        </w:rPr>
+        <w:t xml:space="preserve"> </w:t>
+      </w:r>
+      <w:r>
+        <w:rPr>
+          <w:sz w:val="28"/>
+        </w:rPr>
+        <w:t>&lt;</w:t>
+      </w:r>
+      <w:r>
+        <w:rPr>
+          <w:sz w:val="28"/>
+        </w:rPr>
+        <w:t>строковая константа</w:t>
+      </w:r>
+      <w:r>
+        <w:rPr>
+          <w:sz w:val="28"/>
+        </w:rPr>
+        <w:t xml:space="preserve">&gt; | </w:t>
+      </w:r>
+      <w:r>
+        <w:rPr>
+          <w:sz w:val="28"/>
+        </w:rPr>
+        <w:t xml:space="preserve">&lt;логическая_константа&gt; | </w:t>
+      </w:r>
+    </w:p>
+    <w:p>
+      <w:pPr>
+        <w:ind w:firstLine="720"/>
+        <w:rPr>
+          <w:sz w:val="28"/>
+        </w:rPr>
+      </w:pPr>
+      <w:r>
+        <w:rPr>
+          <w:sz w:val="28"/>
+        </w:rPr>
+        <w:t xml:space="preserve">                             </w:t>
+      </w:r>
+      <w:r>
+        <w:rPr>
+          <w:sz w:val="28"/>
+        </w:rPr>
+        <w:t>&lt;унарная_операция&gt;  &lt;множитель&gt; | (&lt;выражение&gt;)</w:t>
       </w:r>
     </w:p>
     <w:p>
@@ -2025,6 +2394,44 @@
           <w:sz w:val="28"/>
         </w:rPr>
         <w:t>&lt;число&gt;::= &lt;целое&gt; | &lt;действительное&gt;</w:t>
+      </w:r>
+    </w:p>
+    <w:p>
+      <w:pPr>
+        <w:ind w:firstLine="720"/>
+        <w:rPr>
+          <w:sz w:val="28"/>
+        </w:rPr>
+      </w:pPr>
+      <w:r>
+        <w:rPr>
+          <w:sz w:val="28"/>
+        </w:rPr>
+        <w:t>&lt;</w:t>
+      </w:r>
+      <w:r>
+        <w:rPr>
+          <w:sz w:val="28"/>
+        </w:rPr>
+        <w:t>строковая_константа</w:t>
+      </w:r>
+      <w:r>
+        <w:rPr>
+          <w:sz w:val="28"/>
+        </w:rPr>
+        <w:t>&gt;::=”{&lt;</w:t>
+      </w:r>
+      <w:r>
+        <w:rPr>
+          <w:sz w:val="28"/>
+        </w:rPr>
+        <w:t>буква</w:t>
+      </w:r>
+      <w:r>
+        <w:rPr>
+          <w:sz w:val="28"/>
+        </w:rPr>
+        <w:t>&gt;}”</w:t>
       </w:r>
     </w:p>
     <w:p>
@@ -3724,6 +4131,7 @@
               <w:rPr>
                 <w:sz w:val="28"/>
               </w:rPr>
+              <w:lastRenderedPageBreak/>
               <w:t>Номер</w:t>
             </w:r>
           </w:p>
@@ -3972,7 +4380,6 @@
         <w:rPr>
           <w:sz w:val="28"/>
         </w:rPr>
-        <w:lastRenderedPageBreak/>
         <w:t>Правила, определяющие</w:t>
       </w:r>
       <w:r>
@@ -4291,7 +4698,25 @@
               <w:rPr>
                 <w:sz w:val="28"/>
               </w:rPr>
-              <w:t>(в порядке следования: целый, действительный, логический)</w:t>
+              <w:t>(в порядке следования: целый, действительный,</w:t>
+            </w:r>
+            <w:r>
+              <w:rPr>
+                <w:sz w:val="28"/>
+              </w:rPr>
+              <w:t xml:space="preserve"> </w:t>
+            </w:r>
+            <w:r>
+              <w:rPr>
+                <w:sz w:val="28"/>
+              </w:rPr>
+              <w:t>строковый</w:t>
+            </w:r>
+            <w:r>
+              <w:rPr>
+                <w:sz w:val="28"/>
+              </w:rPr>
+              <w:t xml:space="preserve"> логический)</w:t>
             </w:r>
           </w:p>
         </w:tc>
@@ -4333,7 +4758,32 @@
               <w:rPr>
                 <w:sz w:val="28"/>
               </w:rPr>
-              <w:t xml:space="preserve">&lt;тип&gt;::= % | ! | </w:t>
+              <w:t>&lt;тип&gt;::= % | ! |</w:t>
+            </w:r>
+            <w:r>
+              <w:rPr>
+                <w:sz w:val="28"/>
+                <w:lang w:val="en-US"/>
+              </w:rPr>
+              <w:t xml:space="preserve"> @</w:t>
+            </w:r>
+            <w:r>
+              <w:rPr>
+                <w:sz w:val="28"/>
+              </w:rPr>
+              <w:t xml:space="preserve"> </w:t>
+            </w:r>
+            <w:r>
+              <w:rPr>
+                <w:sz w:val="28"/>
+              </w:rPr>
+              <w:t>|</w:t>
+            </w:r>
+            <w:r>
+              <w:rPr>
+                <w:sz w:val="28"/>
+              </w:rPr>
+              <w:t xml:space="preserve"> </w:t>
             </w:r>
             <w:r>
               <w:rPr>
@@ -4412,25 +4862,7 @@
         <w:rPr>
           <w:sz w:val="28"/>
         </w:rPr>
-        <w:t>п</w:t>
-      </w:r>
-      <w:r>
-        <w:rPr>
-          <w:sz w:val="28"/>
-        </w:rPr>
-        <w:t>рисваивани</w:t>
-      </w:r>
-      <w:r>
-        <w:rPr>
-          <w:sz w:val="28"/>
-        </w:rPr>
-        <w:t>я</w:t>
-      </w:r>
-      <w:r>
-        <w:rPr>
-          <w:sz w:val="28"/>
-        </w:rPr>
-        <w:t xml:space="preserve"> с точкой с запятой</w:t>
+        <w:t>присваивания с точкой с запятой</w:t>
       </w:r>
       <w:r>
         <w:rPr>
@@ -4644,7 +5076,7 @@
                 <w:iCs/>
                 <w:sz w:val="28"/>
               </w:rPr>
-              <w:t>ass</w:t>
+              <w:t>as</w:t>
             </w:r>
             <w:r>
               <w:rPr>
@@ -4789,19 +5221,7 @@
               <w:rPr>
                 <w:sz w:val="28"/>
               </w:rPr>
-              <w:t>&lt;присваивание</w:t>
-            </w:r>
-            <w:r>
-              <w:rPr>
-                <w:sz w:val="28"/>
-              </w:rPr>
-              <w:t xml:space="preserve"> с точкой с запятой</w:t>
-            </w:r>
-            <w:r>
-              <w:rPr>
-                <w:sz w:val="28"/>
-              </w:rPr>
-              <w:t xml:space="preserve">&gt;::= </w:t>
+              <w:t xml:space="preserve">&lt;присваивание с точкой с запятой&gt;::= </w:t>
             </w:r>
             <w:r>
               <w:rPr>
@@ -4896,6 +5316,7 @@
               <w:rPr>
                 <w:sz w:val="28"/>
               </w:rPr>
+              <w:lastRenderedPageBreak/>
               <w:t>Номер</w:t>
             </w:r>
           </w:p>
@@ -4947,7 +5368,7 @@
           </w:tcPr>
           <w:p>
             <w:pPr>
-              <w:pStyle w:val="14"/>
+              <w:pStyle w:val="15"/>
               <w:tabs>
                 <w:tab w:val="clear" w:pos="9344"/>
               </w:tabs>
@@ -5010,6 +5431,54 @@
             </w:r>
             <w:r>
               <w:t>блок&gt;</w:t>
+            </w:r>
+            <w:r>
+              <w:t xml:space="preserve"> </w:t>
+            </w:r>
+            <w:r>
+              <w:t xml:space="preserve">{ </w:t>
+            </w:r>
+            <w:r>
+              <w:rPr>
+                <w:lang w:val="en-US"/>
+              </w:rPr>
+              <w:t>else</w:t>
+            </w:r>
+            <w:r>
+              <w:t xml:space="preserve"> </w:t>
+            </w:r>
+            <w:r>
+              <w:rPr>
+                <w:lang w:val="en-US"/>
+              </w:rPr>
+              <w:t>if</w:t>
+            </w:r>
+            <w:r>
+              <w:t xml:space="preserve"> &lt;</w:t>
+            </w:r>
+            <w:r>
+              <w:t>выражение</w:t>
+            </w:r>
+            <w:r>
+              <w:t>&gt;</w:t>
+            </w:r>
+            <w:r>
+              <w:t xml:space="preserve"> </w:t>
+            </w:r>
+            <w:r>
+              <w:rPr>
+                <w:lang w:val="en-US"/>
+              </w:rPr>
+              <w:t>then</w:t>
+            </w:r>
+            <w:r>
+              <w:t xml:space="preserve"> &lt;</w:t>
+            </w:r>
+            <w:r>
+              <w:t>блок</w:t>
+            </w:r>
+            <w:r>
+              <w:t>&gt; }</w:t>
             </w:r>
             <w:r>
               <w:rPr>
@@ -5204,7 +5673,6 @@
               <w:rPr>
                 <w:sz w:val="28"/>
               </w:rPr>
-              <w:lastRenderedPageBreak/>
               <w:t>1</w:t>
             </w:r>
           </w:p>
@@ -6241,6 +6709,7 @@
           <w:sz w:val="28"/>
           <w:szCs w:val="28"/>
         </w:rPr>
+        <w:lastRenderedPageBreak/>
         <w:tab/>
         <w:t>Первоначально в тексте входной программы сканер выделяет последовательность символов, которая по его предположению должна быть словом в программе,  т.е. лексемой. Может выделяться не вся последовательность, а только один символ, который считается началом лексемы. Это сделать просто, если слова в программе отделяются друг от друга специальными разделителями,</w:t>
       </w:r>
@@ -6255,7 +6724,6 @@
           <w:sz w:val="28"/>
           <w:szCs w:val="28"/>
         </w:rPr>
-        <w:lastRenderedPageBreak/>
         <w:t>например, пробелами или запрещено использование служебных слов в качестве переменных, либо классы лексем распознаются по вхождению первых символов лексемы.</w:t>
       </w:r>
     </w:p>
@@ -6325,6 +6793,7 @@
           <w:sz w:val="28"/>
           <w:szCs w:val="28"/>
         </w:rPr>
+        <w:lastRenderedPageBreak/>
         <w:tab/>
         <w:t>После проведения успешной идентификации лексемы формируется её образ - дескриптор, он помещается в выходные данные лексического анализатора. В случае неуспешной идентификации формируется сообщение об ошибках в написании слов программы.</w:t>
       </w:r>
@@ -6353,413 +6822,408 @@
           <w:sz w:val="28"/>
           <w:szCs w:val="28"/>
         </w:rPr>
+        <w:tab/>
+        <w:t>Результаты работы сканера передаются в последствии на вход синтаксического анализатора. Имеется две возможности их связи:</w:t>
+      </w:r>
+    </w:p>
+    <w:p>
+      <w:pPr>
+        <w:spacing w:line="360" w:lineRule="auto"/>
+        <w:jc w:val="both"/>
+      </w:pPr>
+      <w:r>
+        <w:rPr>
+          <w:sz w:val="28"/>
+          <w:szCs w:val="28"/>
+        </w:rPr>
+        <w:t>раздельная связь и нераздельная связь.</w:t>
+      </w:r>
+    </w:p>
+    <w:p>
+      <w:pPr>
+        <w:pStyle w:val="21"/>
+        <w:spacing w:line="360" w:lineRule="auto"/>
+        <w:ind w:right="0"/>
+        <w:jc w:val="both"/>
+        <w:rPr>
+          <w:lang w:val="ru-RU"/>
+        </w:rPr>
+      </w:pPr>
+      <w:r>
+        <w:rPr>
+          <w:szCs w:val="28"/>
+          <w:lang w:val="ru-RU"/>
+        </w:rPr>
+        <w:tab/>
+        <w:t>При раздельной связи выходные данные сканера формируются полностью и затем передаются синтаксическому анализатору. При нераздельной связи, когда синтаксическому анализатору требуется очередной образ лексемы, он вызывает лексический анализатор, который генерирует дескриптор и возвращает управление синтаксическому анализатору.</w:t>
+      </w:r>
+    </w:p>
+    <w:p>
+      <w:pPr>
+        <w:spacing w:line="360" w:lineRule="auto"/>
+        <w:jc w:val="both"/>
+      </w:pPr>
+      <w:r>
+        <w:rPr>
+          <w:sz w:val="28"/>
+          <w:szCs w:val="28"/>
+        </w:rPr>
+        <w:tab/>
+        <w:t>Второй вариант характерен для однопроходных трансляторов.</w:t>
+      </w:r>
+    </w:p>
+    <w:p>
+      <w:pPr>
+        <w:spacing w:line="360" w:lineRule="auto"/>
+        <w:jc w:val="both"/>
+      </w:pPr>
+      <w:r>
+        <w:rPr>
+          <w:sz w:val="28"/>
+          <w:szCs w:val="28"/>
+        </w:rPr>
+        <w:t>Таким образом, процесс лексического анализа достаточно прост, но может занимать значительное время трансляции.</w:t>
+      </w:r>
+    </w:p>
+    <w:p>
+      <w:pPr>
+        <w:spacing w:line="360" w:lineRule="auto"/>
+        <w:jc w:val="both"/>
+      </w:pPr>
+      <w:r>
+        <w:rPr>
+          <w:sz w:val="28"/>
+          <w:szCs w:val="28"/>
+        </w:rPr>
+        <w:tab/>
+        <w:t>Рассмотрим конкретный пример. Пусть нам дана программа на  некотором  алгоритмическом языке:</w:t>
+      </w:r>
+    </w:p>
+    <w:p>
+      <w:pPr>
+        <w:spacing w:line="360" w:lineRule="auto"/>
+        <w:jc w:val="both"/>
+        <w:rPr>
+          <w:sz w:val="28"/>
+          <w:szCs w:val="28"/>
+        </w:rPr>
+      </w:pPr>
+    </w:p>
+    <w:p>
+      <w:pPr>
+        <w:spacing w:line="360" w:lineRule="auto"/>
+        <w:jc w:val="both"/>
+        <w:rPr>
+          <w:lang w:val="en-US"/>
+        </w:rPr>
+      </w:pPr>
+      <w:r>
+        <w:rPr>
+          <w:sz w:val="28"/>
+          <w:szCs w:val="28"/>
+        </w:rPr>
+        <w:t xml:space="preserve">                                   </w:t>
+      </w:r>
+      <w:r>
+        <w:rPr>
+          <w:sz w:val="28"/>
+          <w:szCs w:val="28"/>
+          <w:lang w:val="en-US"/>
+        </w:rPr>
+        <w:t>PROGRAM</w:t>
+      </w:r>
+      <w:r>
+        <w:rPr>
+          <w:sz w:val="28"/>
+          <w:szCs w:val="28"/>
+          <w:lang w:val="en-US"/>
+        </w:rPr>
+        <w:t xml:space="preserve"> </w:t>
+      </w:r>
+      <w:r>
+        <w:rPr>
+          <w:sz w:val="28"/>
+          <w:szCs w:val="28"/>
+          <w:lang w:val="en-US"/>
+        </w:rPr>
+        <w:t>PRIMER</w:t>
+      </w:r>
+      <w:r>
+        <w:rPr>
+          <w:sz w:val="28"/>
+          <w:szCs w:val="28"/>
+          <w:lang w:val="en-US"/>
+        </w:rPr>
+        <w:t>;</w:t>
+      </w:r>
+    </w:p>
+    <w:p>
+      <w:pPr>
+        <w:spacing w:line="360" w:lineRule="auto"/>
+        <w:jc w:val="both"/>
+        <w:rPr>
+          <w:lang w:val="en-US"/>
+        </w:rPr>
+      </w:pPr>
+      <w:r>
+        <w:rPr>
+          <w:sz w:val="28"/>
+          <w:szCs w:val="28"/>
+          <w:lang w:val="en-US"/>
+        </w:rPr>
+        <w:t xml:space="preserve">                                            </w:t>
+      </w:r>
+      <w:r>
+        <w:rPr>
+          <w:sz w:val="28"/>
+          <w:szCs w:val="28"/>
+          <w:lang w:val="en-US"/>
+        </w:rPr>
+        <w:t>VAR X,Y,Z : REAL;</w:t>
+      </w:r>
+    </w:p>
+    <w:p>
+      <w:pPr>
+        <w:spacing w:line="360" w:lineRule="auto"/>
+        <w:jc w:val="both"/>
+        <w:rPr>
+          <w:lang w:val="en-US"/>
+        </w:rPr>
+      </w:pPr>
+      <w:r>
+        <w:rPr>
+          <w:sz w:val="28"/>
+          <w:szCs w:val="28"/>
+          <w:lang w:val="en-US"/>
+        </w:rPr>
+        <w:tab/>
+      </w:r>
+      <w:r>
+        <w:rPr>
+          <w:sz w:val="28"/>
+          <w:szCs w:val="28"/>
+          <w:lang w:val="en-US"/>
+        </w:rPr>
+        <w:tab/>
+      </w:r>
+      <w:r>
+        <w:rPr>
+          <w:sz w:val="28"/>
+          <w:szCs w:val="28"/>
+          <w:lang w:val="en-US"/>
+        </w:rPr>
+        <w:tab/>
+      </w:r>
+      <w:r>
+        <w:rPr>
+          <w:sz w:val="28"/>
+          <w:szCs w:val="28"/>
+          <w:lang w:val="en-US"/>
+        </w:rPr>
+        <w:tab/>
+        <w:t xml:space="preserve">    BEGIN</w:t>
+      </w:r>
+    </w:p>
+    <w:p>
+      <w:pPr>
+        <w:spacing w:line="360" w:lineRule="auto"/>
+        <w:jc w:val="both"/>
+        <w:rPr>
+          <w:lang w:val="en-US"/>
+        </w:rPr>
+      </w:pPr>
+      <w:r>
+        <w:rPr>
+          <w:sz w:val="28"/>
+          <w:szCs w:val="28"/>
+          <w:lang w:val="en-US"/>
+        </w:rPr>
+        <w:t xml:space="preserve">     </w:t>
+      </w:r>
+      <w:r>
+        <w:rPr>
+          <w:sz w:val="28"/>
+          <w:szCs w:val="28"/>
+          <w:lang w:val="en-US"/>
+        </w:rPr>
+        <w:tab/>
+      </w:r>
+      <w:r>
+        <w:rPr>
+          <w:sz w:val="28"/>
+          <w:szCs w:val="28"/>
+          <w:lang w:val="en-US"/>
+        </w:rPr>
+        <w:tab/>
+      </w:r>
+      <w:r>
+        <w:rPr>
+          <w:sz w:val="28"/>
+          <w:szCs w:val="28"/>
+          <w:lang w:val="en-US"/>
+        </w:rPr>
+        <w:tab/>
+      </w:r>
+      <w:r>
+        <w:rPr>
+          <w:sz w:val="28"/>
+          <w:szCs w:val="28"/>
+          <w:lang w:val="en-US"/>
+        </w:rPr>
+        <w:tab/>
+      </w:r>
+      <w:r>
+        <w:rPr>
+          <w:sz w:val="28"/>
+          <w:szCs w:val="28"/>
+          <w:lang w:val="en-US"/>
+        </w:rPr>
+        <w:tab/>
+        <w:t xml:space="preserve">      X:=5;</w:t>
+      </w:r>
+    </w:p>
+    <w:p>
+      <w:pPr>
+        <w:spacing w:line="360" w:lineRule="auto"/>
+        <w:jc w:val="both"/>
+        <w:rPr>
+          <w:lang w:val="en-US"/>
+        </w:rPr>
+      </w:pPr>
+      <w:r>
+        <w:rPr>
+          <w:sz w:val="28"/>
+          <w:szCs w:val="28"/>
+          <w:lang w:val="en-US"/>
+        </w:rPr>
+        <w:tab/>
+      </w:r>
+      <w:r>
+        <w:rPr>
+          <w:sz w:val="28"/>
+          <w:szCs w:val="28"/>
+          <w:lang w:val="en-US"/>
+        </w:rPr>
+        <w:tab/>
+      </w:r>
+      <w:r>
+        <w:rPr>
+          <w:sz w:val="28"/>
+          <w:szCs w:val="28"/>
+          <w:lang w:val="en-US"/>
+        </w:rPr>
+        <w:tab/>
+      </w:r>
+      <w:r>
+        <w:rPr>
+          <w:sz w:val="28"/>
+          <w:szCs w:val="28"/>
+          <w:lang w:val="en-US"/>
+        </w:rPr>
+        <w:tab/>
+      </w:r>
+      <w:r>
+        <w:rPr>
+          <w:sz w:val="28"/>
+          <w:szCs w:val="28"/>
+          <w:lang w:val="en-US"/>
+        </w:rPr>
+        <w:tab/>
+        <w:t xml:space="preserve">      Y:=6;</w:t>
+      </w:r>
+      <w:r>
+        <w:rPr>
+          <w:sz w:val="28"/>
+          <w:szCs w:val="28"/>
+          <w:lang w:val="en-US"/>
+        </w:rPr>
+        <w:tab/>
+      </w:r>
+    </w:p>
+    <w:p>
+      <w:pPr>
+        <w:spacing w:line="360" w:lineRule="auto"/>
+        <w:jc w:val="both"/>
+        <w:rPr>
+          <w:lang w:val="en-US"/>
+        </w:rPr>
+      </w:pPr>
+      <w:r>
+        <w:rPr>
+          <w:sz w:val="28"/>
+          <w:szCs w:val="28"/>
+          <w:lang w:val="en-US"/>
+        </w:rPr>
+        <w:t xml:space="preserve">                                                          Z:=X+Y;</w:t>
+      </w:r>
+    </w:p>
+    <w:p>
+      <w:pPr>
+        <w:spacing w:line="360" w:lineRule="auto"/>
+        <w:jc w:val="both"/>
+      </w:pPr>
+      <w:r>
+        <w:rPr>
+          <w:sz w:val="28"/>
+          <w:szCs w:val="28"/>
+          <w:lang w:val="en-US"/>
+        </w:rPr>
+        <w:t xml:space="preserve">                                             END</w:t>
+      </w:r>
+      <w:r>
+        <w:rPr>
+          <w:sz w:val="28"/>
+          <w:szCs w:val="28"/>
+        </w:rPr>
+        <w:t>;</w:t>
+      </w:r>
+    </w:p>
+    <w:p>
+      <w:pPr>
+        <w:spacing w:line="360" w:lineRule="auto"/>
+        <w:jc w:val="both"/>
+      </w:pPr>
+      <w:r>
+        <w:rPr>
+          <w:sz w:val="28"/>
+          <w:szCs w:val="28"/>
+        </w:rPr>
+        <w:tab/>
+      </w:r>
+      <w:r>
+        <w:rPr>
+          <w:sz w:val="28"/>
+          <w:szCs w:val="28"/>
+        </w:rPr>
+        <w:t xml:space="preserve">Применим следующие коды для типов лексем: </w:t>
+      </w:r>
+    </w:p>
+    <w:p>
+      <w:pPr>
+        <w:spacing w:line="360" w:lineRule="auto"/>
+        <w:jc w:val="both"/>
+      </w:pPr>
+      <w:r>
+        <w:rPr>
+          <w:sz w:val="28"/>
+          <w:szCs w:val="28"/>
+        </w:rPr>
+        <w:tab/>
+        <w:t>К1- ключевое слово;</w:t>
+      </w:r>
+    </w:p>
+    <w:p>
+      <w:pPr>
+        <w:spacing w:line="360" w:lineRule="auto"/>
+        <w:jc w:val="both"/>
+      </w:pPr>
+      <w:r>
+        <w:rPr>
+          <w:sz w:val="28"/>
+          <w:szCs w:val="28"/>
+        </w:rPr>
         <w:lastRenderedPageBreak/>
         <w:tab/>
-        <w:t>Результаты работы сканера передаются в последствии на вход синтаксического анализатора. Имеется две возможности их связи:</w:t>
-      </w:r>
-    </w:p>
-    <w:p>
-      <w:pPr>
-        <w:spacing w:line="360" w:lineRule="auto"/>
-        <w:jc w:val="both"/>
-      </w:pPr>
-      <w:r>
-        <w:rPr>
-          <w:sz w:val="28"/>
-          <w:szCs w:val="28"/>
-        </w:rPr>
-        <w:t>раздельная связь и нераздельная связь.</w:t>
-      </w:r>
-    </w:p>
-    <w:p>
-      <w:pPr>
-        <w:pStyle w:val="21"/>
-        <w:spacing w:line="360" w:lineRule="auto"/>
-        <w:ind w:right="0"/>
-        <w:jc w:val="both"/>
-        <w:rPr>
-          <w:lang w:val="ru-RU"/>
-        </w:rPr>
-      </w:pPr>
-      <w:r>
-        <w:rPr>
-          <w:szCs w:val="28"/>
-          <w:lang w:val="ru-RU"/>
-        </w:rPr>
-        <w:tab/>
-        <w:t>При раздельной связи выходные данные сканера формируются полностью и затем передаются синтаксическому анализатору. При нераздельной связи, когда синтаксическому анализатору требуется очередной образ лексемы, он вызывает лексический анализатор, который генерирует дескриптор и возвращает управление синтаксическому анализатору.</w:t>
-      </w:r>
-    </w:p>
-    <w:p>
-      <w:pPr>
-        <w:spacing w:line="360" w:lineRule="auto"/>
-        <w:jc w:val="both"/>
-      </w:pPr>
-      <w:r>
-        <w:rPr>
-          <w:sz w:val="28"/>
-          <w:szCs w:val="28"/>
-        </w:rPr>
-        <w:tab/>
-        <w:t>Второй вариант характерен для однопроходных трансляторов.</w:t>
-      </w:r>
-    </w:p>
-    <w:p>
-      <w:pPr>
-        <w:spacing w:line="360" w:lineRule="auto"/>
-        <w:jc w:val="both"/>
-      </w:pPr>
-      <w:r>
-        <w:rPr>
-          <w:sz w:val="28"/>
-          <w:szCs w:val="28"/>
-        </w:rPr>
-        <w:t>Таким образом, процесс лексического анализа достаточно прост, но может занимать значительное время трансляции.</w:t>
-      </w:r>
-    </w:p>
-    <w:p>
-      <w:pPr>
-        <w:spacing w:line="360" w:lineRule="auto"/>
-        <w:jc w:val="both"/>
-      </w:pPr>
-      <w:r>
-        <w:rPr>
-          <w:sz w:val="28"/>
-          <w:szCs w:val="28"/>
-        </w:rPr>
-        <w:tab/>
-        <w:t>Рассмотрим конкретный пример. Пусть нам дана программа на  некотором  алгоритмическом языке:</w:t>
-      </w:r>
-    </w:p>
-    <w:p>
-      <w:pPr>
-        <w:spacing w:line="360" w:lineRule="auto"/>
-        <w:jc w:val="both"/>
-        <w:rPr>
-          <w:sz w:val="28"/>
-          <w:szCs w:val="28"/>
-        </w:rPr>
-      </w:pPr>
-    </w:p>
-    <w:p>
-      <w:pPr>
-        <w:spacing w:line="360" w:lineRule="auto"/>
-        <w:jc w:val="both"/>
-        <w:rPr>
-          <w:lang w:val="en-US"/>
-        </w:rPr>
-      </w:pPr>
-      <w:r>
-        <w:rPr>
-          <w:sz w:val="28"/>
-          <w:szCs w:val="28"/>
-        </w:rPr>
-        <w:t xml:space="preserve">                                   </w:t>
-      </w:r>
-      <w:r>
-        <w:rPr>
-          <w:sz w:val="28"/>
-          <w:szCs w:val="28"/>
-          <w:lang w:val="en-US"/>
-        </w:rPr>
-        <w:t>PROGRAM</w:t>
-      </w:r>
-      <w:r>
-        <w:rPr>
-          <w:sz w:val="28"/>
-          <w:szCs w:val="28"/>
-          <w:lang w:val="en-US"/>
-        </w:rPr>
-        <w:t xml:space="preserve"> </w:t>
-      </w:r>
-      <w:r>
-        <w:rPr>
-          <w:sz w:val="28"/>
-          <w:szCs w:val="28"/>
-          <w:lang w:val="en-US"/>
-        </w:rPr>
-        <w:t>PRIMER</w:t>
-      </w:r>
-      <w:r>
-        <w:rPr>
-          <w:sz w:val="28"/>
-          <w:szCs w:val="28"/>
-          <w:lang w:val="en-US"/>
-        </w:rPr>
-        <w:t>;</w:t>
-      </w:r>
-    </w:p>
-    <w:p>
-      <w:pPr>
-        <w:spacing w:line="360" w:lineRule="auto"/>
-        <w:jc w:val="both"/>
-        <w:rPr>
-          <w:lang w:val="en-US"/>
-        </w:rPr>
-      </w:pPr>
-      <w:r>
-        <w:rPr>
-          <w:sz w:val="28"/>
-          <w:szCs w:val="28"/>
-          <w:lang w:val="en-US"/>
-        </w:rPr>
-        <w:t xml:space="preserve">                                            </w:t>
-      </w:r>
-      <w:r>
-        <w:rPr>
-          <w:sz w:val="28"/>
-          <w:szCs w:val="28"/>
-          <w:lang w:val="en-US"/>
-        </w:rPr>
-        <w:t>VAR X,Y,Z : REAL;</w:t>
-      </w:r>
-    </w:p>
-    <w:p>
-      <w:pPr>
-        <w:spacing w:line="360" w:lineRule="auto"/>
-        <w:jc w:val="both"/>
-        <w:rPr>
-          <w:lang w:val="en-US"/>
-        </w:rPr>
-      </w:pPr>
-      <w:r>
-        <w:rPr>
-          <w:sz w:val="28"/>
-          <w:szCs w:val="28"/>
-          <w:lang w:val="en-US"/>
-        </w:rPr>
-        <w:tab/>
-      </w:r>
-      <w:r>
-        <w:rPr>
-          <w:sz w:val="28"/>
-          <w:szCs w:val="28"/>
-          <w:lang w:val="en-US"/>
-        </w:rPr>
-        <w:tab/>
-      </w:r>
-      <w:r>
-        <w:rPr>
-          <w:sz w:val="28"/>
-          <w:szCs w:val="28"/>
-          <w:lang w:val="en-US"/>
-        </w:rPr>
-        <w:tab/>
-      </w:r>
-      <w:r>
-        <w:rPr>
-          <w:sz w:val="28"/>
-          <w:szCs w:val="28"/>
-          <w:lang w:val="en-US"/>
-        </w:rPr>
-        <w:tab/>
-        <w:t xml:space="preserve">    BEGIN</w:t>
-      </w:r>
-    </w:p>
-    <w:p>
-      <w:pPr>
-        <w:spacing w:line="360" w:lineRule="auto"/>
-        <w:jc w:val="both"/>
-        <w:rPr>
-          <w:lang w:val="en-US"/>
-        </w:rPr>
-      </w:pPr>
-      <w:r>
-        <w:rPr>
-          <w:sz w:val="28"/>
-          <w:szCs w:val="28"/>
-          <w:lang w:val="en-US"/>
-        </w:rPr>
-        <w:t xml:space="preserve">     </w:t>
-      </w:r>
-      <w:r>
-        <w:rPr>
-          <w:sz w:val="28"/>
-          <w:szCs w:val="28"/>
-          <w:lang w:val="en-US"/>
-        </w:rPr>
-        <w:tab/>
-      </w:r>
-      <w:r>
-        <w:rPr>
-          <w:sz w:val="28"/>
-          <w:szCs w:val="28"/>
-          <w:lang w:val="en-US"/>
-        </w:rPr>
-        <w:tab/>
-      </w:r>
-      <w:r>
-        <w:rPr>
-          <w:sz w:val="28"/>
-          <w:szCs w:val="28"/>
-          <w:lang w:val="en-US"/>
-        </w:rPr>
-        <w:tab/>
-      </w:r>
-      <w:r>
-        <w:rPr>
-          <w:sz w:val="28"/>
-          <w:szCs w:val="28"/>
-          <w:lang w:val="en-US"/>
-        </w:rPr>
-        <w:tab/>
-      </w:r>
-      <w:r>
-        <w:rPr>
-          <w:sz w:val="28"/>
-          <w:szCs w:val="28"/>
-          <w:lang w:val="en-US"/>
-        </w:rPr>
-        <w:tab/>
-        <w:t xml:space="preserve">      X:=5;</w:t>
-      </w:r>
-    </w:p>
-    <w:p>
-      <w:pPr>
-        <w:spacing w:line="360" w:lineRule="auto"/>
-        <w:jc w:val="both"/>
-        <w:rPr>
-          <w:lang w:val="en-US"/>
-        </w:rPr>
-      </w:pPr>
-      <w:r>
-        <w:rPr>
-          <w:sz w:val="28"/>
-          <w:szCs w:val="28"/>
-          <w:lang w:val="en-US"/>
-        </w:rPr>
-        <w:tab/>
-      </w:r>
-      <w:r>
-        <w:rPr>
-          <w:sz w:val="28"/>
-          <w:szCs w:val="28"/>
-          <w:lang w:val="en-US"/>
-        </w:rPr>
-        <w:tab/>
-      </w:r>
-      <w:r>
-        <w:rPr>
-          <w:sz w:val="28"/>
-          <w:szCs w:val="28"/>
-          <w:lang w:val="en-US"/>
-        </w:rPr>
-        <w:tab/>
-      </w:r>
-      <w:r>
-        <w:rPr>
-          <w:sz w:val="28"/>
-          <w:szCs w:val="28"/>
-          <w:lang w:val="en-US"/>
-        </w:rPr>
-        <w:tab/>
-      </w:r>
-      <w:r>
-        <w:rPr>
-          <w:sz w:val="28"/>
-          <w:szCs w:val="28"/>
-          <w:lang w:val="en-US"/>
-        </w:rPr>
-        <w:tab/>
-        <w:t xml:space="preserve">      Y:=6;</w:t>
-      </w:r>
-      <w:r>
-        <w:rPr>
-          <w:sz w:val="28"/>
-          <w:szCs w:val="28"/>
-          <w:lang w:val="en-US"/>
-        </w:rPr>
-        <w:tab/>
-      </w:r>
-    </w:p>
-    <w:p>
-      <w:pPr>
-        <w:spacing w:line="360" w:lineRule="auto"/>
-        <w:jc w:val="both"/>
-        <w:rPr>
-          <w:lang w:val="en-US"/>
-        </w:rPr>
-      </w:pPr>
-      <w:r>
-        <w:rPr>
-          <w:sz w:val="28"/>
-          <w:szCs w:val="28"/>
-          <w:lang w:val="en-US"/>
-        </w:rPr>
-        <w:t xml:space="preserve">                                                          Z:=X+Y;</w:t>
-      </w:r>
-    </w:p>
-    <w:p>
-      <w:pPr>
-        <w:spacing w:line="360" w:lineRule="auto"/>
-        <w:jc w:val="both"/>
-        <w:rPr>
-          <w:lang w:val="en-US"/>
-        </w:rPr>
-      </w:pPr>
-      <w:r>
-        <w:rPr>
-          <w:sz w:val="28"/>
-          <w:szCs w:val="28"/>
-          <w:lang w:val="en-US"/>
-        </w:rPr>
-        <w:t xml:space="preserve">                                             END</w:t>
-      </w:r>
-      <w:r>
-        <w:rPr>
-          <w:sz w:val="28"/>
-          <w:szCs w:val="28"/>
-          <w:lang w:val="en-US"/>
-        </w:rPr>
-        <w:t>;</w:t>
-      </w:r>
-    </w:p>
-    <w:p>
-      <w:pPr>
-        <w:spacing w:line="360" w:lineRule="auto"/>
-        <w:jc w:val="both"/>
-      </w:pPr>
-      <w:r>
-        <w:rPr>
-          <w:sz w:val="28"/>
-          <w:szCs w:val="28"/>
-          <w:lang w:val="en-US"/>
-        </w:rPr>
-        <w:tab/>
-      </w:r>
-      <w:r>
-        <w:rPr>
-          <w:sz w:val="28"/>
-          <w:szCs w:val="28"/>
-        </w:rPr>
-        <w:t xml:space="preserve">Применим следующие коды для типов лексем: </w:t>
-      </w:r>
-    </w:p>
-    <w:p>
-      <w:pPr>
-        <w:spacing w:line="360" w:lineRule="auto"/>
-        <w:jc w:val="both"/>
-      </w:pPr>
-      <w:r>
-        <w:rPr>
-          <w:sz w:val="28"/>
-          <w:szCs w:val="28"/>
-        </w:rPr>
-        <w:tab/>
-        <w:t>К1- ключевое слово;</w:t>
-      </w:r>
-    </w:p>
-    <w:p>
-      <w:pPr>
-        <w:spacing w:line="360" w:lineRule="auto"/>
-        <w:jc w:val="both"/>
-      </w:pPr>
-      <w:r>
-        <w:rPr>
-          <w:sz w:val="28"/>
-          <w:szCs w:val="28"/>
-        </w:rPr>
-        <w:tab/>
         <w:t>К2- разделитель;</w:t>
       </w:r>
     </w:p>
@@ -6842,7 +7306,6 @@
           <w:sz w:val="28"/>
           <w:szCs w:val="28"/>
         </w:rPr>
-        <w:lastRenderedPageBreak/>
         <w:tab/>
       </w:r>
       <w:r>
@@ -7848,6 +8311,7 @@
           <w:sz w:val="28"/>
           <w:szCs w:val="28"/>
         </w:rPr>
+        <w:lastRenderedPageBreak/>
         <w:t xml:space="preserve">  </w:t>
       </w:r>
     </w:p>
@@ -8033,7 +8497,6 @@
                 <w:szCs w:val="28"/>
                 <w:lang w:val="en-US"/>
               </w:rPr>
-              <w:lastRenderedPageBreak/>
               <w:t xml:space="preserve">  2</w:t>
             </w:r>
           </w:p>
@@ -8778,6 +9241,7 @@
         <w:rPr>
           <w:szCs w:val="28"/>
         </w:rPr>
+        <w:lastRenderedPageBreak/>
         <w:tab/>
         <w:t>5. Техническое задание на разработку сканера (по ЕСПД).</w:t>
       </w:r>
@@ -8817,7 +9281,6 @@
           <w:rFonts w:ascii="Times New Roman" w:hAnsi="Times New Roman" w:cs="Times New Roman"/>
           <w:szCs w:val="28"/>
         </w:rPr>
-        <w:lastRenderedPageBreak/>
         <w:t>7. Контрольные вопросы.</w:t>
       </w:r>
     </w:p>
@@ -9859,7 +10322,7 @@
   <w:style w:type="paragraph" w:default="1" w:styleId="a">
     <w:name w:val="Normal"/>
     <w:qFormat/>
-    <w:rsid w:val="00745051"/>
+    <w:rsid w:val="00F64FBF"/>
     <w:pPr>
       <w:suppressAutoHyphens/>
     </w:pPr>
@@ -9871,6 +10334,7 @@
     <w:name w:val="heading 1"/>
     <w:basedOn w:val="a"/>
     <w:next w:val="a"/>
+    <w:link w:val="10"/>
     <w:qFormat/>
     <w:pPr>
       <w:keepNext/>
@@ -9978,14 +10442,14 @@
       <w:rFonts w:ascii="Wingdings" w:hAnsi="Wingdings" w:cs="Wingdings" w:hint="default"/>
     </w:rPr>
   </w:style>
-  <w:style w:type="character" w:customStyle="1" w:styleId="10">
+  <w:style w:type="character" w:customStyle="1" w:styleId="11">
     <w:name w:val="Основной шрифт абзаца1"/>
   </w:style>
   <w:style w:type="character" w:styleId="a3">
     <w:name w:val="page number"/>
-    <w:basedOn w:val="10"/>
+    <w:basedOn w:val="11"/>
   </w:style>
-  <w:style w:type="paragraph" w:customStyle="1" w:styleId="11">
+  <w:style w:type="paragraph" w:customStyle="1" w:styleId="12">
     <w:name w:val="Заголовок1"/>
     <w:basedOn w:val="a"/>
     <w:next w:val="a4"/>
@@ -10029,7 +10493,7 @@
       <w:szCs w:val="24"/>
     </w:rPr>
   </w:style>
-  <w:style w:type="paragraph" w:customStyle="1" w:styleId="12">
+  <w:style w:type="paragraph" w:customStyle="1" w:styleId="13">
     <w:name w:val="Указатель1"/>
     <w:basedOn w:val="a"/>
     <w:pPr>
@@ -10050,7 +10514,7 @@
       <w:lang w:val="en-US"/>
     </w:rPr>
   </w:style>
-  <w:style w:type="paragraph" w:customStyle="1" w:styleId="13">
+  <w:style w:type="paragraph" w:customStyle="1" w:styleId="14">
     <w:name w:val="Схема документа1"/>
     <w:basedOn w:val="a"/>
     <w:pPr>
@@ -10156,7 +10620,7 @@
       <w:lang w:eastAsia="zh-CN"/>
     </w:rPr>
   </w:style>
-  <w:style w:type="paragraph" w:styleId="14">
+  <w:style w:type="paragraph" w:styleId="15">
     <w:name w:val="toc 1"/>
     <w:basedOn w:val="a"/>
     <w:next w:val="a"/>
@@ -10211,6 +10675,30 @@
       <w:color w:val="000000"/>
       <w:szCs w:val="24"/>
       <w:lang w:eastAsia="ru-RU"/>
+    </w:rPr>
+  </w:style>
+  <w:style w:type="paragraph" w:styleId="ae">
+    <w:name w:val="List Paragraph"/>
+    <w:basedOn w:val="a"/>
+    <w:uiPriority w:val="34"/>
+    <w:qFormat/>
+    <w:rsid w:val="00707C8F"/>
+    <w:pPr>
+      <w:ind w:left="720"/>
+      <w:contextualSpacing/>
+    </w:pPr>
+  </w:style>
+  <w:style w:type="character" w:customStyle="1" w:styleId="10">
+    <w:name w:val="Заголовок 1 Знак"/>
+    <w:basedOn w:val="a0"/>
+    <w:link w:val="1"/>
+    <w:rsid w:val="00F64FBF"/>
+    <w:rPr>
+      <w:rFonts w:ascii="Arial" w:hAnsi="Arial" w:cs="Arial"/>
+      <w:b/>
+      <w:kern w:val="2"/>
+      <w:sz w:val="28"/>
+      <w:lang w:eastAsia="zh-CN"/>
     </w:rPr>
   </w:style>
 </w:styles>

</xml_diff>